<commit_message>
Working on step 4
</commit_message>
<xml_diff>
--- a/Project Structure/Owed Support questions - User Journey.docx
+++ b/Project Structure/Owed Support questions - User Journey.docx
@@ -3026,7 +3026,7 @@
           <mc:Choice Requires="wps">
             <w:drawing>
               <wp:inline distT="0" distB="0" distL="0" distR="0">
-                <wp:extent cx="306070" cy="306070"/>
+                <wp:extent cx="306705" cy="306705"/>
                 <wp:effectExtent l="0" t="0" r="0" b="0"/>
                 <wp:docPr id="21" name=""/>
                 <a:graphic xmlns:a="http://schemas.openxmlformats.org/drawingml/2006/main">
@@ -3036,7 +3036,7 @@
                       <wps:spPr>
                         <a:xfrm>
                           <a:off x="0" y="0"/>
-                          <a:ext cx="305280" cy="305280"/>
+                          <a:ext cx="306000" cy="306000"/>
                         </a:xfrm>
                         <a:prstGeom prst="rect">
                           <a:avLst/>
@@ -3061,7 +3061,7 @@
           </mc:Choice>
           <mc:Fallback>
             <w:pict>
-              <v:rect id="shape_0" stroked="f" style="position:absolute;margin-left:0pt;margin-top:0pt;width:24pt;height:24pt">
+              <v:rect id="shape_0" stroked="f" style="position:absolute;margin-left:0pt;margin-top:0pt;width:24.05pt;height:24.05pt">
                 <w10:wrap type="none"/>
                 <v:fill o:detectmouseclick="t" on="false"/>
                 <v:stroke color="#3465a4" joinstyle="round" endcap="flat"/>
@@ -3865,22 +3865,8 @@
           <w:sz w:val="20"/>
           <w:szCs w:val="20"/>
           <w:highlight w:val="cyan"/>
-          <w:highlight w:val="cyan"/>
-        </w:rPr>
-        <w:t>---</w:t>
-      </w:r>
-      <w:r>
-        <w:rPr>
-          <w:rFonts w:cs="Segoe UI" w:ascii="Segoe UI" w:hAnsi="Segoe UI"/>
-          <w:b/>
-          <w:bCs/>
-          <w:color w:val="444444"/>
-          <w:sz w:val="20"/>
-          <w:szCs w:val="20"/>
-          <w:highlight w:val="cyan"/>
-          <w:highlight w:val="cyan"/>
-        </w:rPr>
-        <w:t>HERE---</w:t>
+        </w:rPr>
+        <w:t>---HERE---</w:t>
       </w:r>
     </w:p>
     <w:p>
@@ -4111,32 +4097,51 @@
               <w:pStyle w:val="Normal"/>
               <w:spacing w:lineRule="auto" w:line="240" w:beforeAutospacing="1" w:after="150"/>
               <w:rPr>
-                <w:rFonts w:ascii="inherit" w:hAnsi="inherit" w:eastAsia="Times New Roman" w:cs="Segoe UI"/>
-                <w:color w:val="444444"/>
-                <w:sz w:val="20"/>
-                <w:szCs w:val="20"/>
+                <w:color w:val="00CC00"/>
               </w:rPr>
             </w:pPr>
             <w:r>
               <w:rPr>
                 <w:rFonts w:eastAsia="Times New Roman" w:cs="Segoe UI" w:ascii="inherit" w:hAnsi="inherit"/>
-                <w:color w:val="444444"/>
-                <w:sz w:val="20"/>
-                <w:szCs w:val="20"/>
-              </w:rPr>
-              <w:t>Enter your full legal name. We will use this name for correspondence with you. This is the name that will appear on any child support checks you may receive from Support Solutions.</w:t>
+                <w:color w:val="auto"/>
+                <w:sz w:val="20"/>
+                <w:szCs w:val="20"/>
+              </w:rPr>
+              <w:t>-Questions are marked</w:t>
+            </w:r>
+            <w:r>
+              <w:rPr>
+                <w:rFonts w:eastAsia="Times New Roman" w:cs="Segoe UI" w:ascii="inherit" w:hAnsi="inherit"/>
+                <w:color w:val="00CC00"/>
+                <w:sz w:val="20"/>
+                <w:szCs w:val="20"/>
+              </w:rPr>
+              <w:t xml:space="preserve"> </w:t>
+            </w:r>
+            <w:r>
+              <w:rPr>
+                <w:rFonts w:eastAsia="Times New Roman" w:cs="Segoe UI" w:ascii="inherit" w:hAnsi="inherit"/>
+                <w:color w:val="auto"/>
+                <w:sz w:val="20"/>
+                <w:szCs w:val="20"/>
+              </w:rPr>
+              <w:t>in</w:t>
+            </w:r>
+            <w:r>
+              <w:rPr>
+                <w:rFonts w:eastAsia="Times New Roman" w:cs="Segoe UI" w:ascii="inherit" w:hAnsi="inherit"/>
+                <w:color w:val="00CC00"/>
+                <w:sz w:val="20"/>
+                <w:szCs w:val="20"/>
+              </w:rPr>
+              <w:t xml:space="preserve"> green</w:t>
             </w:r>
           </w:p>
           <w:p>
             <w:pPr>
               <w:pStyle w:val="Normal"/>
               <w:spacing w:lineRule="auto" w:line="240" w:beforeAutospacing="1" w:after="150"/>
-              <w:rPr>
-                <w:rFonts w:ascii="inherit" w:hAnsi="inherit" w:eastAsia="Times New Roman" w:cs="Segoe UI"/>
-                <w:color w:val="444444"/>
-                <w:sz w:val="20"/>
-                <w:szCs w:val="20"/>
-              </w:rPr>
+              <w:rPr/>
             </w:pPr>
             <w:r>
               <w:rPr/>
@@ -4181,7 +4186,7 @@
             <w:r>
               <w:rPr>
                 <w:rFonts w:eastAsia="Times New Roman" w:cs="Segoe UI" w:ascii="inherit" w:hAnsi="inherit"/>
-                <w:color w:val="444444"/>
+                <w:color w:val="800000"/>
                 <w:sz w:val="20"/>
                 <w:szCs w:val="20"/>
               </w:rPr>
@@ -4235,7 +4240,7 @@
             <w:r>
               <w:rPr>
                 <w:rFonts w:eastAsia="Times New Roman" w:cs="Segoe UI" w:ascii="inherit" w:hAnsi="inherit"/>
-                <w:color w:val="444444"/>
+                <w:color w:val="800000"/>
                 <w:sz w:val="20"/>
                 <w:szCs w:val="20"/>
               </w:rPr>
@@ -4289,7 +4294,7 @@
             <w:r>
               <w:rPr>
                 <w:rFonts w:eastAsia="Times New Roman" w:cs="Segoe UI" w:ascii="inherit" w:hAnsi="inherit"/>
-                <w:color w:val="444444"/>
+                <w:color w:val="800000"/>
                 <w:sz w:val="20"/>
                 <w:szCs w:val="20"/>
               </w:rPr>
@@ -4343,7 +4348,7 @@
             <w:r>
               <w:rPr>
                 <w:rFonts w:eastAsia="Times New Roman" w:cs="Segoe UI" w:ascii="inherit" w:hAnsi="inherit"/>
-                <w:color w:val="444444"/>
+                <w:color w:val="800000"/>
                 <w:sz w:val="20"/>
                 <w:szCs w:val="20"/>
               </w:rPr>
@@ -4360,16 +4365,63 @@
               <w:spacing w:lineRule="auto" w:line="240" w:beforeAutospacing="1" w:after="150"/>
               <w:ind w:left="0" w:hanging="360"/>
               <w:rPr>
-                <w:rFonts w:ascii="inherit" w:hAnsi="inherit" w:eastAsia="Times New Roman" w:cs="Segoe UI"/>
-                <w:color w:val="444444"/>
-                <w:sz w:val="20"/>
-                <w:szCs w:val="20"/>
+                <w:color w:val="00CC00"/>
               </w:rPr>
             </w:pPr>
             <w:r>
               <w:rPr>
                 <w:rFonts w:eastAsia="Times New Roman" w:cs="Segoe UI" w:ascii="inherit" w:hAnsi="inherit"/>
-                <w:color w:val="444444"/>
+                <w:color w:val="00CC00"/>
+                <w:sz w:val="20"/>
+                <w:szCs w:val="20"/>
+              </w:rPr>
+              <w:t xml:space="preserve">-We already have first, </w:t>
+            </w:r>
+            <w:r>
+              <w:rPr>
+                <w:rFonts w:eastAsia="Times New Roman" w:cs="Segoe UI" w:ascii="inherit" w:hAnsi="inherit"/>
+                <w:color w:val="00CC00"/>
+                <w:sz w:val="20"/>
+                <w:szCs w:val="20"/>
+              </w:rPr>
+              <w:t>middle and</w:t>
+            </w:r>
+            <w:r>
+              <w:rPr>
+                <w:rFonts w:eastAsia="Times New Roman" w:cs="Segoe UI" w:ascii="inherit" w:hAnsi="inherit"/>
+                <w:color w:val="00CC00"/>
+                <w:sz w:val="20"/>
+                <w:szCs w:val="20"/>
+              </w:rPr>
+              <w:t xml:space="preserve"> last name in step 1 </w:t>
+            </w:r>
+            <w:r>
+              <w:rPr>
+                <w:rFonts w:eastAsia="Times New Roman" w:cs="Segoe UI" w:ascii="inherit" w:hAnsi="inherit"/>
+                <w:color w:val="00CC00"/>
+                <w:sz w:val="20"/>
+                <w:szCs w:val="20"/>
+              </w:rPr>
+              <w:t>why not add the suffix field to step 1 so we don’t have to include it twice in this step?</w:t>
+            </w:r>
+          </w:p>
+          <w:p>
+            <w:pPr>
+              <w:pStyle w:val="Normal"/>
+              <w:numPr>
+                <w:ilvl w:val="0"/>
+                <w:numId w:val="2"/>
+              </w:numPr>
+              <w:spacing w:lineRule="auto" w:line="240" w:beforeAutospacing="1" w:after="150"/>
+              <w:ind w:left="0" w:hanging="360"/>
+              <w:rPr>
+                <w:color w:val="800000"/>
+              </w:rPr>
+            </w:pPr>
+            <w:r>
+              <w:rPr>
+                <w:rFonts w:eastAsia="Times New Roman" w:cs="Segoe UI" w:ascii="inherit" w:hAnsi="inherit"/>
+                <w:color w:val="800000"/>
                 <w:sz w:val="20"/>
                 <w:szCs w:val="20"/>
               </w:rPr>
@@ -4451,11 +4503,29 @@
             <w:r>
               <w:rPr>
                 <w:rFonts w:eastAsia="Times New Roman" w:cs="Segoe UI" w:ascii="inherit" w:hAnsi="inherit"/>
-                <w:color w:val="444444"/>
-                <w:sz w:val="20"/>
-                <w:szCs w:val="20"/>
-              </w:rPr>
-              <w:t>Street Address</w:t>
+                <w:color w:val="800000"/>
+                <w:sz w:val="20"/>
+                <w:szCs w:val="20"/>
+              </w:rPr>
+              <w:t>Street</w:t>
+            </w:r>
+            <w:r>
+              <w:rPr>
+                <w:rFonts w:eastAsia="Times New Roman" w:cs="Segoe UI" w:ascii="inherit" w:hAnsi="inherit"/>
+                <w:color w:val="444444"/>
+                <w:sz w:val="20"/>
+                <w:szCs w:val="20"/>
+              </w:rPr>
+              <w:t xml:space="preserve"> </w:t>
+            </w:r>
+            <w:r>
+              <w:rPr>
+                <w:rFonts w:eastAsia="Times New Roman" w:cs="Segoe UI" w:ascii="inherit" w:hAnsi="inherit"/>
+                <w:color w:val="800000"/>
+                <w:sz w:val="20"/>
+                <w:szCs w:val="20"/>
+              </w:rPr>
+              <w:t>Address</w:t>
             </w:r>
             <w:r>
               <w:rPr>
@@ -4505,11 +4575,47 @@
             <w:r>
               <w:rPr>
                 <w:rFonts w:eastAsia="Times New Roman" w:cs="Segoe UI" w:ascii="inherit" w:hAnsi="inherit"/>
-                <w:color w:val="444444"/>
-                <w:sz w:val="20"/>
-                <w:szCs w:val="20"/>
-              </w:rPr>
-              <w:t>Address Line 2</w:t>
+                <w:color w:val="800000"/>
+                <w:sz w:val="20"/>
+                <w:szCs w:val="20"/>
+              </w:rPr>
+              <w:t>Address</w:t>
+            </w:r>
+            <w:r>
+              <w:rPr>
+                <w:rFonts w:eastAsia="Times New Roman" w:cs="Segoe UI" w:ascii="inherit" w:hAnsi="inherit"/>
+                <w:color w:val="444444"/>
+                <w:sz w:val="20"/>
+                <w:szCs w:val="20"/>
+              </w:rPr>
+              <w:t xml:space="preserve"> </w:t>
+            </w:r>
+            <w:r>
+              <w:rPr>
+                <w:rFonts w:eastAsia="Times New Roman" w:cs="Segoe UI" w:ascii="inherit" w:hAnsi="inherit"/>
+                <w:color w:val="800000"/>
+                <w:sz w:val="20"/>
+                <w:szCs w:val="20"/>
+              </w:rPr>
+              <w:t>Line</w:t>
+            </w:r>
+            <w:r>
+              <w:rPr>
+                <w:rFonts w:eastAsia="Times New Roman" w:cs="Segoe UI" w:ascii="inherit" w:hAnsi="inherit"/>
+                <w:color w:val="444444"/>
+                <w:sz w:val="20"/>
+                <w:szCs w:val="20"/>
+              </w:rPr>
+              <w:t xml:space="preserve"> </w:t>
+            </w:r>
+            <w:r>
+              <w:rPr>
+                <w:rFonts w:eastAsia="Times New Roman" w:cs="Segoe UI" w:ascii="inherit" w:hAnsi="inherit"/>
+                <w:color w:val="800000"/>
+                <w:sz w:val="20"/>
+                <w:szCs w:val="20"/>
+              </w:rPr>
+              <w:t>2</w:t>
             </w:r>
             <w:r>
               <w:rPr>
@@ -4559,7 +4665,7 @@
             <w:r>
               <w:rPr>
                 <w:rFonts w:eastAsia="Times New Roman" w:cs="Segoe UI" w:ascii="inherit" w:hAnsi="inherit"/>
-                <w:color w:val="444444"/>
+                <w:color w:val="800000"/>
                 <w:sz w:val="20"/>
                 <w:szCs w:val="20"/>
               </w:rPr>
@@ -4658,7 +4764,7 @@
             <w:r>
               <w:rPr>
                 <w:rFonts w:eastAsia="Times New Roman" w:cs="Segoe UI" w:ascii="inherit" w:hAnsi="inherit"/>
-                <w:color w:val="444444"/>
+                <w:color w:val="800000"/>
                 <w:sz w:val="20"/>
                 <w:szCs w:val="20"/>
               </w:rPr>
@@ -4712,7 +4818,7 @@
             <w:r>
               <w:rPr>
                 <w:rFonts w:eastAsia="Times New Roman" w:cs="Segoe UI" w:ascii="inherit" w:hAnsi="inherit"/>
-                <w:color w:val="444444"/>
+                <w:color w:val="800000"/>
                 <w:sz w:val="20"/>
                 <w:szCs w:val="20"/>
               </w:rPr>
@@ -4766,11 +4872,60 @@
             <w:r>
               <w:rPr>
                 <w:rFonts w:eastAsia="Times New Roman" w:cs="Segoe UI" w:ascii="inherit" w:hAnsi="inherit"/>
-                <w:color w:val="444444"/>
+                <w:color w:val="800000"/>
                 <w:sz w:val="20"/>
                 <w:szCs w:val="20"/>
               </w:rPr>
               <w:t>Country</w:t>
+            </w:r>
+          </w:p>
+          <w:p>
+            <w:pPr>
+              <w:pStyle w:val="Normal"/>
+              <w:numPr>
+                <w:ilvl w:val="0"/>
+                <w:numId w:val="2"/>
+              </w:numPr>
+              <w:spacing w:lineRule="auto" w:line="240" w:beforeAutospacing="1" w:after="150"/>
+              <w:rPr>
+                <w:color w:val="00CC00"/>
+              </w:rPr>
+            </w:pPr>
+            <w:r>
+              <w:rPr>
+                <w:rFonts w:eastAsia="Times New Roman" w:cs="Segoe UI" w:ascii="inherit" w:hAnsi="inherit"/>
+                <w:color w:val="00CC00"/>
+                <w:sz w:val="20"/>
+                <w:szCs w:val="20"/>
+              </w:rPr>
+              <w:t xml:space="preserve">-We already have </w:t>
+            </w:r>
+            <w:r>
+              <w:rPr>
+                <w:rFonts w:eastAsia="Times New Roman" w:cs="Segoe UI" w:ascii="inherit" w:hAnsi="inherit"/>
+                <w:color w:val="00CC00"/>
+                <w:sz w:val="20"/>
+                <w:szCs w:val="20"/>
+              </w:rPr>
+              <w:t>a field called mailing address in</w:t>
+            </w:r>
+            <w:r>
+              <w:rPr>
+                <w:rFonts w:eastAsia="Times New Roman" w:cs="Segoe UI" w:ascii="inherit" w:hAnsi="inherit"/>
+                <w:color w:val="00CC00"/>
+                <w:sz w:val="20"/>
+                <w:szCs w:val="20"/>
+              </w:rPr>
+              <w:t xml:space="preserve"> step </w:t>
+            </w:r>
+            <w:r>
+              <w:rPr>
+                <w:rFonts w:eastAsia="Times New Roman" w:cs="Segoe UI" w:ascii="inherit" w:hAnsi="inherit"/>
+                <w:color w:val="00CC00"/>
+                <w:sz w:val="20"/>
+                <w:szCs w:val="20"/>
+              </w:rPr>
+              <w:t>2. should we remove that field from there and just stick with these fields for step 4 for the address?</w:t>
             </w:r>
           </w:p>
           <w:p>
@@ -4972,12 +5127,7 @@
               </w:numPr>
               <w:spacing w:lineRule="auto" w:line="240" w:beforeAutospacing="1" w:after="150"/>
               <w:ind w:left="0" w:hanging="360"/>
-              <w:rPr>
-                <w:rFonts w:ascii="inherit" w:hAnsi="inherit" w:eastAsia="Times New Roman" w:cs="Segoe UI"/>
-                <w:color w:val="444444"/>
-                <w:sz w:val="20"/>
-                <w:szCs w:val="20"/>
-              </w:rPr>
+              <w:rPr/>
             </w:pPr>
             <w:r>
               <w:rPr>
@@ -4987,6 +5137,38 @@
                 <w:szCs w:val="20"/>
               </w:rPr>
               <w:t>Work Phone Number:</w:t>
+            </w:r>
+            <w:r>
+              <w:rPr>
+                <w:rFonts w:eastAsia="Times New Roman" w:cs="Segoe UI" w:ascii="inherit" w:hAnsi="inherit"/>
+                <w:color w:val="444444"/>
+                <w:sz w:val="20"/>
+                <w:szCs w:val="20"/>
+              </w:rPr>
+              <w:t>Enter the work phone number at which you can be reached. For US Phone numbers, use the following format: ###-###-####.</w:t>
+            </w:r>
+          </w:p>
+          <w:p>
+            <w:pPr>
+              <w:pStyle w:val="Normal"/>
+              <w:numPr>
+                <w:ilvl w:val="0"/>
+                <w:numId w:val="2"/>
+              </w:numPr>
+              <w:spacing w:lineRule="auto" w:line="240" w:beforeAutospacing="1" w:after="150"/>
+              <w:ind w:left="0" w:hanging="360"/>
+              <w:rPr>
+                <w:color w:val="00CC00"/>
+              </w:rPr>
+            </w:pPr>
+            <w:r>
+              <w:rPr>
+                <w:rFonts w:eastAsia="Times New Roman" w:cs="Segoe UI" w:ascii="inherit" w:hAnsi="inherit"/>
+                <w:color w:val="00CC00"/>
+                <w:sz w:val="20"/>
+                <w:szCs w:val="20"/>
+              </w:rPr>
+              <w:t>-We already have home phone number, cell phone number and work phone number in step 2</w:t>
             </w:r>
           </w:p>
           <w:p>
@@ -5001,13 +5183,22 @@
               </w:rPr>
             </w:pPr>
             <w:r>
-              <w:rPr>
-                <w:rFonts w:eastAsia="Times New Roman" w:cs="Segoe UI" w:ascii="inherit" w:hAnsi="inherit"/>
-                <w:color w:val="444444"/>
-                <w:sz w:val="20"/>
-                <w:szCs w:val="20"/>
-              </w:rPr>
-              <w:t>Enter the work phone number at which you can be reached. For US Phone numbers, use the following format: ###-###-####.</w:t>
+              <w:rPr/>
+            </w:r>
+          </w:p>
+          <w:p>
+            <w:pPr>
+              <w:pStyle w:val="Normal"/>
+              <w:spacing w:lineRule="auto" w:line="240" w:beforeAutospacing="1" w:after="150"/>
+              <w:rPr>
+                <w:rFonts w:ascii="inherit" w:hAnsi="inherit" w:eastAsia="Times New Roman" w:cs="Segoe UI"/>
+                <w:color w:val="444444"/>
+                <w:sz w:val="20"/>
+                <w:szCs w:val="20"/>
+              </w:rPr>
+            </w:pPr>
+            <w:r>
+              <w:rPr/>
             </w:r>
           </w:p>
           <w:p>
@@ -6452,7 +6643,7 @@
                       <mc:Choice Requires="wps">
                         <w:drawing>
                           <wp:inline distT="0" distB="0" distL="0" distR="0">
-                            <wp:extent cx="308610" cy="308610"/>
+                            <wp:extent cx="309245" cy="309245"/>
                             <wp:effectExtent l="0" t="0" r="0" b="0"/>
                             <wp:docPr id="52" name=""/>
                             <a:graphic xmlns:a="http://schemas.openxmlformats.org/drawingml/2006/main">
@@ -6462,7 +6653,7 @@
                                   <wps:spPr>
                                     <a:xfrm>
                                       <a:off x="0" y="0"/>
-                                      <a:ext cx="307800" cy="307800"/>
+                                      <a:ext cx="308520" cy="308520"/>
                                     </a:xfrm>
                                     <a:prstGeom prst="rect">
                                       <a:avLst/>
@@ -6487,7 +6678,7 @@
                       </mc:Choice>
                       <mc:Fallback>
                         <w:pict>
-                          <v:rect id="shape_0" stroked="f" style="position:absolute;margin-left:0pt;margin-top:0pt;width:24.2pt;height:24.2pt">
+                          <v:rect id="shape_0" stroked="f" style="position:absolute;margin-left:0pt;margin-top:0pt;width:24.25pt;height:24.25pt">
                             <w10:wrap type="none"/>
                             <v:fill o:detectmouseclick="t" on="false"/>
                             <v:stroke color="#3465a4" joinstyle="round" endcap="flat"/>
@@ -6502,7 +6693,7 @@
                       <mc:Choice Requires="wps">
                         <w:drawing>
                           <wp:inline distT="0" distB="0" distL="0" distR="0">
-                            <wp:extent cx="308610" cy="308610"/>
+                            <wp:extent cx="309245" cy="309245"/>
                             <wp:effectExtent l="0" t="0" r="0" b="0"/>
                             <wp:docPr id="53" name=""/>
                             <a:graphic xmlns:a="http://schemas.openxmlformats.org/drawingml/2006/main">
@@ -6512,7 +6703,7 @@
                                   <wps:spPr>
                                     <a:xfrm>
                                       <a:off x="0" y="0"/>
-                                      <a:ext cx="307800" cy="307800"/>
+                                      <a:ext cx="308520" cy="308520"/>
                                     </a:xfrm>
                                     <a:prstGeom prst="rect">
                                       <a:avLst/>
@@ -6537,7 +6728,7 @@
                       </mc:Choice>
                       <mc:Fallback>
                         <w:pict>
-                          <v:rect id="shape_0" stroked="f" style="position:absolute;margin-left:0pt;margin-top:0pt;width:24.2pt;height:24.2pt">
+                          <v:rect id="shape_0" stroked="f" style="position:absolute;margin-left:0pt;margin-top:0pt;width:24.25pt;height:24.25pt">
                             <w10:wrap type="none"/>
                             <v:fill o:detectmouseclick="t" on="false"/>
                             <v:stroke color="#3465a4" joinstyle="round" endcap="flat"/>
@@ -6989,7 +7180,7 @@
                       <mc:Choice Requires="wps">
                         <w:drawing>
                           <wp:inline distT="0" distB="0" distL="0" distR="0">
-                            <wp:extent cx="308610" cy="308610"/>
+                            <wp:extent cx="309245" cy="309245"/>
                             <wp:effectExtent l="0" t="0" r="0" b="0"/>
                             <wp:docPr id="58" name=""/>
                             <a:graphic xmlns:a="http://schemas.openxmlformats.org/drawingml/2006/main">
@@ -6999,7 +7190,7 @@
                                   <wps:spPr>
                                     <a:xfrm>
                                       <a:off x="0" y="0"/>
-                                      <a:ext cx="307800" cy="307800"/>
+                                      <a:ext cx="308520" cy="308520"/>
                                     </a:xfrm>
                                     <a:prstGeom prst="rect">
                                       <a:avLst/>
@@ -7024,7 +7215,7 @@
                       </mc:Choice>
                       <mc:Fallback>
                         <w:pict>
-                          <v:rect id="shape_0" stroked="f" style="position:absolute;margin-left:0pt;margin-top:0pt;width:24.2pt;height:24.2pt">
+                          <v:rect id="shape_0" stroked="f" style="position:absolute;margin-left:0pt;margin-top:0pt;width:24.25pt;height:24.25pt">
                             <w10:wrap type="none"/>
                             <v:fill o:detectmouseclick="t" on="false"/>
                             <v:stroke color="#3465a4" joinstyle="round" endcap="flat"/>
@@ -7039,7 +7230,7 @@
                       <mc:Choice Requires="wps">
                         <w:drawing>
                           <wp:inline distT="0" distB="0" distL="0" distR="0">
-                            <wp:extent cx="308610" cy="308610"/>
+                            <wp:extent cx="309245" cy="309245"/>
                             <wp:effectExtent l="0" t="0" r="0" b="0"/>
                             <wp:docPr id="59" name=""/>
                             <a:graphic xmlns:a="http://schemas.openxmlformats.org/drawingml/2006/main">
@@ -7049,7 +7240,7 @@
                                   <wps:spPr>
                                     <a:xfrm>
                                       <a:off x="0" y="0"/>
-                                      <a:ext cx="307800" cy="307800"/>
+                                      <a:ext cx="308520" cy="308520"/>
                                     </a:xfrm>
                                     <a:prstGeom prst="rect">
                                       <a:avLst/>
@@ -7074,7 +7265,7 @@
                       </mc:Choice>
                       <mc:Fallback>
                         <w:pict>
-                          <v:rect id="shape_0" stroked="f" style="position:absolute;margin-left:0pt;margin-top:0pt;width:24.2pt;height:24.2pt">
+                          <v:rect id="shape_0" stroked="f" style="position:absolute;margin-left:0pt;margin-top:0pt;width:24.25pt;height:24.25pt">
                             <w10:wrap type="none"/>
                             <v:fill o:detectmouseclick="t" on="false"/>
                             <v:stroke color="#3465a4" joinstyle="round" endcap="flat"/>
@@ -8717,7 +8908,7 @@
                       <mc:Choice Requires="wps">
                         <w:drawing>
                           <wp:inline distT="0" distB="0" distL="0" distR="0">
-                            <wp:extent cx="308610" cy="308610"/>
+                            <wp:extent cx="309245" cy="309245"/>
                             <wp:effectExtent l="0" t="0" r="0" b="0"/>
                             <wp:docPr id="75" name=""/>
                             <a:graphic xmlns:a="http://schemas.openxmlformats.org/drawingml/2006/main">
@@ -8727,7 +8918,7 @@
                                   <wps:spPr>
                                     <a:xfrm>
                                       <a:off x="0" y="0"/>
-                                      <a:ext cx="307800" cy="307800"/>
+                                      <a:ext cx="308520" cy="308520"/>
                                     </a:xfrm>
                                     <a:prstGeom prst="rect">
                                       <a:avLst/>
@@ -8752,7 +8943,7 @@
                       </mc:Choice>
                       <mc:Fallback>
                         <w:pict>
-                          <v:rect id="shape_0" stroked="f" style="position:absolute;margin-left:0pt;margin-top:0pt;width:24.2pt;height:24.2pt">
+                          <v:rect id="shape_0" stroked="f" style="position:absolute;margin-left:0pt;margin-top:0pt;width:24.25pt;height:24.25pt">
                             <w10:wrap type="none"/>
                             <v:fill o:detectmouseclick="t" on="false"/>
                             <v:stroke color="#3465a4" joinstyle="round" endcap="flat"/>
@@ -8779,7 +8970,7 @@
                       <mc:Choice Requires="wps">
                         <w:drawing>
                           <wp:inline distT="0" distB="0" distL="0" distR="0">
-                            <wp:extent cx="308610" cy="308610"/>
+                            <wp:extent cx="309245" cy="309245"/>
                             <wp:effectExtent l="0" t="0" r="0" b="0"/>
                             <wp:docPr id="76" name=""/>
                             <a:graphic xmlns:a="http://schemas.openxmlformats.org/drawingml/2006/main">
@@ -8789,7 +8980,7 @@
                                   <wps:spPr>
                                     <a:xfrm>
                                       <a:off x="0" y="0"/>
-                                      <a:ext cx="307800" cy="307800"/>
+                                      <a:ext cx="308520" cy="308520"/>
                                     </a:xfrm>
                                     <a:prstGeom prst="rect">
                                       <a:avLst/>
@@ -8814,7 +9005,7 @@
                       </mc:Choice>
                       <mc:Fallback>
                         <w:pict>
-                          <v:rect id="shape_0" stroked="f" style="position:absolute;margin-left:0pt;margin-top:0pt;width:24.2pt;height:24.2pt">
+                          <v:rect id="shape_0" stroked="f" style="position:absolute;margin-left:0pt;margin-top:0pt;width:24.25pt;height:24.25pt">
                             <w10:wrap type="none"/>
                             <v:fill o:detectmouseclick="t" on="false"/>
                             <v:stroke color="#3465a4" joinstyle="round" endcap="flat"/>
@@ -12666,7 +12857,7 @@
                       <mc:Choice Requires="wps">
                         <w:drawing>
                           <wp:inline distT="0" distB="0" distL="0" distR="0">
-                            <wp:extent cx="308610" cy="308610"/>
+                            <wp:extent cx="309245" cy="309245"/>
                             <wp:effectExtent l="0" t="0" r="0" b="0"/>
                             <wp:docPr id="127" name=""/>
                             <a:graphic xmlns:a="http://schemas.openxmlformats.org/drawingml/2006/main">
@@ -12676,7 +12867,7 @@
                                   <wps:spPr>
                                     <a:xfrm>
                                       <a:off x="0" y="0"/>
-                                      <a:ext cx="307800" cy="307800"/>
+                                      <a:ext cx="308520" cy="308520"/>
                                     </a:xfrm>
                                     <a:prstGeom prst="rect">
                                       <a:avLst/>
@@ -12701,7 +12892,7 @@
                       </mc:Choice>
                       <mc:Fallback>
                         <w:pict>
-                          <v:rect id="shape_0" stroked="f" style="position:absolute;margin-left:0pt;margin-top:0pt;width:24.2pt;height:24.2pt">
+                          <v:rect id="shape_0" stroked="f" style="position:absolute;margin-left:0pt;margin-top:0pt;width:24.25pt;height:24.25pt">
                             <w10:wrap type="none"/>
                             <v:fill o:detectmouseclick="t" on="false"/>
                             <v:stroke color="#3465a4" joinstyle="round" endcap="flat"/>
@@ -12728,7 +12919,7 @@
                       <mc:Choice Requires="wps">
                         <w:drawing>
                           <wp:inline distT="0" distB="0" distL="0" distR="0">
-                            <wp:extent cx="308610" cy="308610"/>
+                            <wp:extent cx="309245" cy="309245"/>
                             <wp:effectExtent l="0" t="0" r="0" b="0"/>
                             <wp:docPr id="128" name=""/>
                             <a:graphic xmlns:a="http://schemas.openxmlformats.org/drawingml/2006/main">
@@ -12738,7 +12929,7 @@
                                   <wps:spPr>
                                     <a:xfrm>
                                       <a:off x="0" y="0"/>
-                                      <a:ext cx="307800" cy="307800"/>
+                                      <a:ext cx="308520" cy="308520"/>
                                     </a:xfrm>
                                     <a:prstGeom prst="rect">
                                       <a:avLst/>
@@ -12763,7 +12954,7 @@
                       </mc:Choice>
                       <mc:Fallback>
                         <w:pict>
-                          <v:rect id="shape_0" stroked="f" style="position:absolute;margin-left:0pt;margin-top:0pt;width:24.2pt;height:24.2pt">
+                          <v:rect id="shape_0" stroked="f" style="position:absolute;margin-left:0pt;margin-top:0pt;width:24.25pt;height:24.25pt">
                             <w10:wrap type="none"/>
                             <v:fill o:detectmouseclick="t" on="false"/>
                             <v:stroke color="#3465a4" joinstyle="round" endcap="flat"/>
@@ -12937,6 +13128,2959 @@
           <w:sz w:val="20"/>
           <w:szCs w:val="20"/>
         </w:rPr>
+      </w:r>
+    </w:p>
+    <w:p>
+      <w:pPr>
+        <w:pStyle w:val="TextBody"/>
+        <w:spacing w:before="0" w:after="160"/>
+        <w:rPr>
+          <w:rFonts w:ascii="arial;sans-serif" w:hAnsi="arial;sans-serif"/>
+          <w:b w:val="false"/>
+          <w:i w:val="false"/>
+          <w:caps w:val="false"/>
+          <w:smallCaps w:val="false"/>
+          <w:color w:val="222222"/>
+          <w:spacing w:val="0"/>
+          <w:sz w:val="20"/>
+        </w:rPr>
+      </w:pPr>
+      <w:r>
+        <w:rPr>
+          <w:rFonts w:ascii="arial;sans-serif" w:hAnsi="arial;sans-serif"/>
+          <w:b w:val="false"/>
+          <w:i w:val="false"/>
+          <w:caps w:val="false"/>
+          <w:smallCaps w:val="false"/>
+          <w:color w:val="222222"/>
+          <w:spacing w:val="0"/>
+          <w:sz w:val="20"/>
+        </w:rPr>
+      </w:r>
+    </w:p>
+    <w:p>
+      <w:pPr>
+        <w:pStyle w:val="TextBody"/>
+        <w:spacing w:before="0" w:after="160"/>
+        <w:rPr>
+          <w:rFonts w:ascii="arial;sans-serif" w:hAnsi="arial;sans-serif"/>
+          <w:b w:val="false"/>
+          <w:i w:val="false"/>
+          <w:caps w:val="false"/>
+          <w:smallCaps w:val="false"/>
+          <w:color w:val="222222"/>
+          <w:spacing w:val="0"/>
+          <w:sz w:val="20"/>
+        </w:rPr>
+      </w:pPr>
+      <w:r>
+        <w:rPr>
+          <w:rFonts w:ascii="arial;sans-serif" w:hAnsi="arial;sans-serif"/>
+          <w:b w:val="false"/>
+          <w:i w:val="false"/>
+          <w:caps w:val="false"/>
+          <w:smallCaps w:val="false"/>
+          <w:color w:val="222222"/>
+          <w:spacing w:val="0"/>
+          <w:sz w:val="20"/>
+        </w:rPr>
+      </w:r>
+    </w:p>
+    <w:p>
+      <w:pPr>
+        <w:pStyle w:val="TextBody"/>
+        <w:spacing w:before="0" w:after="160"/>
+        <w:rPr>
+          <w:rFonts w:ascii="arial;sans-serif" w:hAnsi="arial;sans-serif"/>
+          <w:b w:val="false"/>
+          <w:i w:val="false"/>
+          <w:caps w:val="false"/>
+          <w:smallCaps w:val="false"/>
+          <w:color w:val="222222"/>
+          <w:spacing w:val="0"/>
+          <w:sz w:val="20"/>
+        </w:rPr>
+      </w:pPr>
+      <w:r>
+        <w:rPr>
+          <w:rFonts w:ascii="arial;sans-serif" w:hAnsi="arial;sans-serif"/>
+          <w:b w:val="false"/>
+          <w:i w:val="false"/>
+          <w:caps w:val="false"/>
+          <w:smallCaps w:val="false"/>
+          <w:color w:val="222222"/>
+          <w:spacing w:val="0"/>
+          <w:sz w:val="20"/>
+        </w:rPr>
+      </w:r>
+    </w:p>
+    <w:p>
+      <w:pPr>
+        <w:pStyle w:val="TextBody"/>
+        <w:spacing w:before="0" w:after="160"/>
+        <w:rPr>
+          <w:rFonts w:ascii="arial;sans-serif" w:hAnsi="arial;sans-serif"/>
+          <w:b w:val="false"/>
+          <w:i w:val="false"/>
+          <w:caps w:val="false"/>
+          <w:smallCaps w:val="false"/>
+          <w:color w:val="222222"/>
+          <w:spacing w:val="0"/>
+          <w:sz w:val="20"/>
+        </w:rPr>
+      </w:pPr>
+      <w:r>
+        <w:rPr>
+          <w:rFonts w:ascii="arial;sans-serif" w:hAnsi="arial;sans-serif"/>
+          <w:b w:val="false"/>
+          <w:i w:val="false"/>
+          <w:caps w:val="false"/>
+          <w:smallCaps w:val="false"/>
+          <w:color w:val="222222"/>
+          <w:spacing w:val="0"/>
+          <w:sz w:val="20"/>
+        </w:rPr>
+      </w:r>
+    </w:p>
+    <w:p>
+      <w:pPr>
+        <w:pStyle w:val="TextBody"/>
+        <w:spacing w:before="0" w:after="160"/>
+        <w:rPr>
+          <w:rFonts w:ascii="arial;sans-serif" w:hAnsi="arial;sans-serif"/>
+          <w:b w:val="false"/>
+          <w:i w:val="false"/>
+          <w:caps w:val="false"/>
+          <w:smallCaps w:val="false"/>
+          <w:color w:val="222222"/>
+          <w:spacing w:val="0"/>
+          <w:sz w:val="20"/>
+        </w:rPr>
+      </w:pPr>
+      <w:r>
+        <w:rPr>
+          <w:rFonts w:ascii="arial;sans-serif" w:hAnsi="arial;sans-serif"/>
+          <w:b w:val="false"/>
+          <w:i w:val="false"/>
+          <w:caps w:val="false"/>
+          <w:smallCaps w:val="false"/>
+          <w:color w:val="222222"/>
+          <w:spacing w:val="0"/>
+          <w:sz w:val="20"/>
+        </w:rPr>
+      </w:r>
+    </w:p>
+    <w:p>
+      <w:pPr>
+        <w:pStyle w:val="TextBody"/>
+        <w:spacing w:before="0" w:after="160"/>
+        <w:rPr>
+          <w:rFonts w:ascii="arial;sans-serif" w:hAnsi="arial;sans-serif"/>
+          <w:b w:val="false"/>
+          <w:i w:val="false"/>
+          <w:caps w:val="false"/>
+          <w:smallCaps w:val="false"/>
+          <w:color w:val="222222"/>
+          <w:spacing w:val="0"/>
+          <w:sz w:val="20"/>
+        </w:rPr>
+      </w:pPr>
+      <w:r>
+        <w:rPr>
+          <w:rFonts w:ascii="arial;sans-serif" w:hAnsi="arial;sans-serif"/>
+          <w:b w:val="false"/>
+          <w:i w:val="false"/>
+          <w:caps w:val="false"/>
+          <w:smallCaps w:val="false"/>
+          <w:color w:val="222222"/>
+          <w:spacing w:val="0"/>
+          <w:sz w:val="20"/>
+        </w:rPr>
+        <w:t>--</w:t>
+      </w:r>
+      <w:r>
+        <w:rPr>
+          <w:rFonts w:ascii="arial;sans-serif" w:hAnsi="arial;sans-serif"/>
+          <w:b w:val="false"/>
+          <w:i w:val="false"/>
+          <w:caps w:val="false"/>
+          <w:smallCaps w:val="false"/>
+          <w:color w:val="222222"/>
+          <w:spacing w:val="0"/>
+          <w:sz w:val="20"/>
+        </w:rPr>
+        <w:t>BACK END USER--</w:t>
+      </w:r>
+    </w:p>
+    <w:p>
+      <w:pPr>
+        <w:pStyle w:val="TextBody"/>
+        <w:spacing w:before="0" w:after="160"/>
+        <w:rPr>
+          <w:rFonts w:ascii="arial;sans-serif" w:hAnsi="arial;sans-serif"/>
+          <w:b w:val="false"/>
+          <w:i w:val="false"/>
+          <w:caps w:val="false"/>
+          <w:smallCaps w:val="false"/>
+          <w:color w:val="222222"/>
+          <w:spacing w:val="0"/>
+          <w:sz w:val="20"/>
+        </w:rPr>
+      </w:pPr>
+      <w:r>
+        <w:rPr>
+          <w:rFonts w:ascii="arial;sans-serif" w:hAnsi="arial;sans-serif"/>
+          <w:b w:val="false"/>
+          <w:i w:val="false"/>
+          <w:caps w:val="false"/>
+          <w:smallCaps w:val="false"/>
+          <w:color w:val="222222"/>
+          <w:spacing w:val="0"/>
+          <w:sz w:val="20"/>
+        </w:rPr>
+        <w:br/>
+        <w:t>Dissolution of marriage or paternity?</w:t>
+      </w:r>
+    </w:p>
+    <w:p>
+      <w:pPr>
+        <w:pStyle w:val="TextBody"/>
+        <w:widowControl/>
+        <w:spacing w:before="0" w:after="0"/>
+        <w:ind w:left="0" w:right="0" w:hanging="0"/>
+        <w:rPr>
+          <w:rFonts w:ascii="arial;sans-serif" w:hAnsi="arial;sans-serif"/>
+          <w:b w:val="false"/>
+          <w:i w:val="false"/>
+          <w:caps w:val="false"/>
+          <w:smallCaps w:val="false"/>
+          <w:color w:val="222222"/>
+          <w:spacing w:val="0"/>
+          <w:sz w:val="20"/>
+        </w:rPr>
+      </w:pPr>
+      <w:r>
+        <w:rPr>
+          <w:rFonts w:ascii="arial;sans-serif" w:hAnsi="arial;sans-serif"/>
+          <w:b w:val="false"/>
+          <w:i w:val="false"/>
+          <w:caps w:val="false"/>
+          <w:smallCaps w:val="false"/>
+          <w:color w:val="222222"/>
+          <w:spacing w:val="0"/>
+          <w:sz w:val="20"/>
+        </w:rPr>
+        <w:t>Petitioner?</w:t>
+      </w:r>
+    </w:p>
+    <w:p>
+      <w:pPr>
+        <w:pStyle w:val="TextBody"/>
+        <w:widowControl/>
+        <w:spacing w:before="0" w:after="0"/>
+        <w:ind w:left="0" w:right="0" w:hanging="0"/>
+        <w:rPr>
+          <w:rFonts w:ascii="arial;sans-serif" w:hAnsi="arial;sans-serif"/>
+          <w:b w:val="false"/>
+          <w:i w:val="false"/>
+          <w:caps w:val="false"/>
+          <w:smallCaps w:val="false"/>
+          <w:color w:val="222222"/>
+          <w:spacing w:val="0"/>
+          <w:sz w:val="20"/>
+        </w:rPr>
+      </w:pPr>
+      <w:r>
+        <w:rPr>
+          <w:rFonts w:ascii="arial;sans-serif" w:hAnsi="arial;sans-serif"/>
+          <w:b w:val="false"/>
+          <w:i w:val="false"/>
+          <w:caps w:val="false"/>
+          <w:smallCaps w:val="false"/>
+          <w:color w:val="222222"/>
+          <w:spacing w:val="0"/>
+          <w:sz w:val="20"/>
+        </w:rPr>
+        <w:t>Respondent?</w:t>
+      </w:r>
+    </w:p>
+    <w:p>
+      <w:pPr>
+        <w:pStyle w:val="TextBody"/>
+        <w:widowControl/>
+        <w:spacing w:before="0" w:after="0"/>
+        <w:ind w:left="0" w:right="0" w:hanging="0"/>
+        <w:rPr>
+          <w:rFonts w:ascii="arial;sans-serif" w:hAnsi="arial;sans-serif"/>
+          <w:b w:val="false"/>
+          <w:i w:val="false"/>
+          <w:caps w:val="false"/>
+          <w:smallCaps w:val="false"/>
+          <w:color w:val="222222"/>
+          <w:spacing w:val="0"/>
+          <w:sz w:val="20"/>
+        </w:rPr>
+      </w:pPr>
+      <w:r>
+        <w:rPr>
+          <w:rFonts w:ascii="arial;sans-serif" w:hAnsi="arial;sans-serif"/>
+          <w:b w:val="false"/>
+          <w:i w:val="false"/>
+          <w:caps w:val="false"/>
+          <w:smallCaps w:val="false"/>
+          <w:color w:val="222222"/>
+          <w:spacing w:val="0"/>
+          <w:sz w:val="20"/>
+        </w:rPr>
+        <w:t>State?</w:t>
+      </w:r>
+    </w:p>
+    <w:p>
+      <w:pPr>
+        <w:pStyle w:val="TextBody"/>
+        <w:widowControl/>
+        <w:spacing w:before="0" w:after="0"/>
+        <w:ind w:left="0" w:right="0" w:hanging="0"/>
+        <w:rPr>
+          <w:rFonts w:ascii="arial;sans-serif" w:hAnsi="arial;sans-serif"/>
+          <w:b w:val="false"/>
+          <w:i w:val="false"/>
+          <w:caps w:val="false"/>
+          <w:smallCaps w:val="false"/>
+          <w:color w:val="222222"/>
+          <w:spacing w:val="0"/>
+          <w:sz w:val="20"/>
+        </w:rPr>
+      </w:pPr>
+      <w:r>
+        <w:rPr>
+          <w:rFonts w:ascii="arial;sans-serif" w:hAnsi="arial;sans-serif"/>
+          <w:b w:val="false"/>
+          <w:i w:val="false"/>
+          <w:caps w:val="false"/>
+          <w:smallCaps w:val="false"/>
+          <w:color w:val="222222"/>
+          <w:spacing w:val="0"/>
+          <w:sz w:val="20"/>
+        </w:rPr>
+        <w:t>County?</w:t>
+      </w:r>
+    </w:p>
+    <w:p>
+      <w:pPr>
+        <w:pStyle w:val="TextBody"/>
+        <w:widowControl/>
+        <w:spacing w:before="0" w:after="0"/>
+        <w:ind w:left="0" w:right="0" w:hanging="0"/>
+        <w:rPr>
+          <w:rFonts w:ascii="arial;sans-serif" w:hAnsi="arial;sans-serif"/>
+          <w:b w:val="false"/>
+          <w:i w:val="false"/>
+          <w:caps w:val="false"/>
+          <w:smallCaps w:val="false"/>
+          <w:color w:val="222222"/>
+          <w:spacing w:val="0"/>
+          <w:sz w:val="20"/>
+        </w:rPr>
+      </w:pPr>
+      <w:r>
+        <w:rPr>
+          <w:rFonts w:ascii="arial;sans-serif" w:hAnsi="arial;sans-serif"/>
+          <w:b w:val="false"/>
+          <w:i w:val="false"/>
+          <w:caps w:val="false"/>
+          <w:smallCaps w:val="false"/>
+          <w:color w:val="222222"/>
+          <w:spacing w:val="0"/>
+          <w:sz w:val="20"/>
+        </w:rPr>
+        <w:t>Circuit?</w:t>
+      </w:r>
+    </w:p>
+    <w:p>
+      <w:pPr>
+        <w:pStyle w:val="TextBody"/>
+        <w:widowControl/>
+        <w:spacing w:before="0" w:after="0"/>
+        <w:ind w:left="0" w:right="0" w:hanging="0"/>
+        <w:rPr>
+          <w:rFonts w:ascii="arial;sans-serif" w:hAnsi="arial;sans-serif"/>
+          <w:b w:val="false"/>
+          <w:i w:val="false"/>
+          <w:caps w:val="false"/>
+          <w:smallCaps w:val="false"/>
+          <w:color w:val="222222"/>
+          <w:spacing w:val="0"/>
+          <w:sz w:val="20"/>
+        </w:rPr>
+      </w:pPr>
+      <w:r>
+        <w:rPr>
+          <w:rFonts w:ascii="arial;sans-serif" w:hAnsi="arial;sans-serif"/>
+          <w:b w:val="false"/>
+          <w:i w:val="false"/>
+          <w:caps w:val="false"/>
+          <w:smallCaps w:val="false"/>
+          <w:color w:val="222222"/>
+          <w:spacing w:val="0"/>
+          <w:sz w:val="20"/>
+        </w:rPr>
+        <w:t>Case number?</w:t>
+      </w:r>
+    </w:p>
+    <w:p>
+      <w:pPr>
+        <w:pStyle w:val="TextBody"/>
+        <w:widowControl/>
+        <w:spacing w:before="0" w:after="0"/>
+        <w:ind w:left="0" w:right="0" w:hanging="0"/>
+        <w:rPr>
+          <w:rFonts w:ascii="arial;sans-serif" w:hAnsi="arial;sans-serif"/>
+          <w:b w:val="false"/>
+          <w:i w:val="false"/>
+          <w:caps w:val="false"/>
+          <w:smallCaps w:val="false"/>
+          <w:color w:val="222222"/>
+          <w:spacing w:val="0"/>
+          <w:sz w:val="20"/>
+        </w:rPr>
+      </w:pPr>
+      <w:r>
+        <w:rPr>
+          <w:rFonts w:ascii="arial;sans-serif" w:hAnsi="arial;sans-serif"/>
+          <w:b w:val="false"/>
+          <w:i w:val="false"/>
+          <w:caps w:val="false"/>
+          <w:smallCaps w:val="false"/>
+          <w:color w:val="222222"/>
+          <w:spacing w:val="0"/>
+          <w:sz w:val="20"/>
+        </w:rPr>
+        <w:t>Which division?</w:t>
+      </w:r>
+    </w:p>
+    <w:p>
+      <w:pPr>
+        <w:pStyle w:val="TextBody"/>
+        <w:widowControl/>
+        <w:spacing w:before="0" w:after="0"/>
+        <w:ind w:left="0" w:right="0" w:hanging="0"/>
+        <w:rPr>
+          <w:caps w:val="false"/>
+          <w:smallCaps w:val="false"/>
+          <w:color w:val="222222"/>
+          <w:spacing w:val="0"/>
+        </w:rPr>
+      </w:pPr>
+      <w:r>
+        <w:rPr>
+          <w:caps w:val="false"/>
+          <w:smallCaps w:val="false"/>
+          <w:color w:val="222222"/>
+          <w:spacing w:val="0"/>
+        </w:rPr>
+        <w:t> </w:t>
+      </w:r>
+    </w:p>
+    <w:p>
+      <w:pPr>
+        <w:pStyle w:val="TextBody"/>
+        <w:widowControl/>
+        <w:spacing w:before="0" w:after="0"/>
+        <w:ind w:left="0" w:right="0" w:hanging="0"/>
+        <w:rPr>
+          <w:rFonts w:ascii="arial;sans-serif" w:hAnsi="arial;sans-serif"/>
+          <w:b w:val="false"/>
+          <w:i w:val="false"/>
+          <w:caps w:val="false"/>
+          <w:smallCaps w:val="false"/>
+          <w:color w:val="222222"/>
+          <w:spacing w:val="0"/>
+          <w:sz w:val="20"/>
+        </w:rPr>
+      </w:pPr>
+      <w:r>
+        <w:rPr>
+          <w:rFonts w:ascii="arial;sans-serif" w:hAnsi="arial;sans-serif"/>
+          <w:b w:val="false"/>
+          <w:i w:val="false"/>
+          <w:caps w:val="false"/>
+          <w:smallCaps w:val="false"/>
+          <w:color w:val="222222"/>
+          <w:spacing w:val="0"/>
+          <w:sz w:val="20"/>
+        </w:rPr>
+        <w:t>Judge’s name?</w:t>
+      </w:r>
+    </w:p>
+    <w:p>
+      <w:pPr>
+        <w:pStyle w:val="TextBody"/>
+        <w:widowControl/>
+        <w:spacing w:before="0" w:after="0"/>
+        <w:ind w:left="0" w:right="0" w:hanging="0"/>
+        <w:rPr>
+          <w:rFonts w:ascii="arial;sans-serif" w:hAnsi="arial;sans-serif"/>
+          <w:b w:val="false"/>
+          <w:i w:val="false"/>
+          <w:caps w:val="false"/>
+          <w:smallCaps w:val="false"/>
+          <w:color w:val="222222"/>
+          <w:spacing w:val="0"/>
+          <w:sz w:val="20"/>
+        </w:rPr>
+      </w:pPr>
+      <w:r>
+        <w:rPr>
+          <w:rFonts w:ascii="arial;sans-serif" w:hAnsi="arial;sans-serif"/>
+          <w:b w:val="false"/>
+          <w:i w:val="false"/>
+          <w:caps w:val="false"/>
+          <w:smallCaps w:val="false"/>
+          <w:color w:val="222222"/>
+          <w:spacing w:val="0"/>
+          <w:sz w:val="20"/>
+        </w:rPr>
+        <w:t>Judge’s address?</w:t>
+      </w:r>
+    </w:p>
+    <w:p>
+      <w:pPr>
+        <w:pStyle w:val="TextBody"/>
+        <w:widowControl/>
+        <w:spacing w:before="0" w:after="0"/>
+        <w:ind w:left="0" w:right="0" w:hanging="0"/>
+        <w:rPr>
+          <w:rFonts w:ascii="arial;sans-serif" w:hAnsi="arial;sans-serif"/>
+          <w:b w:val="false"/>
+          <w:i w:val="false"/>
+          <w:caps w:val="false"/>
+          <w:smallCaps w:val="false"/>
+          <w:color w:val="222222"/>
+          <w:spacing w:val="0"/>
+          <w:sz w:val="20"/>
+        </w:rPr>
+      </w:pPr>
+      <w:r>
+        <w:rPr>
+          <w:rFonts w:ascii="arial;sans-serif" w:hAnsi="arial;sans-serif"/>
+          <w:b w:val="false"/>
+          <w:i w:val="false"/>
+          <w:caps w:val="false"/>
+          <w:smallCaps w:val="false"/>
+          <w:color w:val="222222"/>
+          <w:spacing w:val="0"/>
+          <w:sz w:val="20"/>
+        </w:rPr>
+        <w:t>Judge’s telephone number?</w:t>
+      </w:r>
+    </w:p>
+    <w:p>
+      <w:pPr>
+        <w:pStyle w:val="TextBody"/>
+        <w:widowControl/>
+        <w:spacing w:before="0" w:after="0"/>
+        <w:ind w:left="0" w:right="0" w:hanging="0"/>
+        <w:rPr>
+          <w:rFonts w:ascii="arial;sans-serif" w:hAnsi="arial;sans-serif"/>
+          <w:b w:val="false"/>
+          <w:i w:val="false"/>
+          <w:caps w:val="false"/>
+          <w:smallCaps w:val="false"/>
+          <w:color w:val="222222"/>
+          <w:spacing w:val="0"/>
+          <w:sz w:val="20"/>
+        </w:rPr>
+      </w:pPr>
+      <w:r>
+        <w:rPr>
+          <w:rFonts w:ascii="arial;sans-serif" w:hAnsi="arial;sans-serif"/>
+          <w:b w:val="false"/>
+          <w:i w:val="false"/>
+          <w:caps w:val="false"/>
+          <w:smallCaps w:val="false"/>
+          <w:color w:val="222222"/>
+          <w:spacing w:val="0"/>
+          <w:sz w:val="20"/>
+        </w:rPr>
+        <w:t>Judge’s email address?</w:t>
+      </w:r>
+    </w:p>
+    <w:p>
+      <w:pPr>
+        <w:pStyle w:val="TextBody"/>
+        <w:widowControl/>
+        <w:spacing w:before="0" w:after="0"/>
+        <w:ind w:left="0" w:right="0" w:hanging="0"/>
+        <w:rPr>
+          <w:rFonts w:ascii="arial;sans-serif" w:hAnsi="arial;sans-serif"/>
+          <w:b w:val="false"/>
+          <w:i w:val="false"/>
+          <w:caps w:val="false"/>
+          <w:smallCaps w:val="false"/>
+          <w:color w:val="222222"/>
+          <w:spacing w:val="0"/>
+          <w:sz w:val="20"/>
+        </w:rPr>
+      </w:pPr>
+      <w:r>
+        <w:rPr>
+          <w:rFonts w:ascii="arial;sans-serif" w:hAnsi="arial;sans-serif"/>
+          <w:b w:val="false"/>
+          <w:i w:val="false"/>
+          <w:caps w:val="false"/>
+          <w:smallCaps w:val="false"/>
+          <w:color w:val="222222"/>
+          <w:spacing w:val="0"/>
+          <w:sz w:val="20"/>
+        </w:rPr>
+        <w:t>Judge‘s courtroom?</w:t>
+      </w:r>
+    </w:p>
+    <w:p>
+      <w:pPr>
+        <w:pStyle w:val="TextBody"/>
+        <w:widowControl/>
+        <w:spacing w:before="0" w:after="0"/>
+        <w:ind w:left="0" w:right="0" w:hanging="0"/>
+        <w:rPr>
+          <w:caps w:val="false"/>
+          <w:smallCaps w:val="false"/>
+          <w:color w:val="222222"/>
+          <w:spacing w:val="0"/>
+        </w:rPr>
+      </w:pPr>
+      <w:r>
+        <w:rPr>
+          <w:caps w:val="false"/>
+          <w:smallCaps w:val="false"/>
+          <w:color w:val="222222"/>
+          <w:spacing w:val="0"/>
+        </w:rPr>
+        <w:t> </w:t>
+      </w:r>
+    </w:p>
+    <w:p>
+      <w:pPr>
+        <w:pStyle w:val="TextBody"/>
+        <w:widowControl/>
+        <w:spacing w:before="0" w:after="0"/>
+        <w:ind w:left="0" w:right="0" w:hanging="0"/>
+        <w:rPr>
+          <w:rFonts w:ascii="arial;sans-serif" w:hAnsi="arial;sans-serif"/>
+          <w:b w:val="false"/>
+          <w:i w:val="false"/>
+          <w:caps w:val="false"/>
+          <w:smallCaps w:val="false"/>
+          <w:color w:val="222222"/>
+          <w:spacing w:val="0"/>
+          <w:sz w:val="20"/>
+        </w:rPr>
+      </w:pPr>
+      <w:r>
+        <w:rPr>
+          <w:rFonts w:ascii="arial;sans-serif" w:hAnsi="arial;sans-serif"/>
+          <w:b w:val="false"/>
+          <w:i w:val="false"/>
+          <w:caps w:val="false"/>
+          <w:smallCaps w:val="false"/>
+          <w:color w:val="222222"/>
+          <w:spacing w:val="0"/>
+          <w:sz w:val="20"/>
+        </w:rPr>
+        <w:t>Payor name?</w:t>
+      </w:r>
+    </w:p>
+    <w:p>
+      <w:pPr>
+        <w:pStyle w:val="TextBody"/>
+        <w:widowControl/>
+        <w:spacing w:before="0" w:after="0"/>
+        <w:ind w:left="0" w:right="0" w:hanging="0"/>
+        <w:rPr>
+          <w:rFonts w:ascii="arial;sans-serif" w:hAnsi="arial;sans-serif"/>
+          <w:b w:val="false"/>
+          <w:i w:val="false"/>
+          <w:caps w:val="false"/>
+          <w:smallCaps w:val="false"/>
+          <w:color w:val="222222"/>
+          <w:spacing w:val="0"/>
+          <w:sz w:val="20"/>
+        </w:rPr>
+      </w:pPr>
+      <w:r>
+        <w:rPr>
+          <w:rFonts w:ascii="arial;sans-serif" w:hAnsi="arial;sans-serif"/>
+          <w:b w:val="false"/>
+          <w:i w:val="false"/>
+          <w:caps w:val="false"/>
+          <w:smallCaps w:val="false"/>
+          <w:color w:val="222222"/>
+          <w:spacing w:val="0"/>
+          <w:sz w:val="20"/>
+        </w:rPr>
+        <w:t>Social Security number of Payor?</w:t>
+      </w:r>
+    </w:p>
+    <w:p>
+      <w:pPr>
+        <w:pStyle w:val="TextBody"/>
+        <w:widowControl/>
+        <w:spacing w:before="0" w:after="0"/>
+        <w:ind w:left="0" w:right="0" w:hanging="0"/>
+        <w:rPr>
+          <w:rFonts w:ascii="arial;sans-serif" w:hAnsi="arial;sans-serif"/>
+          <w:b w:val="false"/>
+          <w:i w:val="false"/>
+          <w:caps w:val="false"/>
+          <w:smallCaps w:val="false"/>
+          <w:color w:val="222222"/>
+          <w:spacing w:val="0"/>
+          <w:sz w:val="20"/>
+        </w:rPr>
+      </w:pPr>
+      <w:r>
+        <w:rPr>
+          <w:rFonts w:ascii="arial;sans-serif" w:hAnsi="arial;sans-serif"/>
+          <w:b w:val="false"/>
+          <w:i w:val="false"/>
+          <w:caps w:val="false"/>
+          <w:smallCaps w:val="false"/>
+          <w:color w:val="222222"/>
+          <w:spacing w:val="0"/>
+          <w:sz w:val="20"/>
+        </w:rPr>
+        <w:t>Date of birth of Payor?</w:t>
+      </w:r>
+    </w:p>
+    <w:p>
+      <w:pPr>
+        <w:pStyle w:val="TextBody"/>
+        <w:widowControl/>
+        <w:spacing w:before="0" w:after="0"/>
+        <w:ind w:left="0" w:right="0" w:hanging="0"/>
+        <w:rPr>
+          <w:rFonts w:ascii="arial;sans-serif" w:hAnsi="arial;sans-serif"/>
+          <w:b w:val="false"/>
+          <w:i w:val="false"/>
+          <w:caps w:val="false"/>
+          <w:smallCaps w:val="false"/>
+          <w:color w:val="222222"/>
+          <w:spacing w:val="0"/>
+          <w:sz w:val="20"/>
+        </w:rPr>
+      </w:pPr>
+      <w:r>
+        <w:rPr>
+          <w:rFonts w:ascii="arial;sans-serif" w:hAnsi="arial;sans-serif"/>
+          <w:b w:val="false"/>
+          <w:i w:val="false"/>
+          <w:caps w:val="false"/>
+          <w:smallCaps w:val="false"/>
+          <w:color w:val="222222"/>
+          <w:spacing w:val="0"/>
+          <w:sz w:val="20"/>
+        </w:rPr>
+        <w:t>Drivers license number of Payor?</w:t>
+      </w:r>
+    </w:p>
+    <w:p>
+      <w:pPr>
+        <w:pStyle w:val="TextBody"/>
+        <w:widowControl/>
+        <w:spacing w:before="0" w:after="0"/>
+        <w:ind w:left="0" w:right="0" w:hanging="0"/>
+        <w:rPr>
+          <w:rFonts w:ascii="arial;sans-serif" w:hAnsi="arial;sans-serif"/>
+          <w:b w:val="false"/>
+          <w:i w:val="false"/>
+          <w:caps w:val="false"/>
+          <w:smallCaps w:val="false"/>
+          <w:color w:val="222222"/>
+          <w:spacing w:val="0"/>
+          <w:sz w:val="20"/>
+        </w:rPr>
+      </w:pPr>
+      <w:r>
+        <w:rPr>
+          <w:rFonts w:ascii="arial;sans-serif" w:hAnsi="arial;sans-serif"/>
+          <w:b w:val="false"/>
+          <w:i w:val="false"/>
+          <w:caps w:val="false"/>
+          <w:smallCaps w:val="false"/>
+          <w:color w:val="222222"/>
+          <w:spacing w:val="0"/>
+          <w:sz w:val="20"/>
+        </w:rPr>
+        <w:t>Address of Payor?</w:t>
+      </w:r>
+    </w:p>
+    <w:p>
+      <w:pPr>
+        <w:pStyle w:val="TextBody"/>
+        <w:widowControl/>
+        <w:spacing w:before="0" w:after="0"/>
+        <w:ind w:left="0" w:right="0" w:hanging="0"/>
+        <w:rPr>
+          <w:rFonts w:ascii="arial;sans-serif" w:hAnsi="arial;sans-serif"/>
+          <w:b w:val="false"/>
+          <w:i w:val="false"/>
+          <w:caps w:val="false"/>
+          <w:smallCaps w:val="false"/>
+          <w:color w:val="222222"/>
+          <w:spacing w:val="0"/>
+          <w:sz w:val="20"/>
+        </w:rPr>
+      </w:pPr>
+      <w:r>
+        <w:rPr>
+          <w:rFonts w:ascii="arial;sans-serif" w:hAnsi="arial;sans-serif"/>
+          <w:b w:val="false"/>
+          <w:i w:val="false"/>
+          <w:caps w:val="false"/>
+          <w:smallCaps w:val="false"/>
+          <w:color w:val="222222"/>
+          <w:spacing w:val="0"/>
+          <w:sz w:val="20"/>
+        </w:rPr>
+        <w:t>Telephone number of Payor?</w:t>
+      </w:r>
+    </w:p>
+    <w:p>
+      <w:pPr>
+        <w:pStyle w:val="TextBody"/>
+        <w:widowControl/>
+        <w:spacing w:before="0" w:after="0"/>
+        <w:ind w:left="0" w:right="0" w:hanging="0"/>
+        <w:rPr>
+          <w:rFonts w:ascii="arial;sans-serif" w:hAnsi="arial;sans-serif"/>
+          <w:b w:val="false"/>
+          <w:i w:val="false"/>
+          <w:caps w:val="false"/>
+          <w:smallCaps w:val="false"/>
+          <w:color w:val="222222"/>
+          <w:spacing w:val="0"/>
+          <w:sz w:val="20"/>
+        </w:rPr>
+      </w:pPr>
+      <w:r>
+        <w:rPr>
+          <w:rFonts w:ascii="arial;sans-serif" w:hAnsi="arial;sans-serif"/>
+          <w:b w:val="false"/>
+          <w:i w:val="false"/>
+          <w:caps w:val="false"/>
+          <w:smallCaps w:val="false"/>
+          <w:color w:val="222222"/>
+          <w:spacing w:val="0"/>
+          <w:sz w:val="20"/>
+        </w:rPr>
+        <w:t>Payor's employer address and telephone number?</w:t>
+      </w:r>
+    </w:p>
+    <w:p>
+      <w:pPr>
+        <w:pStyle w:val="TextBody"/>
+        <w:widowControl/>
+        <w:spacing w:before="0" w:after="0"/>
+        <w:ind w:left="0" w:right="0" w:hanging="0"/>
+        <w:rPr>
+          <w:rFonts w:ascii="arial;sans-serif" w:hAnsi="arial;sans-serif"/>
+          <w:b w:val="false"/>
+          <w:i w:val="false"/>
+          <w:caps w:val="false"/>
+          <w:smallCaps w:val="false"/>
+          <w:color w:val="222222"/>
+          <w:spacing w:val="0"/>
+          <w:sz w:val="20"/>
+        </w:rPr>
+      </w:pPr>
+      <w:r>
+        <w:rPr>
+          <w:rFonts w:ascii="arial;sans-serif" w:hAnsi="arial;sans-serif"/>
+          <w:b w:val="false"/>
+          <w:i w:val="false"/>
+          <w:caps w:val="false"/>
+          <w:smallCaps w:val="false"/>
+          <w:color w:val="222222"/>
+          <w:spacing w:val="0"/>
+          <w:sz w:val="20"/>
+        </w:rPr>
+        <w:t>Payor’s professional license?</w:t>
+      </w:r>
+    </w:p>
+    <w:p>
+      <w:pPr>
+        <w:pStyle w:val="TextBody"/>
+        <w:widowControl/>
+        <w:spacing w:before="0" w:after="0"/>
+        <w:ind w:left="0" w:right="0" w:hanging="0"/>
+        <w:rPr>
+          <w:rFonts w:ascii="arial;sans-serif" w:hAnsi="arial;sans-serif"/>
+          <w:b w:val="false"/>
+          <w:i w:val="false"/>
+          <w:caps w:val="false"/>
+          <w:smallCaps w:val="false"/>
+          <w:color w:val="222222"/>
+          <w:spacing w:val="0"/>
+          <w:sz w:val="20"/>
+        </w:rPr>
+      </w:pPr>
+      <w:r>
+        <w:rPr>
+          <w:rFonts w:ascii="arial;sans-serif" w:hAnsi="arial;sans-serif"/>
+          <w:b w:val="false"/>
+          <w:i w:val="false"/>
+          <w:caps w:val="false"/>
+          <w:smallCaps w:val="false"/>
+          <w:color w:val="222222"/>
+          <w:spacing w:val="0"/>
+          <w:sz w:val="20"/>
+        </w:rPr>
+        <w:t>Is Payor represented by counsel?</w:t>
+      </w:r>
+    </w:p>
+    <w:p>
+      <w:pPr>
+        <w:pStyle w:val="TextBody"/>
+        <w:widowControl/>
+        <w:spacing w:before="0" w:after="0"/>
+        <w:ind w:left="0" w:right="0" w:hanging="0"/>
+        <w:rPr>
+          <w:rFonts w:ascii="arial;sans-serif" w:hAnsi="arial;sans-serif"/>
+          <w:b w:val="false"/>
+          <w:i w:val="false"/>
+          <w:caps w:val="false"/>
+          <w:smallCaps w:val="false"/>
+          <w:color w:val="222222"/>
+          <w:spacing w:val="0"/>
+          <w:sz w:val="20"/>
+        </w:rPr>
+      </w:pPr>
+      <w:r>
+        <w:rPr>
+          <w:rFonts w:ascii="arial;sans-serif" w:hAnsi="arial;sans-serif"/>
+          <w:b w:val="false"/>
+          <w:i w:val="false"/>
+          <w:caps w:val="false"/>
+          <w:smallCaps w:val="false"/>
+          <w:color w:val="222222"/>
+          <w:spacing w:val="0"/>
+          <w:sz w:val="20"/>
+        </w:rPr>
+        <w:t>-name</w:t>
+      </w:r>
+    </w:p>
+    <w:p>
+      <w:pPr>
+        <w:pStyle w:val="TextBody"/>
+        <w:widowControl/>
+        <w:spacing w:before="0" w:after="0"/>
+        <w:ind w:left="0" w:right="0" w:hanging="0"/>
+        <w:rPr>
+          <w:rFonts w:ascii="arial;sans-serif" w:hAnsi="arial;sans-serif"/>
+          <w:b w:val="false"/>
+          <w:i w:val="false"/>
+          <w:caps w:val="false"/>
+          <w:smallCaps w:val="false"/>
+          <w:color w:val="222222"/>
+          <w:spacing w:val="0"/>
+          <w:sz w:val="20"/>
+        </w:rPr>
+      </w:pPr>
+      <w:r>
+        <w:rPr>
+          <w:rFonts w:ascii="arial;sans-serif" w:hAnsi="arial;sans-serif"/>
+          <w:b w:val="false"/>
+          <w:i w:val="false"/>
+          <w:caps w:val="false"/>
+          <w:smallCaps w:val="false"/>
+          <w:color w:val="222222"/>
+          <w:spacing w:val="0"/>
+          <w:sz w:val="20"/>
+        </w:rPr>
+        <w:t>-address</w:t>
+      </w:r>
+    </w:p>
+    <w:p>
+      <w:pPr>
+        <w:pStyle w:val="TextBody"/>
+        <w:widowControl/>
+        <w:spacing w:before="0" w:after="0"/>
+        <w:ind w:left="0" w:right="0" w:hanging="0"/>
+        <w:rPr>
+          <w:rFonts w:ascii="arial;sans-serif" w:hAnsi="arial;sans-serif"/>
+          <w:b w:val="false"/>
+          <w:i w:val="false"/>
+          <w:caps w:val="false"/>
+          <w:smallCaps w:val="false"/>
+          <w:color w:val="222222"/>
+          <w:spacing w:val="0"/>
+          <w:sz w:val="20"/>
+        </w:rPr>
+      </w:pPr>
+      <w:r>
+        <w:rPr>
+          <w:rFonts w:ascii="arial;sans-serif" w:hAnsi="arial;sans-serif"/>
+          <w:b w:val="false"/>
+          <w:i w:val="false"/>
+          <w:caps w:val="false"/>
+          <w:smallCaps w:val="false"/>
+          <w:color w:val="222222"/>
+          <w:spacing w:val="0"/>
+          <w:sz w:val="20"/>
+        </w:rPr>
+        <w:t>-telephone number</w:t>
+      </w:r>
+    </w:p>
+    <w:p>
+      <w:pPr>
+        <w:pStyle w:val="TextBody"/>
+        <w:widowControl/>
+        <w:spacing w:before="0" w:after="0"/>
+        <w:ind w:left="0" w:right="0" w:hanging="0"/>
+        <w:rPr>
+          <w:rFonts w:ascii="arial;sans-serif" w:hAnsi="arial;sans-serif"/>
+          <w:b w:val="false"/>
+          <w:i w:val="false"/>
+          <w:caps w:val="false"/>
+          <w:smallCaps w:val="false"/>
+          <w:color w:val="222222"/>
+          <w:spacing w:val="0"/>
+          <w:sz w:val="20"/>
+        </w:rPr>
+      </w:pPr>
+      <w:r>
+        <w:rPr>
+          <w:rFonts w:ascii="arial;sans-serif" w:hAnsi="arial;sans-serif"/>
+          <w:b w:val="false"/>
+          <w:i w:val="false"/>
+          <w:caps w:val="false"/>
+          <w:smallCaps w:val="false"/>
+          <w:color w:val="222222"/>
+          <w:spacing w:val="0"/>
+          <w:sz w:val="20"/>
+        </w:rPr>
+        <w:t>-fax number</w:t>
+      </w:r>
+    </w:p>
+    <w:p>
+      <w:pPr>
+        <w:pStyle w:val="TextBody"/>
+        <w:widowControl/>
+        <w:spacing w:before="0" w:after="0"/>
+        <w:ind w:left="0" w:right="0" w:hanging="0"/>
+        <w:rPr>
+          <w:rFonts w:ascii="arial;sans-serif" w:hAnsi="arial;sans-serif"/>
+          <w:b w:val="false"/>
+          <w:i w:val="false"/>
+          <w:caps w:val="false"/>
+          <w:smallCaps w:val="false"/>
+          <w:color w:val="222222"/>
+          <w:spacing w:val="0"/>
+          <w:sz w:val="20"/>
+        </w:rPr>
+      </w:pPr>
+      <w:r>
+        <w:rPr>
+          <w:rFonts w:ascii="arial;sans-serif" w:hAnsi="arial;sans-serif"/>
+          <w:b w:val="false"/>
+          <w:i w:val="false"/>
+          <w:caps w:val="false"/>
+          <w:smallCaps w:val="false"/>
+          <w:color w:val="222222"/>
+          <w:spacing w:val="0"/>
+          <w:sz w:val="20"/>
+        </w:rPr>
+        <w:t>-email address</w:t>
+      </w:r>
+    </w:p>
+    <w:p>
+      <w:pPr>
+        <w:pStyle w:val="TextBody"/>
+        <w:widowControl/>
+        <w:spacing w:before="0" w:after="0"/>
+        <w:ind w:left="0" w:right="0" w:hanging="0"/>
+        <w:rPr>
+          <w:rFonts w:ascii="arial;sans-serif" w:hAnsi="arial;sans-serif"/>
+          <w:b w:val="false"/>
+          <w:i w:val="false"/>
+          <w:caps w:val="false"/>
+          <w:smallCaps w:val="false"/>
+          <w:color w:val="222222"/>
+          <w:spacing w:val="0"/>
+          <w:sz w:val="20"/>
+        </w:rPr>
+      </w:pPr>
+      <w:r>
+        <w:rPr>
+          <w:rFonts w:ascii="arial;sans-serif" w:hAnsi="arial;sans-serif"/>
+          <w:b w:val="false"/>
+          <w:i w:val="false"/>
+          <w:caps w:val="false"/>
+          <w:smallCaps w:val="false"/>
+          <w:color w:val="222222"/>
+          <w:spacing w:val="0"/>
+          <w:sz w:val="20"/>
+        </w:rPr>
+        <w:t>Does payor own any assets?</w:t>
+      </w:r>
+    </w:p>
+    <w:p>
+      <w:pPr>
+        <w:pStyle w:val="TextBody"/>
+        <w:widowControl/>
+        <w:spacing w:before="0" w:after="0"/>
+        <w:ind w:left="0" w:right="0" w:hanging="0"/>
+        <w:rPr>
+          <w:rFonts w:ascii="arial;sans-serif" w:hAnsi="arial;sans-serif"/>
+          <w:b w:val="false"/>
+          <w:i w:val="false"/>
+          <w:caps w:val="false"/>
+          <w:smallCaps w:val="false"/>
+          <w:color w:val="222222"/>
+          <w:spacing w:val="0"/>
+          <w:sz w:val="20"/>
+        </w:rPr>
+      </w:pPr>
+      <w:r>
+        <w:rPr>
+          <w:rFonts w:ascii="arial;sans-serif" w:hAnsi="arial;sans-serif"/>
+          <w:b w:val="false"/>
+          <w:i w:val="false"/>
+          <w:caps w:val="false"/>
+          <w:smallCaps w:val="false"/>
+          <w:color w:val="222222"/>
+          <w:spacing w:val="0"/>
+          <w:sz w:val="20"/>
+        </w:rPr>
+        <w:t>If so, describe below:</w:t>
+      </w:r>
+    </w:p>
+    <w:p>
+      <w:pPr>
+        <w:pStyle w:val="TextBody"/>
+        <w:widowControl/>
+        <w:spacing w:before="0" w:after="0"/>
+        <w:ind w:left="0" w:right="0" w:hanging="0"/>
+        <w:rPr>
+          <w:rFonts w:ascii="arial;sans-serif" w:hAnsi="arial;sans-serif"/>
+          <w:b w:val="false"/>
+          <w:i w:val="false"/>
+          <w:caps w:val="false"/>
+          <w:smallCaps w:val="false"/>
+          <w:color w:val="222222"/>
+          <w:spacing w:val="0"/>
+          <w:sz w:val="20"/>
+        </w:rPr>
+      </w:pPr>
+      <w:r>
+        <w:rPr>
+          <w:rFonts w:ascii="arial;sans-serif" w:hAnsi="arial;sans-serif"/>
+          <w:b w:val="false"/>
+          <w:i w:val="false"/>
+          <w:caps w:val="false"/>
+          <w:smallCaps w:val="false"/>
+          <w:color w:val="222222"/>
+          <w:spacing w:val="0"/>
+          <w:sz w:val="20"/>
+        </w:rPr>
+        <w:t>Does payor own real property?</w:t>
+      </w:r>
+    </w:p>
+    <w:p>
+      <w:pPr>
+        <w:pStyle w:val="TextBody"/>
+        <w:widowControl/>
+        <w:spacing w:before="0" w:after="0"/>
+        <w:ind w:left="0" w:right="0" w:hanging="0"/>
+        <w:rPr>
+          <w:rFonts w:ascii="arial;sans-serif" w:hAnsi="arial;sans-serif"/>
+          <w:b w:val="false"/>
+          <w:i w:val="false"/>
+          <w:caps w:val="false"/>
+          <w:smallCaps w:val="false"/>
+          <w:color w:val="222222"/>
+          <w:spacing w:val="0"/>
+          <w:sz w:val="20"/>
+        </w:rPr>
+      </w:pPr>
+      <w:r>
+        <w:rPr>
+          <w:rFonts w:ascii="arial;sans-serif" w:hAnsi="arial;sans-serif"/>
+          <w:b w:val="false"/>
+          <w:i w:val="false"/>
+          <w:caps w:val="false"/>
+          <w:smallCaps w:val="false"/>
+          <w:color w:val="222222"/>
+          <w:spacing w:val="0"/>
+          <w:sz w:val="20"/>
+        </w:rPr>
+        <w:t>If so provide:</w:t>
+      </w:r>
+    </w:p>
+    <w:p>
+      <w:pPr>
+        <w:pStyle w:val="TextBody"/>
+        <w:widowControl/>
+        <w:spacing w:before="0" w:after="0"/>
+        <w:ind w:left="0" w:right="0" w:hanging="0"/>
+        <w:rPr>
+          <w:rFonts w:ascii="arial;sans-serif" w:hAnsi="arial;sans-serif"/>
+          <w:b w:val="false"/>
+          <w:i w:val="false"/>
+          <w:caps w:val="false"/>
+          <w:smallCaps w:val="false"/>
+          <w:color w:val="222222"/>
+          <w:spacing w:val="0"/>
+          <w:sz w:val="20"/>
+        </w:rPr>
+      </w:pPr>
+      <w:r>
+        <w:rPr>
+          <w:rFonts w:ascii="arial;sans-serif" w:hAnsi="arial;sans-serif"/>
+          <w:b w:val="false"/>
+          <w:i w:val="false"/>
+          <w:caps w:val="false"/>
+          <w:smallCaps w:val="false"/>
+          <w:color w:val="222222"/>
+          <w:spacing w:val="0"/>
+          <w:sz w:val="20"/>
+        </w:rPr>
+        <w:t>-legal description</w:t>
+      </w:r>
+    </w:p>
+    <w:p>
+      <w:pPr>
+        <w:pStyle w:val="TextBody"/>
+        <w:widowControl/>
+        <w:spacing w:before="0" w:after="0"/>
+        <w:ind w:left="0" w:right="0" w:hanging="0"/>
+        <w:rPr>
+          <w:rFonts w:ascii="arial;sans-serif" w:hAnsi="arial;sans-serif"/>
+          <w:b w:val="false"/>
+          <w:i w:val="false"/>
+          <w:caps w:val="false"/>
+          <w:smallCaps w:val="false"/>
+          <w:color w:val="222222"/>
+          <w:spacing w:val="0"/>
+          <w:sz w:val="20"/>
+        </w:rPr>
+      </w:pPr>
+      <w:r>
+        <w:rPr>
+          <w:rFonts w:ascii="arial;sans-serif" w:hAnsi="arial;sans-serif"/>
+          <w:b w:val="false"/>
+          <w:i w:val="false"/>
+          <w:caps w:val="false"/>
+          <w:smallCaps w:val="false"/>
+          <w:color w:val="222222"/>
+          <w:spacing w:val="0"/>
+          <w:sz w:val="20"/>
+        </w:rPr>
+        <w:t>-folio number or parcel number</w:t>
+      </w:r>
+    </w:p>
+    <w:p>
+      <w:pPr>
+        <w:pStyle w:val="TextBody"/>
+        <w:widowControl/>
+        <w:spacing w:before="0" w:after="0"/>
+        <w:ind w:left="0" w:right="0" w:hanging="0"/>
+        <w:rPr>
+          <w:rFonts w:ascii="arial;sans-serif" w:hAnsi="arial;sans-serif"/>
+          <w:b w:val="false"/>
+          <w:i w:val="false"/>
+          <w:caps w:val="false"/>
+          <w:smallCaps w:val="false"/>
+          <w:color w:val="222222"/>
+          <w:spacing w:val="0"/>
+          <w:sz w:val="20"/>
+        </w:rPr>
+      </w:pPr>
+      <w:r>
+        <w:rPr>
+          <w:rFonts w:ascii="arial;sans-serif" w:hAnsi="arial;sans-serif"/>
+          <w:b w:val="false"/>
+          <w:i w:val="false"/>
+          <w:caps w:val="false"/>
+          <w:smallCaps w:val="false"/>
+          <w:color w:val="222222"/>
+          <w:spacing w:val="0"/>
+          <w:sz w:val="20"/>
+        </w:rPr>
+        <w:t>-physical address</w:t>
+      </w:r>
+    </w:p>
+    <w:p>
+      <w:pPr>
+        <w:pStyle w:val="TextBody"/>
+        <w:widowControl/>
+        <w:spacing w:before="0" w:after="0"/>
+        <w:ind w:left="0" w:right="0" w:hanging="0"/>
+        <w:rPr>
+          <w:rFonts w:ascii="arial;sans-serif" w:hAnsi="arial;sans-serif"/>
+          <w:b w:val="false"/>
+          <w:i w:val="false"/>
+          <w:caps w:val="false"/>
+          <w:smallCaps w:val="false"/>
+          <w:color w:val="222222"/>
+          <w:spacing w:val="0"/>
+          <w:sz w:val="20"/>
+        </w:rPr>
+      </w:pPr>
+      <w:r>
+        <w:rPr>
+          <w:rFonts w:ascii="arial;sans-serif" w:hAnsi="arial;sans-serif"/>
+          <w:b w:val="false"/>
+          <w:i w:val="false"/>
+          <w:caps w:val="false"/>
+          <w:smallCaps w:val="false"/>
+          <w:color w:val="222222"/>
+          <w:spacing w:val="0"/>
+          <w:sz w:val="20"/>
+        </w:rPr>
+        <w:t>-payor's interest in the property?</w:t>
+      </w:r>
+    </w:p>
+    <w:p>
+      <w:pPr>
+        <w:pStyle w:val="TextBody"/>
+        <w:widowControl/>
+        <w:spacing w:before="0" w:after="0"/>
+        <w:ind w:left="0" w:right="0" w:hanging="0"/>
+        <w:rPr>
+          <w:caps w:val="false"/>
+          <w:smallCaps w:val="false"/>
+          <w:color w:val="222222"/>
+          <w:spacing w:val="0"/>
+        </w:rPr>
+      </w:pPr>
+      <w:r>
+        <w:rPr>
+          <w:caps w:val="false"/>
+          <w:smallCaps w:val="false"/>
+          <w:color w:val="222222"/>
+          <w:spacing w:val="0"/>
+        </w:rPr>
+        <w:t> </w:t>
+      </w:r>
+    </w:p>
+    <w:p>
+      <w:pPr>
+        <w:pStyle w:val="TextBody"/>
+        <w:widowControl/>
+        <w:spacing w:before="0" w:after="0"/>
+        <w:ind w:left="0" w:right="0" w:hanging="0"/>
+        <w:rPr>
+          <w:rFonts w:ascii="arial;sans-serif" w:hAnsi="arial;sans-serif"/>
+          <w:b w:val="false"/>
+          <w:i w:val="false"/>
+          <w:caps w:val="false"/>
+          <w:smallCaps w:val="false"/>
+          <w:color w:val="222222"/>
+          <w:spacing w:val="0"/>
+          <w:sz w:val="20"/>
+        </w:rPr>
+      </w:pPr>
+      <w:r>
+        <w:rPr>
+          <w:rFonts w:ascii="arial;sans-serif" w:hAnsi="arial;sans-serif"/>
+          <w:b w:val="false"/>
+          <w:i w:val="false"/>
+          <w:caps w:val="false"/>
+          <w:smallCaps w:val="false"/>
+          <w:color w:val="222222"/>
+          <w:spacing w:val="0"/>
+          <w:sz w:val="20"/>
+        </w:rPr>
+        <w:t>Payee name?</w:t>
+      </w:r>
+    </w:p>
+    <w:p>
+      <w:pPr>
+        <w:pStyle w:val="TextBody"/>
+        <w:widowControl/>
+        <w:spacing w:before="0" w:after="0"/>
+        <w:ind w:left="0" w:right="0" w:hanging="0"/>
+        <w:rPr>
+          <w:rFonts w:ascii="arial;sans-serif" w:hAnsi="arial;sans-serif"/>
+          <w:b w:val="false"/>
+          <w:i w:val="false"/>
+          <w:caps w:val="false"/>
+          <w:smallCaps w:val="false"/>
+          <w:color w:val="222222"/>
+          <w:spacing w:val="0"/>
+          <w:sz w:val="20"/>
+        </w:rPr>
+      </w:pPr>
+      <w:r>
+        <w:rPr>
+          <w:rFonts w:ascii="arial;sans-serif" w:hAnsi="arial;sans-serif"/>
+          <w:b w:val="false"/>
+          <w:i w:val="false"/>
+          <w:caps w:val="false"/>
+          <w:smallCaps w:val="false"/>
+          <w:color w:val="222222"/>
+          <w:spacing w:val="0"/>
+          <w:sz w:val="20"/>
+        </w:rPr>
+        <w:t>Social Security number of payee?</w:t>
+      </w:r>
+    </w:p>
+    <w:p>
+      <w:pPr>
+        <w:pStyle w:val="TextBody"/>
+        <w:widowControl/>
+        <w:spacing w:before="0" w:after="0"/>
+        <w:ind w:left="0" w:right="0" w:hanging="0"/>
+        <w:rPr>
+          <w:rFonts w:ascii="arial;sans-serif" w:hAnsi="arial;sans-serif"/>
+          <w:b w:val="false"/>
+          <w:i w:val="false"/>
+          <w:caps w:val="false"/>
+          <w:smallCaps w:val="false"/>
+          <w:color w:val="222222"/>
+          <w:spacing w:val="0"/>
+          <w:sz w:val="20"/>
+        </w:rPr>
+      </w:pPr>
+      <w:r>
+        <w:rPr>
+          <w:rFonts w:ascii="arial;sans-serif" w:hAnsi="arial;sans-serif"/>
+          <w:b w:val="false"/>
+          <w:i w:val="false"/>
+          <w:caps w:val="false"/>
+          <w:smallCaps w:val="false"/>
+          <w:color w:val="222222"/>
+          <w:spacing w:val="0"/>
+          <w:sz w:val="20"/>
+        </w:rPr>
+        <w:t>Payees address?</w:t>
+      </w:r>
+    </w:p>
+    <w:p>
+      <w:pPr>
+        <w:pStyle w:val="TextBody"/>
+        <w:widowControl/>
+        <w:spacing w:before="0" w:after="0"/>
+        <w:ind w:left="0" w:right="0" w:hanging="0"/>
+        <w:rPr>
+          <w:rFonts w:ascii="arial;sans-serif" w:hAnsi="arial;sans-serif"/>
+          <w:b w:val="false"/>
+          <w:i w:val="false"/>
+          <w:caps w:val="false"/>
+          <w:smallCaps w:val="false"/>
+          <w:color w:val="222222"/>
+          <w:spacing w:val="0"/>
+          <w:sz w:val="20"/>
+        </w:rPr>
+      </w:pPr>
+      <w:r>
+        <w:rPr>
+          <w:rFonts w:ascii="arial;sans-serif" w:hAnsi="arial;sans-serif"/>
+          <w:b w:val="false"/>
+          <w:i w:val="false"/>
+          <w:caps w:val="false"/>
+          <w:smallCaps w:val="false"/>
+          <w:color w:val="222222"/>
+          <w:spacing w:val="0"/>
+          <w:sz w:val="20"/>
+        </w:rPr>
+        <w:t>Payees telephone number?</w:t>
+      </w:r>
+    </w:p>
+    <w:p>
+      <w:pPr>
+        <w:pStyle w:val="TextBody"/>
+        <w:widowControl/>
+        <w:spacing w:before="0" w:after="0"/>
+        <w:ind w:left="0" w:right="0" w:hanging="0"/>
+        <w:rPr>
+          <w:rFonts w:ascii="arial;sans-serif" w:hAnsi="arial;sans-serif"/>
+          <w:b w:val="false"/>
+          <w:i w:val="false"/>
+          <w:caps w:val="false"/>
+          <w:smallCaps w:val="false"/>
+          <w:color w:val="222222"/>
+          <w:spacing w:val="0"/>
+          <w:sz w:val="20"/>
+        </w:rPr>
+      </w:pPr>
+      <w:r>
+        <w:rPr>
+          <w:rFonts w:ascii="arial;sans-serif" w:hAnsi="arial;sans-serif"/>
+          <w:b w:val="false"/>
+          <w:i w:val="false"/>
+          <w:caps w:val="false"/>
+          <w:smallCaps w:val="false"/>
+          <w:color w:val="222222"/>
+          <w:spacing w:val="0"/>
+          <w:sz w:val="20"/>
+        </w:rPr>
+        <w:t>Payees email address?</w:t>
+      </w:r>
+    </w:p>
+    <w:p>
+      <w:pPr>
+        <w:pStyle w:val="TextBody"/>
+        <w:widowControl/>
+        <w:spacing w:before="0" w:after="0"/>
+        <w:ind w:left="0" w:right="0" w:hanging="0"/>
+        <w:rPr>
+          <w:caps w:val="false"/>
+          <w:smallCaps w:val="false"/>
+          <w:color w:val="222222"/>
+          <w:spacing w:val="0"/>
+        </w:rPr>
+      </w:pPr>
+      <w:r>
+        <w:rPr>
+          <w:caps w:val="false"/>
+          <w:smallCaps w:val="false"/>
+          <w:color w:val="222222"/>
+          <w:spacing w:val="0"/>
+        </w:rPr>
+        <w:t> </w:t>
+      </w:r>
+    </w:p>
+    <w:p>
+      <w:pPr>
+        <w:pStyle w:val="TextBody"/>
+        <w:widowControl/>
+        <w:spacing w:before="0" w:after="0"/>
+        <w:ind w:left="0" w:right="0" w:hanging="0"/>
+        <w:rPr>
+          <w:rFonts w:ascii="arial;sans-serif" w:hAnsi="arial;sans-serif"/>
+          <w:b w:val="false"/>
+          <w:i w:val="false"/>
+          <w:caps w:val="false"/>
+          <w:smallCaps w:val="false"/>
+          <w:color w:val="222222"/>
+          <w:spacing w:val="0"/>
+          <w:sz w:val="20"/>
+        </w:rPr>
+      </w:pPr>
+      <w:r>
+        <w:rPr>
+          <w:rFonts w:ascii="arial;sans-serif" w:hAnsi="arial;sans-serif"/>
+          <w:b w:val="false"/>
+          <w:i w:val="false"/>
+          <w:caps w:val="false"/>
+          <w:smallCaps w:val="false"/>
+          <w:color w:val="222222"/>
+          <w:spacing w:val="0"/>
+          <w:sz w:val="20"/>
+        </w:rPr>
+        <w:t>How many children?</w:t>
+      </w:r>
+    </w:p>
+    <w:p>
+      <w:pPr>
+        <w:pStyle w:val="TextBody"/>
+        <w:widowControl/>
+        <w:spacing w:before="0" w:after="0"/>
+        <w:ind w:left="0" w:right="0" w:hanging="0"/>
+        <w:rPr>
+          <w:rFonts w:ascii="arial;sans-serif" w:hAnsi="arial;sans-serif"/>
+          <w:b w:val="false"/>
+          <w:i w:val="false"/>
+          <w:caps w:val="false"/>
+          <w:smallCaps w:val="false"/>
+          <w:color w:val="222222"/>
+          <w:spacing w:val="0"/>
+          <w:sz w:val="20"/>
+        </w:rPr>
+      </w:pPr>
+      <w:r>
+        <w:rPr>
+          <w:rFonts w:ascii="arial;sans-serif" w:hAnsi="arial;sans-serif"/>
+          <w:b w:val="false"/>
+          <w:i w:val="false"/>
+          <w:caps w:val="false"/>
+          <w:smallCaps w:val="false"/>
+          <w:color w:val="222222"/>
+          <w:spacing w:val="0"/>
+          <w:sz w:val="20"/>
+        </w:rPr>
+        <w:t>For each child provide the following:</w:t>
+      </w:r>
+    </w:p>
+    <w:p>
+      <w:pPr>
+        <w:pStyle w:val="TextBody"/>
+        <w:widowControl/>
+        <w:spacing w:before="0" w:after="0"/>
+        <w:ind w:left="0" w:right="0" w:hanging="0"/>
+        <w:rPr>
+          <w:rFonts w:ascii="arial;sans-serif" w:hAnsi="arial;sans-serif"/>
+          <w:b w:val="false"/>
+          <w:i w:val="false"/>
+          <w:caps w:val="false"/>
+          <w:smallCaps w:val="false"/>
+          <w:color w:val="222222"/>
+          <w:spacing w:val="0"/>
+          <w:sz w:val="20"/>
+        </w:rPr>
+      </w:pPr>
+      <w:r>
+        <w:rPr>
+          <w:rFonts w:ascii="arial;sans-serif" w:hAnsi="arial;sans-serif"/>
+          <w:b w:val="false"/>
+          <w:i w:val="false"/>
+          <w:caps w:val="false"/>
+          <w:smallCaps w:val="false"/>
+          <w:color w:val="222222"/>
+          <w:spacing w:val="0"/>
+          <w:sz w:val="20"/>
+        </w:rPr>
+        <w:t>-name</w:t>
+      </w:r>
+    </w:p>
+    <w:p>
+      <w:pPr>
+        <w:pStyle w:val="TextBody"/>
+        <w:widowControl/>
+        <w:spacing w:before="0" w:after="0"/>
+        <w:ind w:left="0" w:right="0" w:hanging="0"/>
+        <w:rPr>
+          <w:rFonts w:ascii="arial;sans-serif" w:hAnsi="arial;sans-serif"/>
+          <w:b w:val="false"/>
+          <w:i w:val="false"/>
+          <w:caps w:val="false"/>
+          <w:smallCaps w:val="false"/>
+          <w:color w:val="222222"/>
+          <w:spacing w:val="0"/>
+          <w:sz w:val="20"/>
+        </w:rPr>
+      </w:pPr>
+      <w:r>
+        <w:rPr>
+          <w:rFonts w:ascii="arial;sans-serif" w:hAnsi="arial;sans-serif"/>
+          <w:b w:val="false"/>
+          <w:i w:val="false"/>
+          <w:caps w:val="false"/>
+          <w:smallCaps w:val="false"/>
+          <w:color w:val="222222"/>
+          <w:spacing w:val="0"/>
+          <w:sz w:val="20"/>
+        </w:rPr>
+        <w:t>-date of birth</w:t>
+      </w:r>
+    </w:p>
+    <w:p>
+      <w:pPr>
+        <w:pStyle w:val="TextBody"/>
+        <w:widowControl/>
+        <w:spacing w:before="0" w:after="0"/>
+        <w:ind w:left="0" w:right="0" w:hanging="0"/>
+        <w:rPr>
+          <w:rFonts w:ascii="arial;sans-serif" w:hAnsi="arial;sans-serif"/>
+          <w:b w:val="false"/>
+          <w:i w:val="false"/>
+          <w:caps w:val="false"/>
+          <w:smallCaps w:val="false"/>
+          <w:color w:val="222222"/>
+          <w:spacing w:val="0"/>
+          <w:sz w:val="20"/>
+        </w:rPr>
+      </w:pPr>
+      <w:r>
+        <w:rPr>
+          <w:rFonts w:ascii="arial;sans-serif" w:hAnsi="arial;sans-serif"/>
+          <w:b w:val="false"/>
+          <w:i w:val="false"/>
+          <w:caps w:val="false"/>
+          <w:smallCaps w:val="false"/>
+          <w:color w:val="222222"/>
+          <w:spacing w:val="0"/>
+          <w:sz w:val="20"/>
+        </w:rPr>
+        <w:t>-address</w:t>
+      </w:r>
+    </w:p>
+    <w:p>
+      <w:pPr>
+        <w:pStyle w:val="TextBody"/>
+        <w:widowControl/>
+        <w:spacing w:before="0" w:after="0"/>
+        <w:ind w:left="0" w:right="0" w:hanging="0"/>
+        <w:rPr>
+          <w:rFonts w:ascii="arial;sans-serif" w:hAnsi="arial;sans-serif"/>
+          <w:b w:val="false"/>
+          <w:i w:val="false"/>
+          <w:caps w:val="false"/>
+          <w:smallCaps w:val="false"/>
+          <w:color w:val="222222"/>
+          <w:spacing w:val="0"/>
+          <w:sz w:val="20"/>
+        </w:rPr>
+      </w:pPr>
+      <w:r>
+        <w:rPr>
+          <w:rFonts w:ascii="arial;sans-serif" w:hAnsi="arial;sans-serif"/>
+          <w:b w:val="false"/>
+          <w:i w:val="false"/>
+          <w:caps w:val="false"/>
+          <w:smallCaps w:val="false"/>
+          <w:color w:val="222222"/>
+          <w:spacing w:val="0"/>
+          <w:sz w:val="20"/>
+        </w:rPr>
+        <w:t>-Social Security number</w:t>
+      </w:r>
+    </w:p>
+    <w:p>
+      <w:pPr>
+        <w:pStyle w:val="TextBody"/>
+        <w:widowControl/>
+        <w:spacing w:before="0" w:after="0"/>
+        <w:ind w:left="0" w:right="0" w:hanging="0"/>
+        <w:rPr>
+          <w:rFonts w:ascii="arial;sans-serif" w:hAnsi="arial;sans-serif"/>
+          <w:b w:val="false"/>
+          <w:i w:val="false"/>
+          <w:caps w:val="false"/>
+          <w:smallCaps w:val="false"/>
+          <w:color w:val="222222"/>
+          <w:spacing w:val="0"/>
+          <w:sz w:val="20"/>
+        </w:rPr>
+      </w:pPr>
+      <w:r>
+        <w:rPr>
+          <w:rFonts w:ascii="arial;sans-serif" w:hAnsi="arial;sans-serif"/>
+          <w:b w:val="false"/>
+          <w:i w:val="false"/>
+          <w:caps w:val="false"/>
+          <w:smallCaps w:val="false"/>
+          <w:color w:val="222222"/>
+          <w:spacing w:val="0"/>
+          <w:sz w:val="20"/>
+        </w:rPr>
+        <w:t>-date of emancipation</w:t>
+      </w:r>
+    </w:p>
+    <w:p>
+      <w:pPr>
+        <w:pStyle w:val="TextBody"/>
+        <w:widowControl/>
+        <w:spacing w:before="0" w:after="0"/>
+        <w:ind w:left="0" w:right="0" w:hanging="0"/>
+        <w:rPr>
+          <w:caps w:val="false"/>
+          <w:smallCaps w:val="false"/>
+          <w:color w:val="222222"/>
+          <w:spacing w:val="0"/>
+        </w:rPr>
+      </w:pPr>
+      <w:r>
+        <w:rPr>
+          <w:caps w:val="false"/>
+          <w:smallCaps w:val="false"/>
+          <w:color w:val="222222"/>
+          <w:spacing w:val="0"/>
+        </w:rPr>
+        <w:t> </w:t>
+      </w:r>
+    </w:p>
+    <w:p>
+      <w:pPr>
+        <w:pStyle w:val="TextBody"/>
+        <w:widowControl/>
+        <w:spacing w:before="0" w:after="0"/>
+        <w:ind w:left="0" w:right="0" w:hanging="0"/>
+        <w:rPr>
+          <w:rFonts w:ascii="arial;sans-serif" w:hAnsi="arial;sans-serif"/>
+          <w:b w:val="false"/>
+          <w:i w:val="false"/>
+          <w:caps w:val="false"/>
+          <w:smallCaps w:val="false"/>
+          <w:color w:val="222222"/>
+          <w:spacing w:val="0"/>
+          <w:sz w:val="20"/>
+        </w:rPr>
+      </w:pPr>
+      <w:r>
+        <w:rPr>
+          <w:rFonts w:ascii="arial;sans-serif" w:hAnsi="arial;sans-serif"/>
+          <w:b w:val="false"/>
+          <w:i w:val="false"/>
+          <w:caps w:val="false"/>
+          <w:smallCaps w:val="false"/>
+          <w:color w:val="222222"/>
+          <w:spacing w:val="0"/>
+          <w:sz w:val="20"/>
+        </w:rPr>
+        <w:t>Monthly child support obligation?</w:t>
+      </w:r>
+    </w:p>
+    <w:p>
+      <w:pPr>
+        <w:pStyle w:val="TextBody"/>
+        <w:widowControl/>
+        <w:spacing w:before="0" w:after="0"/>
+        <w:ind w:left="0" w:right="0" w:hanging="0"/>
+        <w:rPr>
+          <w:rFonts w:ascii="arial;sans-serif" w:hAnsi="arial;sans-serif"/>
+          <w:b w:val="false"/>
+          <w:i w:val="false"/>
+          <w:caps w:val="false"/>
+          <w:smallCaps w:val="false"/>
+          <w:color w:val="222222"/>
+          <w:spacing w:val="0"/>
+          <w:sz w:val="20"/>
+        </w:rPr>
+      </w:pPr>
+      <w:r>
+        <w:rPr>
+          <w:rFonts w:ascii="arial;sans-serif" w:hAnsi="arial;sans-serif"/>
+          <w:b w:val="false"/>
+          <w:i w:val="false"/>
+          <w:caps w:val="false"/>
+          <w:smallCaps w:val="false"/>
+          <w:color w:val="222222"/>
+          <w:spacing w:val="0"/>
+          <w:sz w:val="20"/>
+        </w:rPr>
+        <w:t>Bi-monthly amount?</w:t>
+      </w:r>
+    </w:p>
+    <w:p>
+      <w:pPr>
+        <w:pStyle w:val="TextBody"/>
+        <w:widowControl/>
+        <w:spacing w:before="0" w:after="0"/>
+        <w:ind w:left="0" w:right="0" w:hanging="0"/>
+        <w:rPr>
+          <w:rFonts w:ascii="arial;sans-serif" w:hAnsi="arial;sans-serif"/>
+          <w:b w:val="false"/>
+          <w:i w:val="false"/>
+          <w:caps w:val="false"/>
+          <w:smallCaps w:val="false"/>
+          <w:color w:val="222222"/>
+          <w:spacing w:val="0"/>
+          <w:sz w:val="20"/>
+        </w:rPr>
+      </w:pPr>
+      <w:r>
+        <w:rPr>
+          <w:rFonts w:ascii="arial;sans-serif" w:hAnsi="arial;sans-serif"/>
+          <w:b w:val="false"/>
+          <w:i w:val="false"/>
+          <w:caps w:val="false"/>
+          <w:smallCaps w:val="false"/>
+          <w:color w:val="222222"/>
+          <w:spacing w:val="0"/>
+          <w:sz w:val="20"/>
+        </w:rPr>
+        <w:t>Bi-weekly amount?</w:t>
+      </w:r>
+    </w:p>
+    <w:p>
+      <w:pPr>
+        <w:pStyle w:val="TextBody"/>
+        <w:widowControl/>
+        <w:spacing w:before="0" w:after="0"/>
+        <w:ind w:left="0" w:right="0" w:hanging="0"/>
+        <w:rPr>
+          <w:rFonts w:ascii="arial;sans-serif" w:hAnsi="arial;sans-serif"/>
+          <w:b w:val="false"/>
+          <w:i w:val="false"/>
+          <w:caps w:val="false"/>
+          <w:smallCaps w:val="false"/>
+          <w:color w:val="222222"/>
+          <w:spacing w:val="0"/>
+          <w:sz w:val="20"/>
+        </w:rPr>
+      </w:pPr>
+      <w:r>
+        <w:rPr>
+          <w:rFonts w:ascii="arial;sans-serif" w:hAnsi="arial;sans-serif"/>
+          <w:b w:val="false"/>
+          <w:i w:val="false"/>
+          <w:caps w:val="false"/>
+          <w:smallCaps w:val="false"/>
+          <w:color w:val="222222"/>
+          <w:spacing w:val="0"/>
+          <w:sz w:val="20"/>
+        </w:rPr>
+        <w:t>Weekly amount?</w:t>
+      </w:r>
+    </w:p>
+    <w:p>
+      <w:pPr>
+        <w:pStyle w:val="TextBody"/>
+        <w:widowControl/>
+        <w:spacing w:before="0" w:after="0"/>
+        <w:ind w:left="0" w:right="0" w:hanging="0"/>
+        <w:rPr>
+          <w:rFonts w:ascii="arial;sans-serif" w:hAnsi="arial;sans-serif"/>
+          <w:b w:val="false"/>
+          <w:i w:val="false"/>
+          <w:caps w:val="false"/>
+          <w:smallCaps w:val="false"/>
+          <w:color w:val="222222"/>
+          <w:spacing w:val="0"/>
+          <w:sz w:val="20"/>
+        </w:rPr>
+      </w:pPr>
+      <w:r>
+        <w:rPr>
+          <w:rFonts w:ascii="arial;sans-serif" w:hAnsi="arial;sans-serif"/>
+          <w:b w:val="false"/>
+          <w:i w:val="false"/>
+          <w:caps w:val="false"/>
+          <w:smallCaps w:val="false"/>
+          <w:color w:val="222222"/>
+          <w:spacing w:val="0"/>
+          <w:sz w:val="20"/>
+        </w:rPr>
+        <w:t>Total number of months delinquent child support?</w:t>
+      </w:r>
+    </w:p>
+    <w:p>
+      <w:pPr>
+        <w:pStyle w:val="TextBody"/>
+        <w:widowControl/>
+        <w:spacing w:before="0" w:after="0"/>
+        <w:ind w:left="0" w:right="0" w:hanging="0"/>
+        <w:rPr>
+          <w:rFonts w:ascii="arial;sans-serif" w:hAnsi="arial;sans-serif"/>
+          <w:b w:val="false"/>
+          <w:i w:val="false"/>
+          <w:caps w:val="false"/>
+          <w:smallCaps w:val="false"/>
+          <w:color w:val="222222"/>
+          <w:spacing w:val="0"/>
+          <w:sz w:val="20"/>
+        </w:rPr>
+      </w:pPr>
+      <w:r>
+        <w:rPr>
+          <w:rFonts w:ascii="arial;sans-serif" w:hAnsi="arial;sans-serif"/>
+          <w:b w:val="false"/>
+          <w:i w:val="false"/>
+          <w:caps w:val="false"/>
+          <w:smallCaps w:val="false"/>
+          <w:color w:val="222222"/>
+          <w:spacing w:val="0"/>
+          <w:sz w:val="20"/>
+        </w:rPr>
+        <w:t>Date of last child support payment?</w:t>
+      </w:r>
+    </w:p>
+    <w:p>
+      <w:pPr>
+        <w:pStyle w:val="TextBody"/>
+        <w:widowControl/>
+        <w:spacing w:before="0" w:after="0"/>
+        <w:ind w:left="0" w:right="0" w:hanging="0"/>
+        <w:rPr>
+          <w:rFonts w:ascii="arial;sans-serif" w:hAnsi="arial;sans-serif"/>
+          <w:b w:val="false"/>
+          <w:i w:val="false"/>
+          <w:caps w:val="false"/>
+          <w:smallCaps w:val="false"/>
+          <w:color w:val="222222"/>
+          <w:spacing w:val="0"/>
+          <w:sz w:val="20"/>
+        </w:rPr>
+      </w:pPr>
+      <w:r>
+        <w:rPr>
+          <w:rFonts w:ascii="arial;sans-serif" w:hAnsi="arial;sans-serif"/>
+          <w:b w:val="false"/>
+          <w:i w:val="false"/>
+          <w:caps w:val="false"/>
+          <w:smallCaps w:val="false"/>
+          <w:color w:val="222222"/>
+          <w:spacing w:val="0"/>
+          <w:sz w:val="20"/>
+        </w:rPr>
+        <w:t>Amount of last child support payment?</w:t>
+      </w:r>
+    </w:p>
+    <w:p>
+      <w:pPr>
+        <w:pStyle w:val="TextBody"/>
+        <w:widowControl/>
+        <w:spacing w:before="0" w:after="0"/>
+        <w:ind w:left="0" w:right="0" w:hanging="0"/>
+        <w:rPr>
+          <w:rFonts w:ascii="arial;sans-serif" w:hAnsi="arial;sans-serif"/>
+          <w:b w:val="false"/>
+          <w:i w:val="false"/>
+          <w:caps w:val="false"/>
+          <w:smallCaps w:val="false"/>
+          <w:color w:val="222222"/>
+          <w:spacing w:val="0"/>
+          <w:sz w:val="20"/>
+        </w:rPr>
+      </w:pPr>
+      <w:r>
+        <w:rPr>
+          <w:rFonts w:ascii="arial;sans-serif" w:hAnsi="arial;sans-serif"/>
+          <w:b w:val="false"/>
+          <w:i w:val="false"/>
+          <w:caps w:val="false"/>
+          <w:smallCaps w:val="false"/>
+          <w:color w:val="222222"/>
+          <w:spacing w:val="0"/>
+          <w:sz w:val="20"/>
+        </w:rPr>
+        <w:t>Total child support arrearages owed as of ________ is $___________.</w:t>
+      </w:r>
+    </w:p>
+    <w:p>
+      <w:pPr>
+        <w:pStyle w:val="TextBody"/>
+        <w:widowControl/>
+        <w:spacing w:before="0" w:after="0"/>
+        <w:ind w:left="0" w:right="0" w:hanging="0"/>
+        <w:rPr>
+          <w:caps w:val="false"/>
+          <w:smallCaps w:val="false"/>
+          <w:color w:val="222222"/>
+          <w:spacing w:val="0"/>
+        </w:rPr>
+      </w:pPr>
+      <w:r>
+        <w:rPr>
+          <w:caps w:val="false"/>
+          <w:smallCaps w:val="false"/>
+          <w:color w:val="222222"/>
+          <w:spacing w:val="0"/>
+        </w:rPr>
+        <w:t> </w:t>
+      </w:r>
+    </w:p>
+    <w:p>
+      <w:pPr>
+        <w:pStyle w:val="TextBody"/>
+        <w:widowControl/>
+        <w:spacing w:before="0" w:after="0"/>
+        <w:ind w:left="0" w:right="0" w:hanging="0"/>
+        <w:rPr>
+          <w:rFonts w:ascii="arial;sans-serif" w:hAnsi="arial;sans-serif"/>
+          <w:b w:val="false"/>
+          <w:i w:val="false"/>
+          <w:caps w:val="false"/>
+          <w:smallCaps w:val="false"/>
+          <w:color w:val="222222"/>
+          <w:spacing w:val="0"/>
+          <w:sz w:val="20"/>
+        </w:rPr>
+      </w:pPr>
+      <w:r>
+        <w:rPr>
+          <w:rFonts w:ascii="arial;sans-serif" w:hAnsi="arial;sans-serif"/>
+          <w:b w:val="false"/>
+          <w:i w:val="false"/>
+          <w:caps w:val="false"/>
+          <w:smallCaps w:val="false"/>
+          <w:color w:val="222222"/>
+          <w:spacing w:val="0"/>
+          <w:sz w:val="20"/>
+        </w:rPr>
+        <w:t>Monthly alimony obligation?</w:t>
+      </w:r>
+    </w:p>
+    <w:p>
+      <w:pPr>
+        <w:pStyle w:val="TextBody"/>
+        <w:widowControl/>
+        <w:spacing w:before="0" w:after="0"/>
+        <w:ind w:left="0" w:right="0" w:hanging="0"/>
+        <w:rPr>
+          <w:rFonts w:ascii="arial;sans-serif" w:hAnsi="arial;sans-serif"/>
+          <w:b w:val="false"/>
+          <w:i w:val="false"/>
+          <w:caps w:val="false"/>
+          <w:smallCaps w:val="false"/>
+          <w:color w:val="222222"/>
+          <w:spacing w:val="0"/>
+          <w:sz w:val="20"/>
+        </w:rPr>
+      </w:pPr>
+      <w:r>
+        <w:rPr>
+          <w:rFonts w:ascii="arial;sans-serif" w:hAnsi="arial;sans-serif"/>
+          <w:b w:val="false"/>
+          <w:i w:val="false"/>
+          <w:caps w:val="false"/>
+          <w:smallCaps w:val="false"/>
+          <w:color w:val="222222"/>
+          <w:spacing w:val="0"/>
+          <w:sz w:val="20"/>
+        </w:rPr>
+        <w:t>Bi-monthly amount?</w:t>
+      </w:r>
+    </w:p>
+    <w:p>
+      <w:pPr>
+        <w:pStyle w:val="TextBody"/>
+        <w:widowControl/>
+        <w:spacing w:before="0" w:after="0"/>
+        <w:ind w:left="0" w:right="0" w:hanging="0"/>
+        <w:rPr>
+          <w:rFonts w:ascii="arial;sans-serif" w:hAnsi="arial;sans-serif"/>
+          <w:b w:val="false"/>
+          <w:i w:val="false"/>
+          <w:caps w:val="false"/>
+          <w:smallCaps w:val="false"/>
+          <w:color w:val="222222"/>
+          <w:spacing w:val="0"/>
+          <w:sz w:val="20"/>
+        </w:rPr>
+      </w:pPr>
+      <w:r>
+        <w:rPr>
+          <w:rFonts w:ascii="arial;sans-serif" w:hAnsi="arial;sans-serif"/>
+          <w:b w:val="false"/>
+          <w:i w:val="false"/>
+          <w:caps w:val="false"/>
+          <w:smallCaps w:val="false"/>
+          <w:color w:val="222222"/>
+          <w:spacing w:val="0"/>
+          <w:sz w:val="20"/>
+        </w:rPr>
+        <w:t>Bi-weekly amount?</w:t>
+      </w:r>
+    </w:p>
+    <w:p>
+      <w:pPr>
+        <w:pStyle w:val="TextBody"/>
+        <w:widowControl/>
+        <w:spacing w:before="0" w:after="0"/>
+        <w:ind w:left="0" w:right="0" w:hanging="0"/>
+        <w:rPr>
+          <w:rFonts w:ascii="arial;sans-serif" w:hAnsi="arial;sans-serif"/>
+          <w:b w:val="false"/>
+          <w:i w:val="false"/>
+          <w:caps w:val="false"/>
+          <w:smallCaps w:val="false"/>
+          <w:color w:val="222222"/>
+          <w:spacing w:val="0"/>
+          <w:sz w:val="20"/>
+        </w:rPr>
+      </w:pPr>
+      <w:r>
+        <w:rPr>
+          <w:rFonts w:ascii="arial;sans-serif" w:hAnsi="arial;sans-serif"/>
+          <w:b w:val="false"/>
+          <w:i w:val="false"/>
+          <w:caps w:val="false"/>
+          <w:smallCaps w:val="false"/>
+          <w:color w:val="222222"/>
+          <w:spacing w:val="0"/>
+          <w:sz w:val="20"/>
+        </w:rPr>
+        <w:t>Weekly amount?</w:t>
+      </w:r>
+    </w:p>
+    <w:p>
+      <w:pPr>
+        <w:pStyle w:val="TextBody"/>
+        <w:widowControl/>
+        <w:spacing w:before="0" w:after="0"/>
+        <w:ind w:left="0" w:right="0" w:hanging="0"/>
+        <w:rPr>
+          <w:rFonts w:ascii="arial;sans-serif" w:hAnsi="arial;sans-serif"/>
+          <w:b w:val="false"/>
+          <w:i w:val="false"/>
+          <w:caps w:val="false"/>
+          <w:smallCaps w:val="false"/>
+          <w:color w:val="222222"/>
+          <w:spacing w:val="0"/>
+          <w:sz w:val="20"/>
+        </w:rPr>
+      </w:pPr>
+      <w:r>
+        <w:rPr>
+          <w:rFonts w:ascii="arial;sans-serif" w:hAnsi="arial;sans-serif"/>
+          <w:b w:val="false"/>
+          <w:i w:val="false"/>
+          <w:caps w:val="false"/>
+          <w:smallCaps w:val="false"/>
+          <w:color w:val="222222"/>
+          <w:spacing w:val="0"/>
+          <w:sz w:val="20"/>
+        </w:rPr>
+        <w:t>Total number of months delinquent alimony?</w:t>
+      </w:r>
+    </w:p>
+    <w:p>
+      <w:pPr>
+        <w:pStyle w:val="TextBody"/>
+        <w:widowControl/>
+        <w:spacing w:before="0" w:after="0"/>
+        <w:ind w:left="0" w:right="0" w:hanging="0"/>
+        <w:rPr>
+          <w:rFonts w:ascii="arial;sans-serif" w:hAnsi="arial;sans-serif"/>
+          <w:b w:val="false"/>
+          <w:i w:val="false"/>
+          <w:caps w:val="false"/>
+          <w:smallCaps w:val="false"/>
+          <w:color w:val="222222"/>
+          <w:spacing w:val="0"/>
+          <w:sz w:val="20"/>
+        </w:rPr>
+      </w:pPr>
+      <w:r>
+        <w:rPr>
+          <w:rFonts w:ascii="arial;sans-serif" w:hAnsi="arial;sans-serif"/>
+          <w:b w:val="false"/>
+          <w:i w:val="false"/>
+          <w:caps w:val="false"/>
+          <w:smallCaps w:val="false"/>
+          <w:color w:val="222222"/>
+          <w:spacing w:val="0"/>
+          <w:sz w:val="20"/>
+        </w:rPr>
+        <w:t>Date of last alimony payment?</w:t>
+      </w:r>
+    </w:p>
+    <w:p>
+      <w:pPr>
+        <w:pStyle w:val="TextBody"/>
+        <w:widowControl/>
+        <w:spacing w:before="0" w:after="0"/>
+        <w:ind w:left="0" w:right="0" w:hanging="0"/>
+        <w:rPr>
+          <w:rFonts w:ascii="arial;sans-serif" w:hAnsi="arial;sans-serif"/>
+          <w:b w:val="false"/>
+          <w:i w:val="false"/>
+          <w:caps w:val="false"/>
+          <w:smallCaps w:val="false"/>
+          <w:color w:val="222222"/>
+          <w:spacing w:val="0"/>
+          <w:sz w:val="20"/>
+        </w:rPr>
+      </w:pPr>
+      <w:r>
+        <w:rPr>
+          <w:rFonts w:ascii="arial;sans-serif" w:hAnsi="arial;sans-serif"/>
+          <w:b w:val="false"/>
+          <w:i w:val="false"/>
+          <w:caps w:val="false"/>
+          <w:smallCaps w:val="false"/>
+          <w:color w:val="222222"/>
+          <w:spacing w:val="0"/>
+          <w:sz w:val="20"/>
+        </w:rPr>
+        <w:t>Amount of last alimony payment?</w:t>
+      </w:r>
+    </w:p>
+    <w:p>
+      <w:pPr>
+        <w:pStyle w:val="TextBody"/>
+        <w:widowControl/>
+        <w:spacing w:before="0" w:after="0"/>
+        <w:ind w:left="0" w:right="0" w:hanging="0"/>
+        <w:rPr>
+          <w:rFonts w:ascii="arial;sans-serif" w:hAnsi="arial;sans-serif"/>
+          <w:b w:val="false"/>
+          <w:i w:val="false"/>
+          <w:caps w:val="false"/>
+          <w:smallCaps w:val="false"/>
+          <w:color w:val="222222"/>
+          <w:spacing w:val="0"/>
+          <w:sz w:val="20"/>
+        </w:rPr>
+      </w:pPr>
+      <w:r>
+        <w:rPr>
+          <w:rFonts w:ascii="arial;sans-serif" w:hAnsi="arial;sans-serif"/>
+          <w:b w:val="false"/>
+          <w:i w:val="false"/>
+          <w:caps w:val="false"/>
+          <w:smallCaps w:val="false"/>
+          <w:color w:val="222222"/>
+          <w:spacing w:val="0"/>
+          <w:sz w:val="20"/>
+        </w:rPr>
+        <w:t>Total alimony arrearages owed as of ________ is $___________.</w:t>
+      </w:r>
+    </w:p>
+    <w:p>
+      <w:pPr>
+        <w:pStyle w:val="TextBody"/>
+        <w:widowControl/>
+        <w:spacing w:before="0" w:after="0"/>
+        <w:ind w:left="0" w:right="0" w:hanging="0"/>
+        <w:rPr>
+          <w:caps w:val="false"/>
+          <w:smallCaps w:val="false"/>
+          <w:color w:val="222222"/>
+          <w:spacing w:val="0"/>
+        </w:rPr>
+      </w:pPr>
+      <w:r>
+        <w:rPr>
+          <w:caps w:val="false"/>
+          <w:smallCaps w:val="false"/>
+          <w:color w:val="222222"/>
+          <w:spacing w:val="0"/>
+        </w:rPr>
+        <w:t> </w:t>
+      </w:r>
+    </w:p>
+    <w:p>
+      <w:pPr>
+        <w:pStyle w:val="TextBody"/>
+        <w:widowControl/>
+        <w:spacing w:before="0" w:after="0"/>
+        <w:ind w:left="0" w:right="0" w:hanging="0"/>
+        <w:rPr>
+          <w:rFonts w:ascii="arial;sans-serif" w:hAnsi="arial;sans-serif"/>
+          <w:b w:val="false"/>
+          <w:i w:val="false"/>
+          <w:caps w:val="false"/>
+          <w:smallCaps w:val="false"/>
+          <w:color w:val="222222"/>
+          <w:spacing w:val="0"/>
+          <w:sz w:val="20"/>
+        </w:rPr>
+      </w:pPr>
+      <w:r>
+        <w:rPr>
+          <w:rFonts w:ascii="arial;sans-serif" w:hAnsi="arial;sans-serif"/>
+          <w:b w:val="false"/>
+          <w:i w:val="false"/>
+          <w:caps w:val="false"/>
+          <w:smallCaps w:val="false"/>
+          <w:color w:val="222222"/>
+          <w:spacing w:val="0"/>
+          <w:sz w:val="20"/>
+        </w:rPr>
+        <w:t>Total alimony and child support arrearages owed as of _______ is $_________.</w:t>
+      </w:r>
+    </w:p>
+    <w:p>
+      <w:pPr>
+        <w:pStyle w:val="TextBody"/>
+        <w:widowControl/>
+        <w:spacing w:before="0" w:after="0"/>
+        <w:ind w:left="0" w:right="0" w:hanging="0"/>
+        <w:rPr>
+          <w:caps w:val="false"/>
+          <w:smallCaps w:val="false"/>
+          <w:color w:val="222222"/>
+          <w:spacing w:val="0"/>
+        </w:rPr>
+      </w:pPr>
+      <w:r>
+        <w:rPr>
+          <w:caps w:val="false"/>
+          <w:smallCaps w:val="false"/>
+          <w:color w:val="222222"/>
+          <w:spacing w:val="0"/>
+        </w:rPr>
+        <w:t> </w:t>
+      </w:r>
+    </w:p>
+    <w:p>
+      <w:pPr>
+        <w:pStyle w:val="TextBody"/>
+        <w:widowControl/>
+        <w:spacing w:before="0" w:after="0"/>
+        <w:ind w:left="0" w:right="0" w:hanging="0"/>
+        <w:rPr>
+          <w:rFonts w:ascii="arial;sans-serif" w:hAnsi="arial;sans-serif"/>
+          <w:b w:val="false"/>
+          <w:i w:val="false"/>
+          <w:caps w:val="false"/>
+          <w:smallCaps w:val="false"/>
+          <w:color w:val="222222"/>
+          <w:spacing w:val="0"/>
+          <w:sz w:val="20"/>
+        </w:rPr>
+      </w:pPr>
+      <w:r>
+        <w:rPr>
+          <w:rFonts w:ascii="arial;sans-serif" w:hAnsi="arial;sans-serif"/>
+          <w:b w:val="false"/>
+          <w:i w:val="false"/>
+          <w:caps w:val="false"/>
+          <w:smallCaps w:val="false"/>
+          <w:color w:val="222222"/>
+          <w:spacing w:val="0"/>
+          <w:sz w:val="20"/>
+        </w:rPr>
+        <w:t>Attorneys fees owed?</w:t>
+      </w:r>
+    </w:p>
+    <w:p>
+      <w:pPr>
+        <w:pStyle w:val="TextBody"/>
+        <w:widowControl/>
+        <w:spacing w:before="0" w:after="0"/>
+        <w:ind w:left="0" w:right="0" w:hanging="0"/>
+        <w:rPr>
+          <w:rFonts w:ascii="arial;sans-serif" w:hAnsi="arial;sans-serif"/>
+          <w:b w:val="false"/>
+          <w:i w:val="false"/>
+          <w:caps w:val="false"/>
+          <w:smallCaps w:val="false"/>
+          <w:color w:val="222222"/>
+          <w:spacing w:val="0"/>
+          <w:sz w:val="20"/>
+        </w:rPr>
+      </w:pPr>
+      <w:r>
+        <w:rPr>
+          <w:rFonts w:ascii="arial;sans-serif" w:hAnsi="arial;sans-serif"/>
+          <w:b w:val="false"/>
+          <w:i w:val="false"/>
+          <w:caps w:val="false"/>
+          <w:smallCaps w:val="false"/>
+          <w:color w:val="222222"/>
+          <w:spacing w:val="0"/>
+          <w:sz w:val="20"/>
+        </w:rPr>
+        <w:t>Amount?</w:t>
+      </w:r>
+    </w:p>
+    <w:p>
+      <w:pPr>
+        <w:pStyle w:val="TextBody"/>
+        <w:widowControl/>
+        <w:spacing w:before="0" w:after="0"/>
+        <w:ind w:left="0" w:right="0" w:hanging="0"/>
+        <w:rPr>
+          <w:caps w:val="false"/>
+          <w:smallCaps w:val="false"/>
+          <w:color w:val="222222"/>
+          <w:spacing w:val="0"/>
+        </w:rPr>
+      </w:pPr>
+      <w:r>
+        <w:rPr>
+          <w:caps w:val="false"/>
+          <w:smallCaps w:val="false"/>
+          <w:color w:val="222222"/>
+          <w:spacing w:val="0"/>
+        </w:rPr>
+        <w:t> </w:t>
+      </w:r>
+    </w:p>
+    <w:p>
+      <w:pPr>
+        <w:pStyle w:val="TextBody"/>
+        <w:widowControl/>
+        <w:spacing w:before="0" w:after="0"/>
+        <w:ind w:left="0" w:right="0" w:hanging="0"/>
+        <w:rPr>
+          <w:rFonts w:ascii="arial;sans-serif" w:hAnsi="arial;sans-serif"/>
+          <w:b w:val="false"/>
+          <w:i w:val="false"/>
+          <w:caps w:val="false"/>
+          <w:smallCaps w:val="false"/>
+          <w:color w:val="222222"/>
+          <w:spacing w:val="0"/>
+          <w:sz w:val="20"/>
+        </w:rPr>
+      </w:pPr>
+      <w:r>
+        <w:rPr>
+          <w:rFonts w:ascii="arial;sans-serif" w:hAnsi="arial;sans-serif"/>
+          <w:b w:val="false"/>
+          <w:i w:val="false"/>
+          <w:caps w:val="false"/>
+          <w:smallCaps w:val="false"/>
+          <w:color w:val="222222"/>
+          <w:spacing w:val="0"/>
+          <w:sz w:val="20"/>
+        </w:rPr>
+        <w:t>Is there a written settlement agreement?</w:t>
+      </w:r>
+    </w:p>
+    <w:p>
+      <w:pPr>
+        <w:pStyle w:val="TextBody"/>
+        <w:widowControl/>
+        <w:spacing w:before="0" w:after="0"/>
+        <w:ind w:left="0" w:right="0" w:hanging="0"/>
+        <w:rPr>
+          <w:rFonts w:ascii="arial;sans-serif" w:hAnsi="arial;sans-serif"/>
+          <w:b w:val="false"/>
+          <w:i w:val="false"/>
+          <w:caps w:val="false"/>
+          <w:smallCaps w:val="false"/>
+          <w:color w:val="222222"/>
+          <w:spacing w:val="0"/>
+          <w:sz w:val="20"/>
+        </w:rPr>
+      </w:pPr>
+      <w:r>
+        <w:rPr>
+          <w:rFonts w:ascii="arial;sans-serif" w:hAnsi="arial;sans-serif"/>
+          <w:b w:val="false"/>
+          <w:i w:val="false"/>
+          <w:caps w:val="false"/>
+          <w:smallCaps w:val="false"/>
+          <w:color w:val="222222"/>
+          <w:spacing w:val="0"/>
+          <w:sz w:val="20"/>
+        </w:rPr>
+        <w:t>Date signed?</w:t>
+      </w:r>
+    </w:p>
+    <w:p>
+      <w:pPr>
+        <w:pStyle w:val="TextBody"/>
+        <w:widowControl/>
+        <w:spacing w:before="0" w:after="0"/>
+        <w:ind w:left="0" w:right="0" w:hanging="0"/>
+        <w:rPr>
+          <w:rFonts w:ascii="arial;sans-serif" w:hAnsi="arial;sans-serif"/>
+          <w:b w:val="false"/>
+          <w:i w:val="false"/>
+          <w:caps w:val="false"/>
+          <w:smallCaps w:val="false"/>
+          <w:color w:val="222222"/>
+          <w:spacing w:val="0"/>
+          <w:sz w:val="20"/>
+        </w:rPr>
+      </w:pPr>
+      <w:r>
+        <w:rPr>
+          <w:rFonts w:ascii="arial;sans-serif" w:hAnsi="arial;sans-serif"/>
+          <w:b w:val="false"/>
+          <w:i w:val="false"/>
+          <w:caps w:val="false"/>
+          <w:smallCaps w:val="false"/>
+          <w:color w:val="222222"/>
+          <w:spacing w:val="0"/>
+          <w:sz w:val="20"/>
+        </w:rPr>
+        <w:t>Is there a prevailing party clause in any agreement, judgment or order?</w:t>
+      </w:r>
+    </w:p>
+    <w:p>
+      <w:pPr>
+        <w:pStyle w:val="TextBody"/>
+        <w:widowControl/>
+        <w:spacing w:before="0" w:after="0"/>
+        <w:ind w:left="0" w:right="0" w:hanging="0"/>
+        <w:rPr>
+          <w:rFonts w:ascii="arial;sans-serif" w:hAnsi="arial;sans-serif"/>
+          <w:b w:val="false"/>
+          <w:i w:val="false"/>
+          <w:caps w:val="false"/>
+          <w:smallCaps w:val="false"/>
+          <w:color w:val="222222"/>
+          <w:spacing w:val="0"/>
+          <w:sz w:val="20"/>
+        </w:rPr>
+      </w:pPr>
+      <w:r>
+        <w:rPr>
+          <w:rFonts w:ascii="arial;sans-serif" w:hAnsi="arial;sans-serif"/>
+          <w:b w:val="false"/>
+          <w:i w:val="false"/>
+          <w:caps w:val="false"/>
+          <w:smallCaps w:val="false"/>
+          <w:color w:val="222222"/>
+          <w:spacing w:val="0"/>
+          <w:sz w:val="20"/>
+        </w:rPr>
+        <w:t>If so, describe:</w:t>
+      </w:r>
+    </w:p>
+    <w:p>
+      <w:pPr>
+        <w:pStyle w:val="TextBody"/>
+        <w:widowControl/>
+        <w:spacing w:before="0" w:after="0"/>
+        <w:ind w:left="0" w:right="0" w:hanging="0"/>
+        <w:rPr>
+          <w:rFonts w:ascii="arial;sans-serif" w:hAnsi="arial;sans-serif"/>
+          <w:b w:val="false"/>
+          <w:i w:val="false"/>
+          <w:caps w:val="false"/>
+          <w:smallCaps w:val="false"/>
+          <w:color w:val="222222"/>
+          <w:spacing w:val="0"/>
+          <w:sz w:val="20"/>
+        </w:rPr>
+      </w:pPr>
+      <w:r>
+        <w:rPr>
+          <w:rFonts w:ascii="arial;sans-serif" w:hAnsi="arial;sans-serif"/>
+          <w:b w:val="false"/>
+          <w:i w:val="false"/>
+          <w:caps w:val="false"/>
+          <w:smallCaps w:val="false"/>
+          <w:color w:val="222222"/>
+          <w:spacing w:val="0"/>
+          <w:sz w:val="20"/>
+        </w:rPr>
+        <w:t>Is there a written parenting plan?</w:t>
+      </w:r>
+    </w:p>
+    <w:p>
+      <w:pPr>
+        <w:pStyle w:val="TextBody"/>
+        <w:widowControl/>
+        <w:spacing w:before="0" w:after="0"/>
+        <w:ind w:left="0" w:right="0" w:hanging="0"/>
+        <w:rPr>
+          <w:rFonts w:ascii="arial;sans-serif" w:hAnsi="arial;sans-serif"/>
+          <w:b w:val="false"/>
+          <w:i w:val="false"/>
+          <w:caps w:val="false"/>
+          <w:smallCaps w:val="false"/>
+          <w:color w:val="222222"/>
+          <w:spacing w:val="0"/>
+          <w:sz w:val="20"/>
+        </w:rPr>
+      </w:pPr>
+      <w:r>
+        <w:rPr>
+          <w:rFonts w:ascii="arial;sans-serif" w:hAnsi="arial;sans-serif"/>
+          <w:b w:val="false"/>
+          <w:i w:val="false"/>
+          <w:caps w:val="false"/>
+          <w:smallCaps w:val="false"/>
+          <w:color w:val="222222"/>
+          <w:spacing w:val="0"/>
+          <w:sz w:val="20"/>
+        </w:rPr>
+        <w:t>Date signed?</w:t>
+      </w:r>
+    </w:p>
+    <w:p>
+      <w:pPr>
+        <w:pStyle w:val="TextBody"/>
+        <w:widowControl/>
+        <w:spacing w:before="0" w:after="0"/>
+        <w:ind w:left="0" w:right="0" w:hanging="0"/>
+        <w:rPr>
+          <w:caps w:val="false"/>
+          <w:smallCaps w:val="false"/>
+          <w:color w:val="222222"/>
+          <w:spacing w:val="0"/>
+        </w:rPr>
+      </w:pPr>
+      <w:r>
+        <w:rPr>
+          <w:caps w:val="false"/>
+          <w:smallCaps w:val="false"/>
+          <w:color w:val="222222"/>
+          <w:spacing w:val="0"/>
+        </w:rPr>
+        <w:t> </w:t>
+      </w:r>
+    </w:p>
+    <w:p>
+      <w:pPr>
+        <w:pStyle w:val="TextBody"/>
+        <w:widowControl/>
+        <w:spacing w:before="0" w:after="0"/>
+        <w:ind w:left="0" w:right="0" w:hanging="0"/>
+        <w:rPr>
+          <w:rFonts w:ascii="arial;sans-serif" w:hAnsi="arial;sans-serif"/>
+          <w:b w:val="false"/>
+          <w:i w:val="false"/>
+          <w:caps w:val="false"/>
+          <w:smallCaps w:val="false"/>
+          <w:color w:val="222222"/>
+          <w:spacing w:val="0"/>
+          <w:sz w:val="20"/>
+        </w:rPr>
+      </w:pPr>
+      <w:r>
+        <w:rPr>
+          <w:rFonts w:ascii="arial;sans-serif" w:hAnsi="arial;sans-serif"/>
+          <w:b w:val="false"/>
+          <w:i w:val="false"/>
+          <w:caps w:val="false"/>
+          <w:smallCaps w:val="false"/>
+          <w:color w:val="222222"/>
+          <w:spacing w:val="0"/>
+          <w:sz w:val="20"/>
+        </w:rPr>
+        <w:t>Is there an income withholding order or income deduction order?</w:t>
+      </w:r>
+    </w:p>
+    <w:p>
+      <w:pPr>
+        <w:pStyle w:val="TextBody"/>
+        <w:widowControl/>
+        <w:spacing w:before="0" w:after="0"/>
+        <w:ind w:left="0" w:right="0" w:hanging="0"/>
+        <w:rPr>
+          <w:rFonts w:ascii="arial;sans-serif" w:hAnsi="arial;sans-serif"/>
+          <w:b w:val="false"/>
+          <w:i w:val="false"/>
+          <w:caps w:val="false"/>
+          <w:smallCaps w:val="false"/>
+          <w:color w:val="222222"/>
+          <w:spacing w:val="0"/>
+          <w:sz w:val="20"/>
+        </w:rPr>
+      </w:pPr>
+      <w:r>
+        <w:rPr>
+          <w:rFonts w:ascii="arial;sans-serif" w:hAnsi="arial;sans-serif"/>
+          <w:b w:val="false"/>
+          <w:i w:val="false"/>
+          <w:caps w:val="false"/>
+          <w:smallCaps w:val="false"/>
+          <w:color w:val="222222"/>
+          <w:spacing w:val="0"/>
+          <w:sz w:val="20"/>
+        </w:rPr>
+        <w:t>Date signed?</w:t>
+      </w:r>
+    </w:p>
+    <w:p>
+      <w:pPr>
+        <w:pStyle w:val="TextBody"/>
+        <w:widowControl/>
+        <w:spacing w:before="0" w:after="0"/>
+        <w:ind w:left="0" w:right="0" w:hanging="0"/>
+        <w:rPr>
+          <w:rFonts w:ascii="arial;sans-serif" w:hAnsi="arial;sans-serif"/>
+          <w:b w:val="false"/>
+          <w:i w:val="false"/>
+          <w:caps w:val="false"/>
+          <w:smallCaps w:val="false"/>
+          <w:color w:val="222222"/>
+          <w:spacing w:val="0"/>
+          <w:sz w:val="20"/>
+        </w:rPr>
+      </w:pPr>
+      <w:r>
+        <w:rPr>
+          <w:rFonts w:ascii="arial;sans-serif" w:hAnsi="arial;sans-serif"/>
+          <w:b w:val="false"/>
+          <w:i w:val="false"/>
+          <w:caps w:val="false"/>
+          <w:smallCaps w:val="false"/>
+          <w:color w:val="222222"/>
+          <w:spacing w:val="0"/>
+          <w:sz w:val="20"/>
+        </w:rPr>
+        <w:t>Name of garnishee?</w:t>
+      </w:r>
+    </w:p>
+    <w:p>
+      <w:pPr>
+        <w:pStyle w:val="TextBody"/>
+        <w:widowControl/>
+        <w:spacing w:before="0" w:after="0"/>
+        <w:ind w:left="0" w:right="0" w:hanging="0"/>
+        <w:rPr>
+          <w:rFonts w:ascii="arial;sans-serif" w:hAnsi="arial;sans-serif"/>
+          <w:b w:val="false"/>
+          <w:i w:val="false"/>
+          <w:caps w:val="false"/>
+          <w:smallCaps w:val="false"/>
+          <w:color w:val="222222"/>
+          <w:spacing w:val="0"/>
+          <w:sz w:val="20"/>
+        </w:rPr>
+      </w:pPr>
+      <w:r>
+        <w:rPr>
+          <w:rFonts w:ascii="arial;sans-serif" w:hAnsi="arial;sans-serif"/>
+          <w:b w:val="false"/>
+          <w:i w:val="false"/>
+          <w:caps w:val="false"/>
+          <w:smallCaps w:val="false"/>
+          <w:color w:val="222222"/>
+          <w:spacing w:val="0"/>
+          <w:sz w:val="20"/>
+        </w:rPr>
+        <w:t>Address of garnishee?</w:t>
+      </w:r>
+    </w:p>
+    <w:p>
+      <w:pPr>
+        <w:pStyle w:val="TextBody"/>
+        <w:widowControl/>
+        <w:spacing w:before="0" w:after="0"/>
+        <w:ind w:left="0" w:right="0" w:hanging="0"/>
+        <w:rPr>
+          <w:rFonts w:ascii="arial;sans-serif" w:hAnsi="arial;sans-serif"/>
+          <w:b w:val="false"/>
+          <w:i w:val="false"/>
+          <w:caps w:val="false"/>
+          <w:smallCaps w:val="false"/>
+          <w:color w:val="222222"/>
+          <w:spacing w:val="0"/>
+          <w:sz w:val="20"/>
+        </w:rPr>
+      </w:pPr>
+      <w:r>
+        <w:rPr>
+          <w:rFonts w:ascii="arial;sans-serif" w:hAnsi="arial;sans-serif"/>
+          <w:b w:val="false"/>
+          <w:i w:val="false"/>
+          <w:caps w:val="false"/>
+          <w:smallCaps w:val="false"/>
+          <w:color w:val="222222"/>
+          <w:spacing w:val="0"/>
+          <w:sz w:val="20"/>
+        </w:rPr>
+        <w:t>Telephone number of garnishee?</w:t>
+      </w:r>
+    </w:p>
+    <w:p>
+      <w:pPr>
+        <w:pStyle w:val="TextBody"/>
+        <w:widowControl/>
+        <w:spacing w:before="0" w:after="0"/>
+        <w:ind w:left="0" w:right="0" w:hanging="0"/>
+        <w:rPr>
+          <w:rFonts w:ascii="arial;sans-serif" w:hAnsi="arial;sans-serif"/>
+          <w:b w:val="false"/>
+          <w:i w:val="false"/>
+          <w:caps w:val="false"/>
+          <w:smallCaps w:val="false"/>
+          <w:color w:val="222222"/>
+          <w:spacing w:val="0"/>
+          <w:sz w:val="20"/>
+        </w:rPr>
+      </w:pPr>
+      <w:r>
+        <w:rPr>
+          <w:rFonts w:ascii="arial;sans-serif" w:hAnsi="arial;sans-serif"/>
+          <w:b w:val="false"/>
+          <w:i w:val="false"/>
+          <w:caps w:val="false"/>
+          <w:smallCaps w:val="false"/>
+          <w:color w:val="222222"/>
+          <w:spacing w:val="0"/>
+          <w:sz w:val="20"/>
+        </w:rPr>
+        <w:t>Email address for garnishee?</w:t>
+      </w:r>
+    </w:p>
+    <w:p>
+      <w:pPr>
+        <w:pStyle w:val="TextBody"/>
+        <w:widowControl/>
+        <w:spacing w:before="0" w:after="0"/>
+        <w:ind w:left="0" w:right="0" w:hanging="0"/>
+        <w:rPr>
+          <w:rFonts w:ascii="arial;sans-serif" w:hAnsi="arial;sans-serif"/>
+          <w:b w:val="false"/>
+          <w:i w:val="false"/>
+          <w:caps w:val="false"/>
+          <w:smallCaps w:val="false"/>
+          <w:color w:val="222222"/>
+          <w:spacing w:val="0"/>
+          <w:sz w:val="20"/>
+        </w:rPr>
+      </w:pPr>
+      <w:r>
+        <w:rPr>
+          <w:rFonts w:ascii="arial;sans-serif" w:hAnsi="arial;sans-serif"/>
+          <w:b w:val="false"/>
+          <w:i w:val="false"/>
+          <w:caps w:val="false"/>
+          <w:smallCaps w:val="false"/>
+          <w:color w:val="222222"/>
+          <w:spacing w:val="0"/>
+          <w:sz w:val="20"/>
+        </w:rPr>
+        <w:t>Central depository address?</w:t>
+      </w:r>
+    </w:p>
+    <w:p>
+      <w:pPr>
+        <w:pStyle w:val="TextBody"/>
+        <w:widowControl/>
+        <w:spacing w:before="0" w:after="0"/>
+        <w:ind w:left="0" w:right="0" w:hanging="0"/>
+        <w:rPr>
+          <w:rFonts w:ascii="arial;sans-serif" w:hAnsi="arial;sans-serif"/>
+          <w:b w:val="false"/>
+          <w:i w:val="false"/>
+          <w:caps w:val="false"/>
+          <w:smallCaps w:val="false"/>
+          <w:color w:val="222222"/>
+          <w:spacing w:val="0"/>
+          <w:sz w:val="20"/>
+        </w:rPr>
+      </w:pPr>
+      <w:r>
+        <w:rPr>
+          <w:rFonts w:ascii="arial;sans-serif" w:hAnsi="arial;sans-serif"/>
+          <w:b w:val="false"/>
+          <w:i w:val="false"/>
+          <w:caps w:val="false"/>
+          <w:smallCaps w:val="false"/>
+          <w:color w:val="222222"/>
+          <w:spacing w:val="0"/>
+          <w:sz w:val="20"/>
+        </w:rPr>
+        <w:t>FIPS Code?</w:t>
+      </w:r>
+    </w:p>
+    <w:p>
+      <w:pPr>
+        <w:pStyle w:val="TextBody"/>
+        <w:widowControl/>
+        <w:spacing w:before="0" w:after="0"/>
+        <w:ind w:left="0" w:right="0" w:hanging="0"/>
+        <w:rPr>
+          <w:rFonts w:ascii="arial;sans-serif" w:hAnsi="arial;sans-serif"/>
+          <w:b w:val="false"/>
+          <w:i w:val="false"/>
+          <w:caps w:val="false"/>
+          <w:smallCaps w:val="false"/>
+          <w:color w:val="222222"/>
+          <w:spacing w:val="0"/>
+          <w:sz w:val="20"/>
+        </w:rPr>
+      </w:pPr>
+      <w:r>
+        <w:rPr>
+          <w:rFonts w:ascii="arial;sans-serif" w:hAnsi="arial;sans-serif"/>
+          <w:b w:val="false"/>
+          <w:i w:val="false"/>
+          <w:caps w:val="false"/>
+          <w:smallCaps w:val="false"/>
+          <w:color w:val="222222"/>
+          <w:spacing w:val="0"/>
+          <w:sz w:val="20"/>
+        </w:rPr>
+        <w:t>Remittance Identifier?</w:t>
+      </w:r>
+    </w:p>
+    <w:p>
+      <w:pPr>
+        <w:pStyle w:val="TextBody"/>
+        <w:widowControl/>
+        <w:spacing w:before="0" w:after="0"/>
+        <w:ind w:left="0" w:right="0" w:hanging="0"/>
+        <w:rPr>
+          <w:rFonts w:ascii="arial;sans-serif" w:hAnsi="arial;sans-serif"/>
+          <w:b w:val="false"/>
+          <w:i w:val="false"/>
+          <w:caps w:val="false"/>
+          <w:smallCaps w:val="false"/>
+          <w:color w:val="222222"/>
+          <w:spacing w:val="0"/>
+          <w:sz w:val="20"/>
+        </w:rPr>
+      </w:pPr>
+      <w:r>
+        <w:rPr>
+          <w:rFonts w:ascii="arial;sans-serif" w:hAnsi="arial;sans-serif"/>
+          <w:b w:val="false"/>
+          <w:i w:val="false"/>
+          <w:caps w:val="false"/>
+          <w:smallCaps w:val="false"/>
+          <w:color w:val="222222"/>
+          <w:spacing w:val="0"/>
+          <w:sz w:val="20"/>
+        </w:rPr>
+        <w:t>Employer’s EIN?</w:t>
       </w:r>
     </w:p>
     <w:p>
@@ -14337,6 +17481,152 @@
       <w:sz w:val="20"/>
     </w:rPr>
   </w:style>
+  <w:style w:type="character" w:styleId="ListLabel37">
+    <w:name w:val="ListLabel 37"/>
+    <w:qFormat/>
+    <w:rPr>
+      <w:rFonts w:ascii="inherit" w:hAnsi="inherit" w:cs="Symbol"/>
+      <w:b/>
+      <w:sz w:val="21"/>
+    </w:rPr>
+  </w:style>
+  <w:style w:type="character" w:styleId="ListLabel38">
+    <w:name w:val="ListLabel 38"/>
+    <w:qFormat/>
+    <w:rPr>
+      <w:rFonts w:ascii="inherit" w:hAnsi="inherit" w:cs="Courier New"/>
+      <w:sz w:val="21"/>
+    </w:rPr>
+  </w:style>
+  <w:style w:type="character" w:styleId="ListLabel39">
+    <w:name w:val="ListLabel 39"/>
+    <w:qFormat/>
+    <w:rPr>
+      <w:rFonts w:cs="Wingdings"/>
+      <w:sz w:val="20"/>
+    </w:rPr>
+  </w:style>
+  <w:style w:type="character" w:styleId="ListLabel40">
+    <w:name w:val="ListLabel 40"/>
+    <w:qFormat/>
+    <w:rPr>
+      <w:rFonts w:cs="Wingdings"/>
+      <w:sz w:val="20"/>
+    </w:rPr>
+  </w:style>
+  <w:style w:type="character" w:styleId="ListLabel41">
+    <w:name w:val="ListLabel 41"/>
+    <w:qFormat/>
+    <w:rPr>
+      <w:rFonts w:cs="Wingdings"/>
+      <w:sz w:val="20"/>
+    </w:rPr>
+  </w:style>
+  <w:style w:type="character" w:styleId="ListLabel42">
+    <w:name w:val="ListLabel 42"/>
+    <w:qFormat/>
+    <w:rPr>
+      <w:rFonts w:cs="Wingdings"/>
+      <w:sz w:val="20"/>
+    </w:rPr>
+  </w:style>
+  <w:style w:type="character" w:styleId="ListLabel43">
+    <w:name w:val="ListLabel 43"/>
+    <w:qFormat/>
+    <w:rPr>
+      <w:rFonts w:cs="Wingdings"/>
+      <w:sz w:val="20"/>
+    </w:rPr>
+  </w:style>
+  <w:style w:type="character" w:styleId="ListLabel44">
+    <w:name w:val="ListLabel 44"/>
+    <w:qFormat/>
+    <w:rPr>
+      <w:rFonts w:cs="Wingdings"/>
+      <w:sz w:val="20"/>
+    </w:rPr>
+  </w:style>
+  <w:style w:type="character" w:styleId="ListLabel45">
+    <w:name w:val="ListLabel 45"/>
+    <w:qFormat/>
+    <w:rPr>
+      <w:rFonts w:cs="Wingdings"/>
+      <w:sz w:val="20"/>
+    </w:rPr>
+  </w:style>
+  <w:style w:type="character" w:styleId="ListLabel46">
+    <w:name w:val="ListLabel 46"/>
+    <w:qFormat/>
+    <w:rPr>
+      <w:rFonts w:ascii="inherit" w:hAnsi="inherit" w:cs="Symbol"/>
+      <w:b/>
+      <w:sz w:val="20"/>
+    </w:rPr>
+  </w:style>
+  <w:style w:type="character" w:styleId="ListLabel47">
+    <w:name w:val="ListLabel 47"/>
+    <w:qFormat/>
+    <w:rPr>
+      <w:rFonts w:ascii="inherit" w:hAnsi="inherit" w:cs="Courier New"/>
+      <w:sz w:val="20"/>
+    </w:rPr>
+  </w:style>
+  <w:style w:type="character" w:styleId="ListLabel48">
+    <w:name w:val="ListLabel 48"/>
+    <w:qFormat/>
+    <w:rPr>
+      <w:rFonts w:cs="Wingdings"/>
+      <w:sz w:val="20"/>
+    </w:rPr>
+  </w:style>
+  <w:style w:type="character" w:styleId="ListLabel49">
+    <w:name w:val="ListLabel 49"/>
+    <w:qFormat/>
+    <w:rPr>
+      <w:rFonts w:cs="Wingdings"/>
+      <w:sz w:val="20"/>
+    </w:rPr>
+  </w:style>
+  <w:style w:type="character" w:styleId="ListLabel50">
+    <w:name w:val="ListLabel 50"/>
+    <w:qFormat/>
+    <w:rPr>
+      <w:rFonts w:cs="Wingdings"/>
+      <w:sz w:val="20"/>
+    </w:rPr>
+  </w:style>
+  <w:style w:type="character" w:styleId="ListLabel51">
+    <w:name w:val="ListLabel 51"/>
+    <w:qFormat/>
+    <w:rPr>
+      <w:rFonts w:cs="Wingdings"/>
+      <w:sz w:val="20"/>
+    </w:rPr>
+  </w:style>
+  <w:style w:type="character" w:styleId="ListLabel52">
+    <w:name w:val="ListLabel 52"/>
+    <w:qFormat/>
+    <w:rPr>
+      <w:rFonts w:cs="Wingdings"/>
+      <w:sz w:val="20"/>
+    </w:rPr>
+  </w:style>
+  <w:style w:type="character" w:styleId="ListLabel53">
+    <w:name w:val="ListLabel 53"/>
+    <w:qFormat/>
+    <w:rPr>
+      <w:rFonts w:cs="Wingdings"/>
+      <w:sz w:val="20"/>
+    </w:rPr>
+  </w:style>
+  <w:style w:type="character" w:styleId="ListLabel54">
+    <w:name w:val="ListLabel 54"/>
+    <w:qFormat/>
+    <w:rPr>
+      <w:rFonts w:cs="Wingdings"/>
+      <w:sz w:val="20"/>
+    </w:rPr>
+  </w:style>
   <w:style w:type="paragraph" w:styleId="Heading">
     <w:name w:val="Heading"/>
     <w:basedOn w:val="Normal"/>

</xml_diff>

<commit_message>
Working on additional fields
</commit_message>
<xml_diff>
--- a/Project Structure/Owed Support questions - User Journey.docx
+++ b/Project Structure/Owed Support questions - User Journey.docx
@@ -3026,7 +3026,7 @@
           <mc:Choice Requires="wps">
             <w:drawing>
               <wp:inline distT="0" distB="0" distL="0" distR="0">
-                <wp:extent cx="309245" cy="309245"/>
+                <wp:extent cx="309880" cy="309880"/>
                 <wp:effectExtent l="0" t="0" r="0" b="0"/>
                 <wp:docPr id="21" name=""/>
                 <a:graphic xmlns:a="http://schemas.openxmlformats.org/drawingml/2006/main">
@@ -3036,7 +3036,7 @@
                       <wps:spPr>
                         <a:xfrm>
                           <a:off x="0" y="0"/>
-                          <a:ext cx="308520" cy="308520"/>
+                          <a:ext cx="309240" cy="309240"/>
                         </a:xfrm>
                         <a:prstGeom prst="rect">
                           <a:avLst/>
@@ -3061,7 +3061,7 @@
           </mc:Choice>
           <mc:Fallback>
             <w:pict>
-              <v:rect id="shape_0" stroked="f" style="position:absolute;margin-left:0pt;margin-top:0pt;width:24.25pt;height:24.25pt">
+              <v:rect id="shape_0" stroked="f" style="position:absolute;margin-left:0pt;margin-top:0pt;width:24.3pt;height:24.3pt">
                 <w10:wrap type="none"/>
                 <v:fill o:detectmouseclick="t" on="false"/>
                 <v:stroke color="#3465a4" joinstyle="round" endcap="flat"/>
@@ -6600,7 +6600,7 @@
                       <mc:Choice Requires="wps">
                         <w:drawing>
                           <wp:inline distT="0" distB="0" distL="0" distR="0">
-                            <wp:extent cx="311785" cy="311785"/>
+                            <wp:extent cx="312420" cy="312420"/>
                             <wp:effectExtent l="0" t="0" r="0" b="0"/>
                             <wp:docPr id="52" name=""/>
                             <a:graphic xmlns:a="http://schemas.openxmlformats.org/drawingml/2006/main">
@@ -6610,7 +6610,7 @@
                                   <wps:spPr>
                                     <a:xfrm>
                                       <a:off x="0" y="0"/>
-                                      <a:ext cx="311040" cy="311040"/>
+                                      <a:ext cx="311760" cy="311760"/>
                                     </a:xfrm>
                                     <a:prstGeom prst="rect">
                                       <a:avLst/>
@@ -6635,7 +6635,7 @@
                       </mc:Choice>
                       <mc:Fallback>
                         <w:pict>
-                          <v:rect id="shape_0" stroked="f" style="position:absolute;margin-left:0pt;margin-top:0pt;width:24.45pt;height:24.45pt">
+                          <v:rect id="shape_0" stroked="f" style="position:absolute;margin-left:0pt;margin-top:0pt;width:24.5pt;height:24.5pt">
                             <w10:wrap type="none"/>
                             <v:fill o:detectmouseclick="t" on="false"/>
                             <v:stroke color="#3465a4" joinstyle="round" endcap="flat"/>
@@ -6650,7 +6650,7 @@
                       <mc:Choice Requires="wps">
                         <w:drawing>
                           <wp:inline distT="0" distB="0" distL="0" distR="0">
-                            <wp:extent cx="311785" cy="311785"/>
+                            <wp:extent cx="312420" cy="312420"/>
                             <wp:effectExtent l="0" t="0" r="0" b="0"/>
                             <wp:docPr id="53" name=""/>
                             <a:graphic xmlns:a="http://schemas.openxmlformats.org/drawingml/2006/main">
@@ -6660,7 +6660,7 @@
                                   <wps:spPr>
                                     <a:xfrm>
                                       <a:off x="0" y="0"/>
-                                      <a:ext cx="311040" cy="311040"/>
+                                      <a:ext cx="311760" cy="311760"/>
                                     </a:xfrm>
                                     <a:prstGeom prst="rect">
                                       <a:avLst/>
@@ -6685,7 +6685,7 @@
                       </mc:Choice>
                       <mc:Fallback>
                         <w:pict>
-                          <v:rect id="shape_0" stroked="f" style="position:absolute;margin-left:0pt;margin-top:0pt;width:24.45pt;height:24.45pt">
+                          <v:rect id="shape_0" stroked="f" style="position:absolute;margin-left:0pt;margin-top:0pt;width:24.5pt;height:24.5pt">
                             <w10:wrap type="none"/>
                             <v:fill o:detectmouseclick="t" on="false"/>
                             <v:stroke color="#3465a4" joinstyle="round" endcap="flat"/>
@@ -7141,7 +7141,7 @@
                       <mc:Choice Requires="wps">
                         <w:drawing>
                           <wp:inline distT="0" distB="0" distL="0" distR="0">
-                            <wp:extent cx="311785" cy="311785"/>
+                            <wp:extent cx="312420" cy="312420"/>
                             <wp:effectExtent l="0" t="0" r="0" b="0"/>
                             <wp:docPr id="58" name=""/>
                             <a:graphic xmlns:a="http://schemas.openxmlformats.org/drawingml/2006/main">
@@ -7151,7 +7151,7 @@
                                   <wps:spPr>
                                     <a:xfrm>
                                       <a:off x="0" y="0"/>
-                                      <a:ext cx="311040" cy="311040"/>
+                                      <a:ext cx="311760" cy="311760"/>
                                     </a:xfrm>
                                     <a:prstGeom prst="rect">
                                       <a:avLst/>
@@ -7176,7 +7176,7 @@
                       </mc:Choice>
                       <mc:Fallback>
                         <w:pict>
-                          <v:rect id="shape_0" stroked="f" style="position:absolute;margin-left:0pt;margin-top:0pt;width:24.45pt;height:24.45pt">
+                          <v:rect id="shape_0" stroked="f" style="position:absolute;margin-left:0pt;margin-top:0pt;width:24.5pt;height:24.5pt">
                             <w10:wrap type="none"/>
                             <v:fill o:detectmouseclick="t" on="false"/>
                             <v:stroke color="#3465a4" joinstyle="round" endcap="flat"/>
@@ -7191,7 +7191,7 @@
                       <mc:Choice Requires="wps">
                         <w:drawing>
                           <wp:inline distT="0" distB="0" distL="0" distR="0">
-                            <wp:extent cx="311785" cy="311785"/>
+                            <wp:extent cx="312420" cy="312420"/>
                             <wp:effectExtent l="0" t="0" r="0" b="0"/>
                             <wp:docPr id="59" name=""/>
                             <a:graphic xmlns:a="http://schemas.openxmlformats.org/drawingml/2006/main">
@@ -7201,7 +7201,7 @@
                                   <wps:spPr>
                                     <a:xfrm>
                                       <a:off x="0" y="0"/>
-                                      <a:ext cx="311040" cy="311040"/>
+                                      <a:ext cx="311760" cy="311760"/>
                                     </a:xfrm>
                                     <a:prstGeom prst="rect">
                                       <a:avLst/>
@@ -7226,7 +7226,7 @@
                       </mc:Choice>
                       <mc:Fallback>
                         <w:pict>
-                          <v:rect id="shape_0" stroked="f" style="position:absolute;margin-left:0pt;margin-top:0pt;width:24.45pt;height:24.45pt">
+                          <v:rect id="shape_0" stroked="f" style="position:absolute;margin-left:0pt;margin-top:0pt;width:24.5pt;height:24.5pt">
                             <w10:wrap type="none"/>
                             <v:fill o:detectmouseclick="t" on="false"/>
                             <v:stroke color="#3465a4" joinstyle="round" endcap="flat"/>
@@ -8922,7 +8922,7 @@
                       <mc:Choice Requires="wps">
                         <w:drawing>
                           <wp:inline distT="0" distB="0" distL="0" distR="0">
-                            <wp:extent cx="311785" cy="311785"/>
+                            <wp:extent cx="312420" cy="312420"/>
                             <wp:effectExtent l="0" t="0" r="0" b="0"/>
                             <wp:docPr id="75" name=""/>
                             <a:graphic xmlns:a="http://schemas.openxmlformats.org/drawingml/2006/main">
@@ -8932,7 +8932,7 @@
                                   <wps:spPr>
                                     <a:xfrm>
                                       <a:off x="0" y="0"/>
-                                      <a:ext cx="311040" cy="311040"/>
+                                      <a:ext cx="311760" cy="311760"/>
                                     </a:xfrm>
                                     <a:prstGeom prst="rect">
                                       <a:avLst/>
@@ -8957,7 +8957,7 @@
                       </mc:Choice>
                       <mc:Fallback>
                         <w:pict>
-                          <v:rect id="shape_0" stroked="f" style="position:absolute;margin-left:0pt;margin-top:0pt;width:24.45pt;height:24.45pt">
+                          <v:rect id="shape_0" stroked="f" style="position:absolute;margin-left:0pt;margin-top:0pt;width:24.5pt;height:24.5pt">
                             <w10:wrap type="none"/>
                             <v:fill o:detectmouseclick="t" on="false"/>
                             <v:stroke color="#3465a4" joinstyle="round" endcap="flat"/>
@@ -8984,7 +8984,7 @@
                       <mc:Choice Requires="wps">
                         <w:drawing>
                           <wp:inline distT="0" distB="0" distL="0" distR="0">
-                            <wp:extent cx="311785" cy="311785"/>
+                            <wp:extent cx="312420" cy="312420"/>
                             <wp:effectExtent l="0" t="0" r="0" b="0"/>
                             <wp:docPr id="76" name=""/>
                             <a:graphic xmlns:a="http://schemas.openxmlformats.org/drawingml/2006/main">
@@ -8994,7 +8994,7 @@
                                   <wps:spPr>
                                     <a:xfrm>
                                       <a:off x="0" y="0"/>
-                                      <a:ext cx="311040" cy="311040"/>
+                                      <a:ext cx="311760" cy="311760"/>
                                     </a:xfrm>
                                     <a:prstGeom prst="rect">
                                       <a:avLst/>
@@ -9019,7 +9019,7 @@
                       </mc:Choice>
                       <mc:Fallback>
                         <w:pict>
-                          <v:rect id="shape_0" stroked="f" style="position:absolute;margin-left:0pt;margin-top:0pt;width:24.45pt;height:24.45pt">
+                          <v:rect id="shape_0" stroked="f" style="position:absolute;margin-left:0pt;margin-top:0pt;width:24.5pt;height:24.5pt">
                             <w10:wrap type="none"/>
                             <v:fill o:detectmouseclick="t" on="false"/>
                             <v:stroke color="#3465a4" joinstyle="round" endcap="flat"/>
@@ -12891,7 +12891,7 @@
                       <mc:Choice Requires="wps">
                         <w:drawing>
                           <wp:inline distT="0" distB="0" distL="0" distR="0">
-                            <wp:extent cx="311785" cy="311785"/>
+                            <wp:extent cx="312420" cy="312420"/>
                             <wp:effectExtent l="0" t="0" r="0" b="0"/>
                             <wp:docPr id="127" name=""/>
                             <a:graphic xmlns:a="http://schemas.openxmlformats.org/drawingml/2006/main">
@@ -12901,7 +12901,7 @@
                                   <wps:spPr>
                                     <a:xfrm>
                                       <a:off x="0" y="0"/>
-                                      <a:ext cx="311040" cy="311040"/>
+                                      <a:ext cx="311760" cy="311760"/>
                                     </a:xfrm>
                                     <a:prstGeom prst="rect">
                                       <a:avLst/>
@@ -12926,7 +12926,7 @@
                       </mc:Choice>
                       <mc:Fallback>
                         <w:pict>
-                          <v:rect id="shape_0" stroked="f" style="position:absolute;margin-left:0pt;margin-top:0pt;width:24.45pt;height:24.45pt">
+                          <v:rect id="shape_0" stroked="f" style="position:absolute;margin-left:0pt;margin-top:0pt;width:24.5pt;height:24.5pt">
                             <w10:wrap type="none"/>
                             <v:fill o:detectmouseclick="t" on="false"/>
                             <v:stroke color="#3465a4" joinstyle="round" endcap="flat"/>
@@ -12953,7 +12953,7 @@
                       <mc:Choice Requires="wps">
                         <w:drawing>
                           <wp:inline distT="0" distB="0" distL="0" distR="0">
-                            <wp:extent cx="311785" cy="311785"/>
+                            <wp:extent cx="312420" cy="312420"/>
                             <wp:effectExtent l="0" t="0" r="0" b="0"/>
                             <wp:docPr id="128" name=""/>
                             <a:graphic xmlns:a="http://schemas.openxmlformats.org/drawingml/2006/main">
@@ -12963,7 +12963,7 @@
                                   <wps:spPr>
                                     <a:xfrm>
                                       <a:off x="0" y="0"/>
-                                      <a:ext cx="311040" cy="311040"/>
+                                      <a:ext cx="311760" cy="311760"/>
                                     </a:xfrm>
                                     <a:prstGeom prst="rect">
                                       <a:avLst/>
@@ -12988,7 +12988,7 @@
                       </mc:Choice>
                       <mc:Fallback>
                         <w:pict>
-                          <v:rect id="shape_0" stroked="f" style="position:absolute;margin-left:0pt;margin-top:0pt;width:24.45pt;height:24.45pt">
+                          <v:rect id="shape_0" stroked="f" style="position:absolute;margin-left:0pt;margin-top:0pt;width:24.5pt;height:24.5pt">
                             <w10:wrap type="none"/>
                             <v:fill o:detectmouseclick="t" on="false"/>
                             <v:stroke color="#3465a4" joinstyle="round" endcap="flat"/>
@@ -13214,8 +13214,17 @@
           <w:spacing w:val="0"/>
           <w:sz w:val="20"/>
         </w:rPr>
-        <w:t xml:space="preserve">Petitioner? - </w:t>
-      </w:r>
+        <w:t>Petitioner? - same as client name</w:t>
+      </w:r>
+    </w:p>
+    <w:p>
+      <w:pPr>
+        <w:pStyle w:val="TextBody"/>
+        <w:widowControl/>
+        <w:spacing w:before="0" w:after="0"/>
+        <w:ind w:left="0" w:right="0" w:hanging="0"/>
+        <w:rPr/>
+      </w:pPr>
       <w:r>
         <w:rPr>
           <w:rFonts w:ascii="arial;sans-serif" w:hAnsi="arial;sans-serif"/>
@@ -13227,7 +13236,20 @@
           <w:spacing w:val="0"/>
           <w:sz w:val="20"/>
         </w:rPr>
-        <w:t>same as client name</w:t>
+        <w:t xml:space="preserve">Respondent? - </w:t>
+      </w:r>
+      <w:r>
+        <w:rPr>
+          <w:rFonts w:ascii="arial;sans-serif" w:hAnsi="arial;sans-serif"/>
+          <w:b w:val="false"/>
+          <w:i w:val="false"/>
+          <w:caps w:val="false"/>
+          <w:smallCaps w:val="false"/>
+          <w:color w:val="222222"/>
+          <w:spacing w:val="0"/>
+          <w:sz w:val="20"/>
+        </w:rPr>
+        <w:t>owes money name</w:t>
       </w:r>
     </w:p>
     <w:p>
@@ -13260,7 +13282,6 @@
           <w:spacing w:val="0"/>
           <w:sz w:val="20"/>
         </w:rPr>
-        <w:t>Respondent?</w:t>
       </w:r>
     </w:p>
     <w:p>
@@ -13283,7 +13304,38 @@
         </w:rPr>
       </w:pPr>
       <w:r>
+        <w:rPr>
+          <w:rFonts w:ascii="arial;sans-serif" w:hAnsi="arial;sans-serif"/>
+          <w:b w:val="false"/>
+          <w:i w:val="false"/>
+          <w:caps w:val="false"/>
+          <w:smallCaps w:val="false"/>
+          <w:color w:val="222222"/>
+          <w:spacing w:val="0"/>
+          <w:sz w:val="20"/>
+        </w:rPr>
+      </w:r>
+    </w:p>
+    <w:p>
+      <w:pPr>
+        <w:pStyle w:val="TextBody"/>
+        <w:widowControl/>
+        <w:spacing w:before="0" w:after="0"/>
+        <w:ind w:left="0" w:right="0" w:hanging="0"/>
         <w:rPr/>
+      </w:pPr>
+      <w:r>
+        <w:rPr>
+          <w:rFonts w:ascii="arial;sans-serif" w:hAnsi="arial;sans-serif"/>
+          <w:b w:val="false"/>
+          <w:i w:val="false"/>
+          <w:caps w:val="false"/>
+          <w:smallCaps w:val="false"/>
+          <w:color w:val="222222"/>
+          <w:spacing w:val="0"/>
+          <w:sz w:val="20"/>
+        </w:rPr>
+        <w:t>Circuit? Do we have</w:t>
       </w:r>
     </w:p>
     <w:p>
@@ -13306,18 +13358,6 @@
         </w:rPr>
       </w:pPr>
       <w:r>
-        <w:rPr/>
-      </w:r>
-    </w:p>
-    <w:p>
-      <w:pPr>
-        <w:pStyle w:val="TextBody"/>
-        <w:widowControl/>
-        <w:spacing w:before="0" w:after="0"/>
-        <w:ind w:left="0" w:right="0" w:hanging="0"/>
-        <w:rPr/>
-      </w:pPr>
-      <w:r>
         <w:rPr>
           <w:rFonts w:ascii="arial;sans-serif" w:hAnsi="arial;sans-serif"/>
           <w:b w:val="false"/>
@@ -13328,20 +13368,30 @@
           <w:spacing w:val="0"/>
           <w:sz w:val="20"/>
         </w:rPr>
-        <w:t xml:space="preserve">Circuit? </w:t>
-      </w:r>
-      <w:r>
-        <w:rPr>
-          <w:rFonts w:ascii="arial;sans-serif" w:hAnsi="arial;sans-serif"/>
-          <w:b w:val="false"/>
-          <w:i w:val="false"/>
+        <w:t>Which division?</w:t>
+      </w:r>
+    </w:p>
+    <w:p>
+      <w:pPr>
+        <w:pStyle w:val="TextBody"/>
+        <w:widowControl/>
+        <w:spacing w:before="0" w:after="0"/>
+        <w:ind w:left="0" w:right="0" w:hanging="0"/>
+        <w:rPr>
           <w:caps w:val="false"/>
           <w:smallCaps w:val="false"/>
           <w:color w:val="222222"/>
           <w:spacing w:val="0"/>
-          <w:sz w:val="20"/>
-        </w:rPr>
-        <w:t>Do we have</w:t>
+        </w:rPr>
+      </w:pPr>
+      <w:r>
+        <w:rPr>
+          <w:caps w:val="false"/>
+          <w:smallCaps w:val="false"/>
+          <w:color w:val="222222"/>
+          <w:spacing w:val="0"/>
+        </w:rPr>
+        <w:t> </w:t>
       </w:r>
     </w:p>
     <w:p>
@@ -13374,30 +13424,7 @@
           <w:spacing w:val="0"/>
           <w:sz w:val="20"/>
         </w:rPr>
-        <w:t>Which division?</w:t>
-      </w:r>
-    </w:p>
-    <w:p>
-      <w:pPr>
-        <w:pStyle w:val="TextBody"/>
-        <w:widowControl/>
-        <w:spacing w:before="0" w:after="0"/>
-        <w:ind w:left="0" w:right="0" w:hanging="0"/>
-        <w:rPr>
-          <w:caps w:val="false"/>
-          <w:smallCaps w:val="false"/>
-          <w:color w:val="222222"/>
-          <w:spacing w:val="0"/>
-        </w:rPr>
-      </w:pPr>
-      <w:r>
-        <w:rPr>
-          <w:caps w:val="false"/>
-          <w:smallCaps w:val="false"/>
-          <w:color w:val="222222"/>
-          <w:spacing w:val="0"/>
-        </w:rPr>
-        <w:t> </w:t>
+        <w:t>Judge’s name?</w:t>
       </w:r>
     </w:p>
     <w:p>
@@ -13430,7 +13457,7 @@
           <w:spacing w:val="0"/>
           <w:sz w:val="20"/>
         </w:rPr>
-        <w:t>Judge’s name?</w:t>
+        <w:t>Judge’s address?</w:t>
       </w:r>
     </w:p>
     <w:p>
@@ -13463,7 +13490,7 @@
           <w:spacing w:val="0"/>
           <w:sz w:val="20"/>
         </w:rPr>
-        <w:t>Judge’s address?</w:t>
+        <w:t>Judge’s telephone number?</w:t>
       </w:r>
     </w:p>
     <w:p>
@@ -13496,7 +13523,7 @@
           <w:spacing w:val="0"/>
           <w:sz w:val="20"/>
         </w:rPr>
-        <w:t>Judge’s telephone number?</w:t>
+        <w:t>Judge’s email address?</w:t>
       </w:r>
     </w:p>
     <w:p>
@@ -13529,7 +13556,30 @@
           <w:spacing w:val="0"/>
           <w:sz w:val="20"/>
         </w:rPr>
-        <w:t>Judge’s email address?</w:t>
+        <w:t>Judge‘s courtroom?</w:t>
+      </w:r>
+    </w:p>
+    <w:p>
+      <w:pPr>
+        <w:pStyle w:val="TextBody"/>
+        <w:widowControl/>
+        <w:spacing w:before="0" w:after="0"/>
+        <w:ind w:left="0" w:right="0" w:hanging="0"/>
+        <w:rPr>
+          <w:caps w:val="false"/>
+          <w:smallCaps w:val="false"/>
+          <w:color w:val="222222"/>
+          <w:spacing w:val="0"/>
+        </w:rPr>
+      </w:pPr>
+      <w:r>
+        <w:rPr>
+          <w:caps w:val="false"/>
+          <w:smallCaps w:val="false"/>
+          <w:color w:val="222222"/>
+          <w:spacing w:val="0"/>
+        </w:rPr>
+        <w:t> </w:t>
       </w:r>
     </w:p>
     <w:p>
@@ -13562,7 +13612,6 @@
           <w:spacing w:val="0"/>
           <w:sz w:val="20"/>
         </w:rPr>
-        <w:t>Judge‘s courtroom?</w:t>
       </w:r>
     </w:p>
     <w:p>
@@ -13571,21 +13620,20 @@
         <w:widowControl/>
         <w:spacing w:before="0" w:after="0"/>
         <w:ind w:left="0" w:right="0" w:hanging="0"/>
-        <w:rPr>
+        <w:rPr/>
+      </w:pPr>
+      <w:r>
+        <w:rPr>
+          <w:rFonts w:ascii="arial;sans-serif" w:hAnsi="arial;sans-serif"/>
+          <w:b w:val="false"/>
+          <w:i w:val="false"/>
           <w:caps w:val="false"/>
           <w:smallCaps w:val="false"/>
           <w:color w:val="222222"/>
           <w:spacing w:val="0"/>
-        </w:rPr>
-      </w:pPr>
-      <w:r>
-        <w:rPr>
-          <w:caps w:val="false"/>
-          <w:smallCaps w:val="false"/>
-          <w:color w:val="222222"/>
-          <w:spacing w:val="0"/>
-        </w:rPr>
-        <w:t> </w:t>
+          <w:sz w:val="20"/>
+        </w:rPr>
+        <w:t>Drivers license number of Payor -owes money license</w:t>
       </w:r>
     </w:p>
     <w:p>
@@ -13608,18 +13656,6 @@
         </w:rPr>
       </w:pPr>
       <w:r>
-        <w:rPr/>
-      </w:r>
-    </w:p>
-    <w:p>
-      <w:pPr>
-        <w:pStyle w:val="TextBody"/>
-        <w:widowControl/>
-        <w:spacing w:before="0" w:after="0"/>
-        <w:ind w:left="0" w:right="0" w:hanging="0"/>
-        <w:rPr/>
-      </w:pPr>
-      <w:r>
         <w:rPr>
           <w:rFonts w:ascii="arial;sans-serif" w:hAnsi="arial;sans-serif"/>
           <w:b w:val="false"/>
@@ -13630,8 +13666,16 @@
           <w:spacing w:val="0"/>
           <w:sz w:val="20"/>
         </w:rPr>
-        <w:t>Drivers license number of Payor -</w:t>
-      </w:r>
+      </w:r>
+    </w:p>
+    <w:p>
+      <w:pPr>
+        <w:pStyle w:val="TextBody"/>
+        <w:widowControl/>
+        <w:spacing w:before="0" w:after="0"/>
+        <w:ind w:left="0" w:right="0" w:hanging="0"/>
+        <w:rPr/>
+      </w:pPr>
       <w:r>
         <w:rPr>
           <w:rFonts w:ascii="arial;sans-serif" w:hAnsi="arial;sans-serif"/>
@@ -13643,7 +13687,183 @@
           <w:spacing w:val="0"/>
           <w:sz w:val="20"/>
         </w:rPr>
-        <w:t>owes money license</w:t>
+        <w:t>owes money employer address and telephone number?</w:t>
+      </w:r>
+    </w:p>
+    <w:p>
+      <w:pPr>
+        <w:pStyle w:val="TextBody"/>
+        <w:widowControl/>
+        <w:spacing w:before="0" w:after="0"/>
+        <w:ind w:left="0" w:right="0" w:hanging="0"/>
+        <w:rPr/>
+      </w:pPr>
+      <w:r>
+        <w:rPr>
+          <w:rFonts w:ascii="arial;sans-serif" w:hAnsi="arial;sans-serif"/>
+          <w:b w:val="false"/>
+          <w:i w:val="false"/>
+          <w:caps w:val="false"/>
+          <w:smallCaps w:val="false"/>
+          <w:color w:val="222222"/>
+          <w:spacing w:val="0"/>
+          <w:sz w:val="20"/>
+        </w:rPr>
+        <w:t>Owes money professional license?</w:t>
+      </w:r>
+    </w:p>
+    <w:p>
+      <w:pPr>
+        <w:pStyle w:val="TextBody"/>
+        <w:widowControl/>
+        <w:spacing w:before="0" w:after="0"/>
+        <w:ind w:left="0" w:right="0" w:hanging="0"/>
+        <w:rPr/>
+      </w:pPr>
+      <w:r>
+        <w:rPr>
+          <w:rFonts w:ascii="arial;sans-serif" w:hAnsi="arial;sans-serif"/>
+          <w:b w:val="false"/>
+          <w:i w:val="false"/>
+          <w:caps w:val="false"/>
+          <w:smallCaps w:val="false"/>
+          <w:color w:val="222222"/>
+          <w:spacing w:val="0"/>
+          <w:sz w:val="20"/>
+        </w:rPr>
+        <w:t>Is owes money represented by counsel?</w:t>
+      </w:r>
+    </w:p>
+    <w:p>
+      <w:pPr>
+        <w:pStyle w:val="TextBody"/>
+        <w:widowControl/>
+        <w:spacing w:before="0" w:after="0"/>
+        <w:ind w:left="0" w:right="0" w:hanging="0"/>
+        <w:rPr/>
+      </w:pPr>
+      <w:r>
+        <w:rPr>
+          <w:rFonts w:ascii="arial;sans-serif" w:hAnsi="arial;sans-serif"/>
+          <w:b w:val="false"/>
+          <w:i w:val="false"/>
+          <w:caps w:val="false"/>
+          <w:smallCaps w:val="false"/>
+          <w:color w:val="222222"/>
+          <w:spacing w:val="0"/>
+          <w:sz w:val="20"/>
+        </w:rPr>
+        <w:t>-name!</w:t>
+      </w:r>
+    </w:p>
+    <w:p>
+      <w:pPr>
+        <w:pStyle w:val="TextBody"/>
+        <w:widowControl/>
+        <w:spacing w:before="0" w:after="0"/>
+        <w:ind w:left="0" w:right="0" w:hanging="0"/>
+        <w:rPr/>
+      </w:pPr>
+      <w:r>
+        <w:rPr>
+          <w:rFonts w:ascii="arial;sans-serif" w:hAnsi="arial;sans-serif"/>
+          <w:b w:val="false"/>
+          <w:i w:val="false"/>
+          <w:caps w:val="false"/>
+          <w:smallCaps w:val="false"/>
+          <w:color w:val="222222"/>
+          <w:spacing w:val="0"/>
+          <w:sz w:val="20"/>
+        </w:rPr>
+        <w:t>-address!</w:t>
+      </w:r>
+    </w:p>
+    <w:p>
+      <w:pPr>
+        <w:pStyle w:val="TextBody"/>
+        <w:widowControl/>
+        <w:spacing w:before="0" w:after="0"/>
+        <w:ind w:left="0" w:right="0" w:hanging="0"/>
+        <w:rPr/>
+      </w:pPr>
+      <w:r>
+        <w:rPr>
+          <w:rFonts w:ascii="arial;sans-serif" w:hAnsi="arial;sans-serif"/>
+          <w:b w:val="false"/>
+          <w:i w:val="false"/>
+          <w:caps w:val="false"/>
+          <w:smallCaps w:val="false"/>
+          <w:color w:val="222222"/>
+          <w:spacing w:val="0"/>
+          <w:sz w:val="20"/>
+        </w:rPr>
+        <w:t>-telephone number!</w:t>
+      </w:r>
+    </w:p>
+    <w:p>
+      <w:pPr>
+        <w:pStyle w:val="TextBody"/>
+        <w:widowControl/>
+        <w:spacing w:before="0" w:after="0"/>
+        <w:ind w:left="0" w:right="0" w:hanging="0"/>
+        <w:rPr/>
+      </w:pPr>
+      <w:r>
+        <w:rPr>
+          <w:rFonts w:ascii="arial;sans-serif" w:hAnsi="arial;sans-serif"/>
+          <w:b w:val="false"/>
+          <w:i w:val="false"/>
+          <w:caps w:val="false"/>
+          <w:smallCaps w:val="false"/>
+          <w:color w:val="222222"/>
+          <w:spacing w:val="0"/>
+          <w:sz w:val="20"/>
+        </w:rPr>
+        <w:t>-fax number!</w:t>
+      </w:r>
+    </w:p>
+    <w:p>
+      <w:pPr>
+        <w:pStyle w:val="TextBody"/>
+        <w:widowControl/>
+        <w:spacing w:before="0" w:after="0"/>
+        <w:ind w:left="0" w:right="0" w:hanging="0"/>
+        <w:rPr/>
+      </w:pPr>
+      <w:r>
+        <w:rPr>
+          <w:rFonts w:ascii="arial;sans-serif" w:hAnsi="arial;sans-serif"/>
+          <w:b w:val="false"/>
+          <w:i w:val="false"/>
+          <w:caps w:val="false"/>
+          <w:smallCaps w:val="false"/>
+          <w:color w:val="222222"/>
+          <w:spacing w:val="0"/>
+          <w:sz w:val="20"/>
+        </w:rPr>
+        <w:t>-email address!</w:t>
+      </w:r>
+    </w:p>
+    <w:p>
+      <w:pPr>
+        <w:pStyle w:val="TextBody"/>
+        <w:widowControl/>
+        <w:spacing w:before="0" w:after="0"/>
+        <w:ind w:left="0" w:right="0" w:hanging="0"/>
+        <w:rPr/>
+      </w:pPr>
+      <w:r>
+        <w:rPr>
+          <w:rFonts w:ascii="arial;sans-serif" w:hAnsi="arial;sans-serif"/>
+          <w:b w:val="false"/>
+          <w:i w:val="false"/>
+          <w:caps w:val="false"/>
+          <w:smallCaps w:val="false"/>
+          <w:color w:val="222222"/>
+          <w:spacing w:val="0"/>
+          <w:sz w:val="20"/>
+        </w:rPr>
+        <w:t>Does owes money own any assets?</w:t>
       </w:r>
     </w:p>
     <w:p>
@@ -13666,18 +13886,6 @@
         </w:rPr>
       </w:pPr>
       <w:r>
-        <w:rPr/>
-      </w:r>
-    </w:p>
-    <w:p>
-      <w:pPr>
-        <w:pStyle w:val="TextBody"/>
-        <w:widowControl/>
-        <w:spacing w:before="0" w:after="0"/>
-        <w:ind w:left="0" w:right="0" w:hanging="0"/>
-        <w:rPr/>
-      </w:pPr>
-      <w:r>
         <w:rPr>
           <w:rFonts w:ascii="arial;sans-serif" w:hAnsi="arial;sans-serif"/>
           <w:b w:val="false"/>
@@ -13688,103 +13896,7 @@
           <w:spacing w:val="0"/>
           <w:sz w:val="20"/>
         </w:rPr>
-        <w:t>owes money</w:t>
-      </w:r>
-      <w:r>
-        <w:rPr>
-          <w:rFonts w:ascii="arial;sans-serif" w:hAnsi="arial;sans-serif"/>
-          <w:b w:val="false"/>
-          <w:i w:val="false"/>
-          <w:caps w:val="false"/>
-          <w:smallCaps w:val="false"/>
-          <w:color w:val="222222"/>
-          <w:spacing w:val="0"/>
-          <w:sz w:val="20"/>
-        </w:rPr>
-        <w:t xml:space="preserve"> employer address and telephone number?</w:t>
-      </w:r>
-    </w:p>
-    <w:p>
-      <w:pPr>
-        <w:pStyle w:val="TextBody"/>
-        <w:widowControl/>
-        <w:spacing w:before="0" w:after="0"/>
-        <w:ind w:left="0" w:right="0" w:hanging="0"/>
-        <w:rPr/>
-      </w:pPr>
-      <w:r>
-        <w:rPr>
-          <w:rFonts w:ascii="arial;sans-serif" w:hAnsi="arial;sans-serif"/>
-          <w:b w:val="false"/>
-          <w:i w:val="false"/>
-          <w:caps w:val="false"/>
-          <w:smallCaps w:val="false"/>
-          <w:color w:val="222222"/>
-          <w:spacing w:val="0"/>
-          <w:sz w:val="20"/>
-        </w:rPr>
-        <w:t>Owes money</w:t>
-      </w:r>
-      <w:r>
-        <w:rPr>
-          <w:rFonts w:ascii="arial;sans-serif" w:hAnsi="arial;sans-serif"/>
-          <w:b w:val="false"/>
-          <w:i w:val="false"/>
-          <w:caps w:val="false"/>
-          <w:smallCaps w:val="false"/>
-          <w:color w:val="222222"/>
-          <w:spacing w:val="0"/>
-          <w:sz w:val="20"/>
-        </w:rPr>
-        <w:t xml:space="preserve"> professional license?</w:t>
-      </w:r>
-    </w:p>
-    <w:p>
-      <w:pPr>
-        <w:pStyle w:val="TextBody"/>
-        <w:widowControl/>
-        <w:spacing w:before="0" w:after="0"/>
-        <w:ind w:left="0" w:right="0" w:hanging="0"/>
-        <w:rPr/>
-      </w:pPr>
-      <w:r>
-        <w:rPr>
-          <w:rFonts w:ascii="arial;sans-serif" w:hAnsi="arial;sans-serif"/>
-          <w:b w:val="false"/>
-          <w:i w:val="false"/>
-          <w:caps w:val="false"/>
-          <w:smallCaps w:val="false"/>
-          <w:color w:val="222222"/>
-          <w:spacing w:val="0"/>
-          <w:sz w:val="20"/>
-        </w:rPr>
-        <w:t xml:space="preserve">Is </w:t>
-      </w:r>
-      <w:r>
-        <w:rPr>
-          <w:rFonts w:ascii="arial;sans-serif" w:hAnsi="arial;sans-serif"/>
-          <w:b w:val="false"/>
-          <w:i w:val="false"/>
-          <w:caps w:val="false"/>
-          <w:smallCaps w:val="false"/>
-          <w:color w:val="222222"/>
-          <w:spacing w:val="0"/>
-          <w:sz w:val="20"/>
-        </w:rPr>
-        <w:t>owes money</w:t>
-      </w:r>
-      <w:r>
-        <w:rPr>
-          <w:rFonts w:ascii="arial;sans-serif" w:hAnsi="arial;sans-serif"/>
-          <w:b w:val="false"/>
-          <w:i w:val="false"/>
-          <w:caps w:val="false"/>
-          <w:smallCaps w:val="false"/>
-          <w:color w:val="222222"/>
-          <w:spacing w:val="0"/>
-          <w:sz w:val="20"/>
-        </w:rPr>
-        <w:t xml:space="preserve"> represented by counsel?</w:t>
+        <w:t>If so, describe below:</w:t>
       </w:r>
     </w:p>
     <w:p>
@@ -13817,7 +13929,7 @@
           <w:spacing w:val="0"/>
           <w:sz w:val="20"/>
         </w:rPr>
-        <w:t>-name</w:t>
+        <w:t>Does payor own real property?</w:t>
       </w:r>
     </w:p>
     <w:p>
@@ -13850,7 +13962,7 @@
           <w:spacing w:val="0"/>
           <w:sz w:val="20"/>
         </w:rPr>
-        <w:t>-address</w:t>
+        <w:t>If so provide:</w:t>
       </w:r>
     </w:p>
     <w:p>
@@ -13883,7 +13995,7 @@
           <w:spacing w:val="0"/>
           <w:sz w:val="20"/>
         </w:rPr>
-        <w:t>-telephone number</w:t>
+        <w:t>-legal description</w:t>
       </w:r>
     </w:p>
     <w:p>
@@ -13916,7 +14028,7 @@
           <w:spacing w:val="0"/>
           <w:sz w:val="20"/>
         </w:rPr>
-        <w:t>-fax number</w:t>
+        <w:t>-folio number or parcel number</w:t>
       </w:r>
     </w:p>
     <w:p>
@@ -13949,55 +14061,7 @@
           <w:spacing w:val="0"/>
           <w:sz w:val="20"/>
         </w:rPr>
-        <w:t>-email address</w:t>
-      </w:r>
-    </w:p>
-    <w:p>
-      <w:pPr>
-        <w:pStyle w:val="TextBody"/>
-        <w:widowControl/>
-        <w:spacing w:before="0" w:after="0"/>
-        <w:ind w:left="0" w:right="0" w:hanging="0"/>
-        <w:rPr/>
-      </w:pPr>
-      <w:r>
-        <w:rPr>
-          <w:rFonts w:ascii="arial;sans-serif" w:hAnsi="arial;sans-serif"/>
-          <w:b w:val="false"/>
-          <w:i w:val="false"/>
-          <w:caps w:val="false"/>
-          <w:smallCaps w:val="false"/>
-          <w:color w:val="222222"/>
-          <w:spacing w:val="0"/>
-          <w:sz w:val="20"/>
-        </w:rPr>
-        <w:t xml:space="preserve">Does </w:t>
-      </w:r>
-      <w:r>
-        <w:rPr>
-          <w:rFonts w:ascii="arial;sans-serif" w:hAnsi="arial;sans-serif"/>
-          <w:b w:val="false"/>
-          <w:i w:val="false"/>
-          <w:caps w:val="false"/>
-          <w:smallCaps w:val="false"/>
-          <w:color w:val="222222"/>
-          <w:spacing w:val="0"/>
-          <w:sz w:val="20"/>
-        </w:rPr>
-        <w:t>owes money</w:t>
-      </w:r>
-      <w:r>
-        <w:rPr>
-          <w:rFonts w:ascii="arial;sans-serif" w:hAnsi="arial;sans-serif"/>
-          <w:b w:val="false"/>
-          <w:i w:val="false"/>
-          <w:caps w:val="false"/>
-          <w:smallCaps w:val="false"/>
-          <w:color w:val="222222"/>
-          <w:spacing w:val="0"/>
-          <w:sz w:val="20"/>
-        </w:rPr>
-        <w:t xml:space="preserve"> own any assets?</w:t>
+        <w:t>-physical address</w:t>
       </w:r>
     </w:p>
     <w:p>
@@ -14030,7 +14094,30 @@
           <w:spacing w:val="0"/>
           <w:sz w:val="20"/>
         </w:rPr>
-        <w:t>If so, describe below:</w:t>
+        <w:t>-payor's interest in the property?</w:t>
+      </w:r>
+    </w:p>
+    <w:p>
+      <w:pPr>
+        <w:pStyle w:val="TextBody"/>
+        <w:widowControl/>
+        <w:spacing w:before="0" w:after="0"/>
+        <w:ind w:left="0" w:right="0" w:hanging="0"/>
+        <w:rPr>
+          <w:caps w:val="false"/>
+          <w:smallCaps w:val="false"/>
+          <w:color w:val="222222"/>
+          <w:spacing w:val="0"/>
+        </w:rPr>
+      </w:pPr>
+      <w:r>
+        <w:rPr>
+          <w:caps w:val="false"/>
+          <w:smallCaps w:val="false"/>
+          <w:color w:val="222222"/>
+          <w:spacing w:val="0"/>
+        </w:rPr>
+        <w:t> </w:t>
       </w:r>
     </w:p>
     <w:p>
@@ -14063,7 +14150,29 @@
           <w:spacing w:val="0"/>
           <w:sz w:val="20"/>
         </w:rPr>
-        <w:t>Does payor own real property?</w:t>
+      </w:r>
+    </w:p>
+    <w:p>
+      <w:pPr>
+        <w:pStyle w:val="TextBody"/>
+        <w:widowControl/>
+        <w:spacing w:before="0" w:after="0"/>
+        <w:ind w:left="0" w:right="0" w:hanging="0"/>
+        <w:rPr>
+          <w:caps w:val="false"/>
+          <w:smallCaps w:val="false"/>
+          <w:color w:val="222222"/>
+          <w:spacing w:val="0"/>
+        </w:rPr>
+      </w:pPr>
+      <w:r>
+        <w:rPr>
+          <w:caps w:val="false"/>
+          <w:smallCaps w:val="false"/>
+          <w:color w:val="222222"/>
+          <w:spacing w:val="0"/>
+        </w:rPr>
+        <w:t> </w:t>
       </w:r>
     </w:p>
     <w:p>
@@ -14096,7 +14205,96 @@
           <w:spacing w:val="0"/>
           <w:sz w:val="20"/>
         </w:rPr>
-        <w:t>If so provide:</w:t>
+        <w:t>How many children?</w:t>
+      </w:r>
+    </w:p>
+    <w:p>
+      <w:pPr>
+        <w:pStyle w:val="TextBody"/>
+        <w:widowControl/>
+        <w:spacing w:before="0" w:after="0"/>
+        <w:ind w:left="0" w:right="0" w:hanging="0"/>
+        <w:rPr/>
+      </w:pPr>
+      <w:r>
+        <w:rPr>
+          <w:rFonts w:ascii="arial;sans-serif" w:hAnsi="arial;sans-serif"/>
+          <w:b w:val="false"/>
+          <w:i w:val="false"/>
+          <w:caps w:val="false"/>
+          <w:smallCaps w:val="false"/>
+          <w:color w:val="222222"/>
+          <w:spacing w:val="0"/>
+          <w:sz w:val="20"/>
+        </w:rPr>
+        <w:t>For each child provide the following:</w:t>
+      </w:r>
+    </w:p>
+    <w:p>
+      <w:pPr>
+        <w:pStyle w:val="TextBody"/>
+        <w:widowControl/>
+        <w:spacing w:before="0" w:after="0"/>
+        <w:ind w:left="0" w:right="0" w:hanging="0"/>
+        <w:rPr/>
+      </w:pPr>
+      <w:r>
+        <w:rPr>
+          <w:rFonts w:ascii="arial;sans-serif" w:hAnsi="arial;sans-serif"/>
+          <w:b w:val="false"/>
+          <w:i w:val="false"/>
+          <w:caps w:val="false"/>
+          <w:smallCaps w:val="false"/>
+          <w:color w:val="222222"/>
+          <w:spacing w:val="0"/>
+          <w:sz w:val="20"/>
+        </w:rPr>
+        <w:t>-Social Security number - add</w:t>
+      </w:r>
+    </w:p>
+    <w:p>
+      <w:pPr>
+        <w:pStyle w:val="TextBody"/>
+        <w:widowControl/>
+        <w:spacing w:before="0" w:after="0"/>
+        <w:ind w:left="0" w:right="0" w:hanging="0"/>
+        <w:rPr/>
+      </w:pPr>
+      <w:r>
+        <w:rPr>
+          <w:rFonts w:ascii="arial;sans-serif" w:hAnsi="arial;sans-serif"/>
+          <w:b w:val="false"/>
+          <w:i w:val="false"/>
+          <w:caps w:val="false"/>
+          <w:smallCaps w:val="false"/>
+          <w:color w:val="222222"/>
+          <w:spacing w:val="0"/>
+          <w:sz w:val="20"/>
+        </w:rPr>
+        <w:t>-date of emancipation - add</w:t>
+      </w:r>
+    </w:p>
+    <w:p>
+      <w:pPr>
+        <w:pStyle w:val="TextBody"/>
+        <w:widowControl/>
+        <w:spacing w:before="0" w:after="0"/>
+        <w:ind w:left="0" w:right="0" w:hanging="0"/>
+        <w:rPr>
+          <w:caps w:val="false"/>
+          <w:smallCaps w:val="false"/>
+          <w:color w:val="222222"/>
+          <w:spacing w:val="0"/>
+        </w:rPr>
+      </w:pPr>
+      <w:r>
+        <w:rPr>
+          <w:caps w:val="false"/>
+          <w:smallCaps w:val="false"/>
+          <w:color w:val="222222"/>
+          <w:spacing w:val="0"/>
+        </w:rPr>
+        <w:t> </w:t>
       </w:r>
     </w:p>
     <w:p>
@@ -14125,356 +14323,7 @@
           <w:i w:val="false"/>
           <w:caps w:val="false"/>
           <w:smallCaps w:val="false"/>
-          <w:color w:val="222222"/>
-          <w:spacing w:val="0"/>
-          <w:sz w:val="20"/>
-        </w:rPr>
-        <w:t>-legal description</w:t>
-      </w:r>
-    </w:p>
-    <w:p>
-      <w:pPr>
-        <w:pStyle w:val="TextBody"/>
-        <w:widowControl/>
-        <w:spacing w:before="0" w:after="0"/>
-        <w:ind w:left="0" w:right="0" w:hanging="0"/>
-        <w:rPr>
-          <w:rFonts w:ascii="arial;sans-serif" w:hAnsi="arial;sans-serif"/>
-          <w:b w:val="false"/>
-          <w:b w:val="false"/>
-          <w:i w:val="false"/>
-          <w:i w:val="false"/>
-          <w:caps w:val="false"/>
-          <w:smallCaps w:val="false"/>
-          <w:color w:val="222222"/>
-          <w:spacing w:val="0"/>
-          <w:sz w:val="20"/>
-        </w:rPr>
-      </w:pPr>
-      <w:r>
-        <w:rPr>
-          <w:rFonts w:ascii="arial;sans-serif" w:hAnsi="arial;sans-serif"/>
-          <w:b w:val="false"/>
-          <w:i w:val="false"/>
-          <w:caps w:val="false"/>
-          <w:smallCaps w:val="false"/>
-          <w:color w:val="222222"/>
-          <w:spacing w:val="0"/>
-          <w:sz w:val="20"/>
-        </w:rPr>
-        <w:t>-folio number or parcel number</w:t>
-      </w:r>
-    </w:p>
-    <w:p>
-      <w:pPr>
-        <w:pStyle w:val="TextBody"/>
-        <w:widowControl/>
-        <w:spacing w:before="0" w:after="0"/>
-        <w:ind w:left="0" w:right="0" w:hanging="0"/>
-        <w:rPr>
-          <w:rFonts w:ascii="arial;sans-serif" w:hAnsi="arial;sans-serif"/>
-          <w:b w:val="false"/>
-          <w:b w:val="false"/>
-          <w:i w:val="false"/>
-          <w:i w:val="false"/>
-          <w:caps w:val="false"/>
-          <w:smallCaps w:val="false"/>
-          <w:color w:val="222222"/>
-          <w:spacing w:val="0"/>
-          <w:sz w:val="20"/>
-        </w:rPr>
-      </w:pPr>
-      <w:r>
-        <w:rPr>
-          <w:rFonts w:ascii="arial;sans-serif" w:hAnsi="arial;sans-serif"/>
-          <w:b w:val="false"/>
-          <w:i w:val="false"/>
-          <w:caps w:val="false"/>
-          <w:smallCaps w:val="false"/>
-          <w:color w:val="222222"/>
-          <w:spacing w:val="0"/>
-          <w:sz w:val="20"/>
-        </w:rPr>
-        <w:t>-physical address</w:t>
-      </w:r>
-    </w:p>
-    <w:p>
-      <w:pPr>
-        <w:pStyle w:val="TextBody"/>
-        <w:widowControl/>
-        <w:spacing w:before="0" w:after="0"/>
-        <w:ind w:left="0" w:right="0" w:hanging="0"/>
-        <w:rPr>
-          <w:rFonts w:ascii="arial;sans-serif" w:hAnsi="arial;sans-serif"/>
-          <w:b w:val="false"/>
-          <w:b w:val="false"/>
-          <w:i w:val="false"/>
-          <w:i w:val="false"/>
-          <w:caps w:val="false"/>
-          <w:smallCaps w:val="false"/>
-          <w:color w:val="222222"/>
-          <w:spacing w:val="0"/>
-          <w:sz w:val="20"/>
-        </w:rPr>
-      </w:pPr>
-      <w:r>
-        <w:rPr>
-          <w:rFonts w:ascii="arial;sans-serif" w:hAnsi="arial;sans-serif"/>
-          <w:b w:val="false"/>
-          <w:i w:val="false"/>
-          <w:caps w:val="false"/>
-          <w:smallCaps w:val="false"/>
-          <w:color w:val="222222"/>
-          <w:spacing w:val="0"/>
-          <w:sz w:val="20"/>
-        </w:rPr>
-        <w:t>-payor's interest in the property?</w:t>
-      </w:r>
-    </w:p>
-    <w:p>
-      <w:pPr>
-        <w:pStyle w:val="TextBody"/>
-        <w:widowControl/>
-        <w:spacing w:before="0" w:after="0"/>
-        <w:ind w:left="0" w:right="0" w:hanging="0"/>
-        <w:rPr>
-          <w:caps w:val="false"/>
-          <w:smallCaps w:val="false"/>
-          <w:color w:val="222222"/>
-          <w:spacing w:val="0"/>
-        </w:rPr>
-      </w:pPr>
-      <w:r>
-        <w:rPr>
-          <w:caps w:val="false"/>
-          <w:smallCaps w:val="false"/>
-          <w:color w:val="222222"/>
-          <w:spacing w:val="0"/>
-        </w:rPr>
-        <w:t> </w:t>
-      </w:r>
-    </w:p>
-    <w:p>
-      <w:pPr>
-        <w:pStyle w:val="TextBody"/>
-        <w:widowControl/>
-        <w:spacing w:before="0" w:after="0"/>
-        <w:ind w:left="0" w:right="0" w:hanging="0"/>
-        <w:rPr>
-          <w:rFonts w:ascii="arial;sans-serif" w:hAnsi="arial;sans-serif"/>
-          <w:b w:val="false"/>
-          <w:b w:val="false"/>
-          <w:i w:val="false"/>
-          <w:i w:val="false"/>
-          <w:caps w:val="false"/>
-          <w:smallCaps w:val="false"/>
-          <w:color w:val="222222"/>
-          <w:spacing w:val="0"/>
-          <w:sz w:val="20"/>
-        </w:rPr>
-      </w:pPr>
-      <w:r>
-        <w:rPr/>
-      </w:r>
-    </w:p>
-    <w:p>
-      <w:pPr>
-        <w:pStyle w:val="TextBody"/>
-        <w:widowControl/>
-        <w:spacing w:before="0" w:after="0"/>
-        <w:ind w:left="0" w:right="0" w:hanging="0"/>
-        <w:rPr>
-          <w:caps w:val="false"/>
-          <w:smallCaps w:val="false"/>
-          <w:color w:val="222222"/>
-          <w:spacing w:val="0"/>
-        </w:rPr>
-      </w:pPr>
-      <w:r>
-        <w:rPr>
-          <w:caps w:val="false"/>
-          <w:smallCaps w:val="false"/>
-          <w:color w:val="222222"/>
-          <w:spacing w:val="0"/>
-        </w:rPr>
-        <w:t> </w:t>
-      </w:r>
-    </w:p>
-    <w:p>
-      <w:pPr>
-        <w:pStyle w:val="TextBody"/>
-        <w:widowControl/>
-        <w:spacing w:before="0" w:after="0"/>
-        <w:ind w:left="0" w:right="0" w:hanging="0"/>
-        <w:rPr>
-          <w:rFonts w:ascii="arial;sans-serif" w:hAnsi="arial;sans-serif"/>
-          <w:b w:val="false"/>
-          <w:b w:val="false"/>
-          <w:i w:val="false"/>
-          <w:i w:val="false"/>
-          <w:caps w:val="false"/>
-          <w:smallCaps w:val="false"/>
-          <w:color w:val="222222"/>
-          <w:spacing w:val="0"/>
-          <w:sz w:val="20"/>
-        </w:rPr>
-      </w:pPr>
-      <w:r>
-        <w:rPr>
-          <w:rFonts w:ascii="arial;sans-serif" w:hAnsi="arial;sans-serif"/>
-          <w:b w:val="false"/>
-          <w:i w:val="false"/>
-          <w:caps w:val="false"/>
-          <w:smallCaps w:val="false"/>
-          <w:color w:val="222222"/>
-          <w:spacing w:val="0"/>
-          <w:sz w:val="20"/>
-        </w:rPr>
-        <w:t>How many children?</w:t>
-      </w:r>
-    </w:p>
-    <w:p>
-      <w:pPr>
-        <w:pStyle w:val="TextBody"/>
-        <w:widowControl/>
-        <w:spacing w:before="0" w:after="0"/>
-        <w:ind w:left="0" w:right="0" w:hanging="0"/>
-        <w:rPr/>
-      </w:pPr>
-      <w:r>
-        <w:rPr>
-          <w:rFonts w:ascii="arial;sans-serif" w:hAnsi="arial;sans-serif"/>
-          <w:b w:val="false"/>
-          <w:i w:val="false"/>
-          <w:caps w:val="false"/>
-          <w:smallCaps w:val="false"/>
-          <w:color w:val="222222"/>
-          <w:spacing w:val="0"/>
-          <w:sz w:val="20"/>
-        </w:rPr>
-        <w:t>For each child provide the following:</w:t>
-      </w:r>
-    </w:p>
-    <w:p>
-      <w:pPr>
-        <w:pStyle w:val="TextBody"/>
-        <w:widowControl/>
-        <w:spacing w:before="0" w:after="0"/>
-        <w:ind w:left="0" w:right="0" w:hanging="0"/>
-        <w:rPr/>
-      </w:pPr>
-      <w:r>
-        <w:rPr>
-          <w:rFonts w:ascii="arial;sans-serif" w:hAnsi="arial;sans-serif"/>
-          <w:b w:val="false"/>
-          <w:i w:val="false"/>
-          <w:caps w:val="false"/>
-          <w:smallCaps w:val="false"/>
-          <w:color w:val="222222"/>
-          <w:spacing w:val="0"/>
-          <w:sz w:val="20"/>
-        </w:rPr>
-        <w:t xml:space="preserve">-Social Security number - </w:t>
-      </w:r>
-      <w:r>
-        <w:rPr>
-          <w:rFonts w:ascii="arial;sans-serif" w:hAnsi="arial;sans-serif"/>
-          <w:b w:val="false"/>
-          <w:i w:val="false"/>
-          <w:caps w:val="false"/>
-          <w:smallCaps w:val="false"/>
-          <w:color w:val="222222"/>
-          <w:spacing w:val="0"/>
-          <w:sz w:val="20"/>
-        </w:rPr>
-        <w:t>add</w:t>
-      </w:r>
-    </w:p>
-    <w:p>
-      <w:pPr>
-        <w:pStyle w:val="TextBody"/>
-        <w:widowControl/>
-        <w:spacing w:before="0" w:after="0"/>
-        <w:ind w:left="0" w:right="0" w:hanging="0"/>
-        <w:rPr/>
-      </w:pPr>
-      <w:r>
-        <w:rPr>
-          <w:rFonts w:ascii="arial;sans-serif" w:hAnsi="arial;sans-serif"/>
-          <w:b w:val="false"/>
-          <w:i w:val="false"/>
-          <w:caps w:val="false"/>
-          <w:smallCaps w:val="false"/>
-          <w:color w:val="222222"/>
-          <w:spacing w:val="0"/>
-          <w:sz w:val="20"/>
-        </w:rPr>
-        <w:t xml:space="preserve">-date of emancipation - </w:t>
-      </w:r>
-      <w:r>
-        <w:rPr>
-          <w:rFonts w:ascii="arial;sans-serif" w:hAnsi="arial;sans-serif"/>
-          <w:b w:val="false"/>
-          <w:i w:val="false"/>
-          <w:caps w:val="false"/>
-          <w:smallCaps w:val="false"/>
-          <w:color w:val="222222"/>
-          <w:spacing w:val="0"/>
-          <w:sz w:val="20"/>
-        </w:rPr>
-        <w:t>add</w:t>
-      </w:r>
-    </w:p>
-    <w:p>
-      <w:pPr>
-        <w:pStyle w:val="TextBody"/>
-        <w:widowControl/>
-        <w:spacing w:before="0" w:after="0"/>
-        <w:ind w:left="0" w:right="0" w:hanging="0"/>
-        <w:rPr>
-          <w:caps w:val="false"/>
-          <w:smallCaps w:val="false"/>
-          <w:color w:val="222222"/>
-          <w:spacing w:val="0"/>
-        </w:rPr>
-      </w:pPr>
-      <w:r>
-        <w:rPr>
-          <w:caps w:val="false"/>
-          <w:smallCaps w:val="false"/>
-          <w:color w:val="222222"/>
-          <w:spacing w:val="0"/>
-        </w:rPr>
-        <w:t> </w:t>
-      </w:r>
-    </w:p>
-    <w:p>
-      <w:pPr>
-        <w:pStyle w:val="TextBody"/>
-        <w:widowControl/>
-        <w:spacing w:before="0" w:after="0"/>
-        <w:ind w:left="0" w:right="0" w:hanging="0"/>
-        <w:rPr>
-          <w:rFonts w:ascii="arial;sans-serif" w:hAnsi="arial;sans-serif"/>
-          <w:b w:val="false"/>
-          <w:b w:val="false"/>
-          <w:i w:val="false"/>
-          <w:i w:val="false"/>
-          <w:caps w:val="false"/>
-          <w:smallCaps w:val="false"/>
-          <w:color w:val="222222"/>
-          <w:spacing w:val="0"/>
-          <w:sz w:val="20"/>
-        </w:rPr>
-      </w:pPr>
-      <w:r>
-        <w:rPr>
-          <w:rFonts w:ascii="arial;sans-serif" w:hAnsi="arial;sans-serif"/>
-          <w:b w:val="false"/>
-          <w:i w:val="false"/>
-          <w:caps w:val="false"/>
-          <w:smallCaps w:val="false"/>
-          <w:color w:val="222222"/>
+          <w:color w:val="FF9900"/>
           <w:spacing w:val="0"/>
           <w:sz w:val="20"/>
         </w:rPr>
@@ -17846,6 +17695,152 @@
       <w:sz w:val="20"/>
     </w:rPr>
   </w:style>
+  <w:style w:type="character" w:styleId="ListLabel127">
+    <w:name w:val="ListLabel 127"/>
+    <w:qFormat/>
+    <w:rPr>
+      <w:rFonts w:ascii="inherit" w:hAnsi="inherit" w:cs="Symbol"/>
+      <w:b/>
+      <w:sz w:val="21"/>
+    </w:rPr>
+  </w:style>
+  <w:style w:type="character" w:styleId="ListLabel128">
+    <w:name w:val="ListLabel 128"/>
+    <w:qFormat/>
+    <w:rPr>
+      <w:rFonts w:ascii="inherit" w:hAnsi="inherit" w:cs="Courier New"/>
+      <w:sz w:val="21"/>
+    </w:rPr>
+  </w:style>
+  <w:style w:type="character" w:styleId="ListLabel129">
+    <w:name w:val="ListLabel 129"/>
+    <w:qFormat/>
+    <w:rPr>
+      <w:rFonts w:cs="Wingdings"/>
+      <w:sz w:val="20"/>
+    </w:rPr>
+  </w:style>
+  <w:style w:type="character" w:styleId="ListLabel130">
+    <w:name w:val="ListLabel 130"/>
+    <w:qFormat/>
+    <w:rPr>
+      <w:rFonts w:cs="Wingdings"/>
+      <w:sz w:val="20"/>
+    </w:rPr>
+  </w:style>
+  <w:style w:type="character" w:styleId="ListLabel131">
+    <w:name w:val="ListLabel 131"/>
+    <w:qFormat/>
+    <w:rPr>
+      <w:rFonts w:cs="Wingdings"/>
+      <w:sz w:val="20"/>
+    </w:rPr>
+  </w:style>
+  <w:style w:type="character" w:styleId="ListLabel132">
+    <w:name w:val="ListLabel 132"/>
+    <w:qFormat/>
+    <w:rPr>
+      <w:rFonts w:cs="Wingdings"/>
+      <w:sz w:val="20"/>
+    </w:rPr>
+  </w:style>
+  <w:style w:type="character" w:styleId="ListLabel133">
+    <w:name w:val="ListLabel 133"/>
+    <w:qFormat/>
+    <w:rPr>
+      <w:rFonts w:cs="Wingdings"/>
+      <w:sz w:val="20"/>
+    </w:rPr>
+  </w:style>
+  <w:style w:type="character" w:styleId="ListLabel134">
+    <w:name w:val="ListLabel 134"/>
+    <w:qFormat/>
+    <w:rPr>
+      <w:rFonts w:cs="Wingdings"/>
+      <w:sz w:val="20"/>
+    </w:rPr>
+  </w:style>
+  <w:style w:type="character" w:styleId="ListLabel135">
+    <w:name w:val="ListLabel 135"/>
+    <w:qFormat/>
+    <w:rPr>
+      <w:rFonts w:cs="Wingdings"/>
+      <w:sz w:val="20"/>
+    </w:rPr>
+  </w:style>
+  <w:style w:type="character" w:styleId="ListLabel136">
+    <w:name w:val="ListLabel 136"/>
+    <w:qFormat/>
+    <w:rPr>
+      <w:rFonts w:ascii="inherit" w:hAnsi="inherit" w:cs="Symbol"/>
+      <w:b/>
+      <w:sz w:val="20"/>
+    </w:rPr>
+  </w:style>
+  <w:style w:type="character" w:styleId="ListLabel137">
+    <w:name w:val="ListLabel 137"/>
+    <w:qFormat/>
+    <w:rPr>
+      <w:rFonts w:ascii="inherit" w:hAnsi="inherit" w:cs="Courier New"/>
+      <w:sz w:val="20"/>
+    </w:rPr>
+  </w:style>
+  <w:style w:type="character" w:styleId="ListLabel138">
+    <w:name w:val="ListLabel 138"/>
+    <w:qFormat/>
+    <w:rPr>
+      <w:rFonts w:cs="Wingdings"/>
+      <w:sz w:val="20"/>
+    </w:rPr>
+  </w:style>
+  <w:style w:type="character" w:styleId="ListLabel139">
+    <w:name w:val="ListLabel 139"/>
+    <w:qFormat/>
+    <w:rPr>
+      <w:rFonts w:cs="Wingdings"/>
+      <w:sz w:val="20"/>
+    </w:rPr>
+  </w:style>
+  <w:style w:type="character" w:styleId="ListLabel140">
+    <w:name w:val="ListLabel 140"/>
+    <w:qFormat/>
+    <w:rPr>
+      <w:rFonts w:cs="Wingdings"/>
+      <w:sz w:val="20"/>
+    </w:rPr>
+  </w:style>
+  <w:style w:type="character" w:styleId="ListLabel141">
+    <w:name w:val="ListLabel 141"/>
+    <w:qFormat/>
+    <w:rPr>
+      <w:rFonts w:cs="Wingdings"/>
+      <w:sz w:val="20"/>
+    </w:rPr>
+  </w:style>
+  <w:style w:type="character" w:styleId="ListLabel142">
+    <w:name w:val="ListLabel 142"/>
+    <w:qFormat/>
+    <w:rPr>
+      <w:rFonts w:cs="Wingdings"/>
+      <w:sz w:val="20"/>
+    </w:rPr>
+  </w:style>
+  <w:style w:type="character" w:styleId="ListLabel143">
+    <w:name w:val="ListLabel 143"/>
+    <w:qFormat/>
+    <w:rPr>
+      <w:rFonts w:cs="Wingdings"/>
+      <w:sz w:val="20"/>
+    </w:rPr>
+  </w:style>
+  <w:style w:type="character" w:styleId="ListLabel144">
+    <w:name w:val="ListLabel 144"/>
+    <w:qFormat/>
+    <w:rPr>
+      <w:rFonts w:cs="Wingdings"/>
+      <w:sz w:val="20"/>
+    </w:rPr>
+  </w:style>
   <w:style w:type="paragraph" w:styleId="Heading">
     <w:name w:val="Heading"/>
     <w:basedOn w:val="Normal"/>

</xml_diff>